<commit_message>
done report week 2
</commit_message>
<xml_diff>
--- a/Báo Cáo/Nhom77_PhanTichYeuCau.docx
+++ b/Báo Cáo/Nhom77_PhanTichYeuCau.docx
@@ -1,11 +1,11 @@
 
 <file path=word/document.xml><?xml version="1.0" encoding="utf-8"?>
-<w:document xmlns:wpc="http://schemas.microsoft.com/office/word/2010/wordprocessingCanvas" xmlns:mc="http://schemas.openxmlformats.org/markup-compatibility/2006" xmlns:o="urn:schemas-microsoft-com:office:office" xmlns:r="http://schemas.openxmlformats.org/officeDocument/2006/relationships" xmlns:m="http://schemas.openxmlformats.org/officeDocument/2006/math" xmlns:v="urn:schemas-microsoft-com:vml" xmlns:wp14="http://schemas.microsoft.com/office/word/2010/wordprocessingDrawing" xmlns:wp="http://schemas.openxmlformats.org/drawingml/2006/wordprocessingDrawing" xmlns:w="http://schemas.openxmlformats.org/wordprocessingml/2006/main" xmlns:w14="http://schemas.microsoft.com/office/word/2010/wordml" xmlns:w10="urn:schemas-microsoft-com:office:word" xmlns:w15="http://schemas.microsoft.com/office/word/2012/wordml" xmlns:wpg="http://schemas.microsoft.com/office/word/2010/wordprocessingGroup" xmlns:wpi="http://schemas.microsoft.com/office/word/2010/wordprocessingInk" xmlns:wne="http://schemas.microsoft.com/office/word/2006/wordml" xmlns:wps="http://schemas.microsoft.com/office/word/2010/wordprocessingShape" xmlns:wpsCustomData="http://www.wps.cn/officeDocument/2013/wpsCustomData" mc:Ignorable="w14 w15 wp14">
+<w:document xmlns:wpc="http://schemas.microsoft.com/office/word/2010/wordprocessingCanvas" xmlns:cx="http://schemas.microsoft.com/office/drawing/2014/chartex" xmlns:cx1="http://schemas.microsoft.com/office/drawing/2015/9/8/chartex" xmlns:cx2="http://schemas.microsoft.com/office/drawing/2015/10/21/chartex" xmlns:cx3="http://schemas.microsoft.com/office/drawing/2016/5/9/chartex" xmlns:cx4="http://schemas.microsoft.com/office/drawing/2016/5/10/chartex" xmlns:cx5="http://schemas.microsoft.com/office/drawing/2016/5/11/chartex" xmlns:cx6="http://schemas.microsoft.com/office/drawing/2016/5/12/chartex" xmlns:cx7="http://schemas.microsoft.com/office/drawing/2016/5/13/chartex" xmlns:cx8="http://schemas.microsoft.com/office/drawing/2016/5/14/chartex" xmlns:mc="http://schemas.openxmlformats.org/markup-compatibility/2006" xmlns:aink="http://schemas.microsoft.com/office/drawing/2016/ink" xmlns:am3d="http://schemas.microsoft.com/office/drawing/2017/model3d" xmlns:o="urn:schemas-microsoft-com:office:office" xmlns:oel="http://schemas.microsoft.com/office/2019/extlst" xmlns:r="http://schemas.openxmlformats.org/officeDocument/2006/relationships" xmlns:m="http://schemas.openxmlformats.org/officeDocument/2006/math" xmlns:v="urn:schemas-microsoft-com:vml" xmlns:wp14="http://schemas.microsoft.com/office/word/2010/wordprocessingDrawing" xmlns:wp="http://schemas.openxmlformats.org/drawingml/2006/wordprocessingDrawing" xmlns:w10="urn:schemas-microsoft-com:office:word" xmlns:w="http://schemas.openxmlformats.org/wordprocessingml/2006/main" xmlns:w14="http://schemas.microsoft.com/office/word/2010/wordml" xmlns:w15="http://schemas.microsoft.com/office/word/2012/wordml" xmlns:w16cex="http://schemas.microsoft.com/office/word/2018/wordml/cex" xmlns:w16cid="http://schemas.microsoft.com/office/word/2016/wordml/cid" xmlns:w16="http://schemas.microsoft.com/office/word/2018/wordml" xmlns:w16sdtdh="http://schemas.microsoft.com/office/word/2020/wordml/sdtdatahash" xmlns:w16se="http://schemas.microsoft.com/office/word/2015/wordml/symex" xmlns:wpg="http://schemas.microsoft.com/office/word/2010/wordprocessingGroup" xmlns:wpi="http://schemas.microsoft.com/office/word/2010/wordprocessingInk" xmlns:wne="http://schemas.microsoft.com/office/word/2006/wordml" xmlns:wps="http://schemas.microsoft.com/office/word/2010/wordprocessingShape" mc:Ignorable="w14 w15 w16se w16cid w16 w16cex w16sdtdh wp14">
   <w:body>
     <w:p>
       <w:pPr>
         <w:pBdr>
-          <w:bottom w:val="single" w:color="auto" w:sz="4" w:space="1"/>
+          <w:bottom w:val="single" w:sz="4" w:space="1" w:color="auto"/>
         </w:pBdr>
         <w:spacing w:after="120" w:line="240" w:lineRule="auto"/>
         <w:jc w:val="center"/>
@@ -47,7 +47,7 @@
     </w:p>
     <w:p>
       <w:pPr>
-        <w:pStyle w:val="9"/>
+        <w:pStyle w:val="ListParagraph"/>
         <w:numPr>
           <w:ilvl w:val="0"/>
           <w:numId w:val="1"/>
@@ -71,7 +71,7 @@
     </w:p>
     <w:p>
       <w:pPr>
-        <w:pStyle w:val="9"/>
+        <w:pStyle w:val="ListParagraph"/>
         <w:numPr>
           <w:ilvl w:val="0"/>
           <w:numId w:val="1"/>
@@ -134,7 +134,7 @@
     <w:p>
       <w:pPr>
         <w:pBdr>
-          <w:bottom w:val="single" w:color="auto" w:sz="4" w:space="1"/>
+          <w:bottom w:val="single" w:sz="4" w:space="1" w:color="auto"/>
         </w:pBdr>
         <w:spacing w:after="120" w:line="240" w:lineRule="auto"/>
         <w:jc w:val="both"/>
@@ -155,7 +155,7 @@
     </w:p>
     <w:p>
       <w:pPr>
-        <w:pStyle w:val="9"/>
+        <w:pStyle w:val="ListParagraph"/>
         <w:numPr>
           <w:ilvl w:val="0"/>
           <w:numId w:val="2"/>
@@ -182,7 +182,7 @@
     </w:p>
     <w:p>
       <w:pPr>
-        <w:pStyle w:val="9"/>
+        <w:pStyle w:val="ListParagraph"/>
         <w:numPr>
           <w:ilvl w:val="0"/>
           <w:numId w:val="3"/>
@@ -230,13 +230,6 @@
           <w:szCs w:val="26"/>
         </w:rPr>
         <w:tab/>
-      </w:r>
-      <w:r>
-        <w:rPr>
-          <w:rFonts w:ascii="Times New Roman" w:hAnsi="Times New Roman" w:cs="Times New Roman"/>
-          <w:sz w:val="26"/>
-          <w:szCs w:val="26"/>
-        </w:rPr>
         <w:t>Xây dựng một website thương mại điện tử.</w:t>
       </w:r>
     </w:p>
@@ -264,13 +257,6 @@
           <w:szCs w:val="26"/>
         </w:rPr>
         <w:tab/>
-      </w:r>
-      <w:r>
-        <w:rPr>
-          <w:rFonts w:ascii="Times New Roman" w:hAnsi="Times New Roman" w:cs="Times New Roman"/>
-          <w:sz w:val="26"/>
-          <w:szCs w:val="26"/>
-        </w:rPr>
         <w:t>Quản lý được các thiết bị điện tử hiện tại của cửa hàng bằng ứng dụng desktop.</w:t>
       </w:r>
     </w:p>
@@ -298,13 +284,6 @@
           <w:szCs w:val="26"/>
         </w:rPr>
         <w:tab/>
-      </w:r>
-      <w:r>
-        <w:rPr>
-          <w:rFonts w:ascii="Times New Roman" w:hAnsi="Times New Roman" w:cs="Times New Roman"/>
-          <w:sz w:val="26"/>
-          <w:szCs w:val="26"/>
-        </w:rPr>
         <w:t>Việc quản lý trở nên thuận tiện hơn cho chủ cửa hàng cùng với quản trị viên khi muốn sửa đổi, xóa hoặc thêm một sản phẩm mới bằng ứng dụng desktop.</w:t>
       </w:r>
     </w:p>
@@ -332,13 +311,6 @@
           <w:szCs w:val="26"/>
         </w:rPr>
         <w:tab/>
-      </w:r>
-      <w:r>
-        <w:rPr>
-          <w:rFonts w:ascii="Times New Roman" w:hAnsi="Times New Roman" w:cs="Times New Roman"/>
-          <w:sz w:val="26"/>
-          <w:szCs w:val="26"/>
-        </w:rPr>
         <w:t>Giải quyết, hỗ trợ các công việc liên quan đến hoạt động hằng ngày của cửa hàng.</w:t>
       </w:r>
     </w:p>
@@ -366,13 +338,6 @@
           <w:szCs w:val="26"/>
         </w:rPr>
         <w:tab/>
-      </w:r>
-      <w:r>
-        <w:rPr>
-          <w:rFonts w:ascii="Times New Roman" w:hAnsi="Times New Roman" w:cs="Times New Roman"/>
-          <w:sz w:val="26"/>
-          <w:szCs w:val="26"/>
-        </w:rPr>
         <w:t>Ứng dụng công nghệ thông tin vào việc giảm thiểu công sức, tiết kiệm thời gian cho các hoạt động của việc kinh doanh.</w:t>
       </w:r>
     </w:p>
@@ -400,13 +365,6 @@
           <w:szCs w:val="26"/>
         </w:rPr>
         <w:tab/>
-      </w:r>
-      <w:r>
-        <w:rPr>
-          <w:rFonts w:ascii="Times New Roman" w:hAnsi="Times New Roman" w:cs="Times New Roman"/>
-          <w:sz w:val="26"/>
-          <w:szCs w:val="26"/>
-        </w:rPr>
         <w:t>Chương trình phải đáp ứng được các tác vụ cơ bản, đồng thời phải hoạt động ổn định và có hiệu suất cao, đảm bảo được hiệu quả khi lượng dữ liệu lớn.</w:t>
       </w:r>
     </w:p>
@@ -434,24 +392,7 @@
           <w:szCs w:val="26"/>
         </w:rPr>
         <w:tab/>
-      </w:r>
-      <w:r>
-        <w:rPr>
-          <w:rFonts w:ascii="Times New Roman" w:hAnsi="Times New Roman" w:cs="Times New Roman"/>
-          <w:sz w:val="26"/>
-          <w:szCs w:val="26"/>
-        </w:rPr>
-        <w:t>Đặc biệt, chương trình phải phù hợp với nghiệp vụ của một số nhân viên ở các bộ phận trong nhà hàng nhằm giúp giảm thiểu thời gian và công sức bỏ ra so với việc ghi chép thông qua sổ sách như trước đây</w:t>
-      </w:r>
-      <w:bookmarkStart w:id="0" w:name="_GoBack"/>
-      <w:bookmarkEnd w:id="0"/>
-      <w:r>
-        <w:rPr>
-          <w:rFonts w:ascii="Times New Roman" w:hAnsi="Times New Roman" w:cs="Times New Roman"/>
-          <w:sz w:val="26"/>
-          <w:szCs w:val="26"/>
-        </w:rPr>
-        <w:t>. Đồng thời có khả năng mở rộng, nâng cấp khi cần thiết.</w:t>
+        <w:t>Đặc biệt, chương trình phải phù hợp với nghiệp vụ của một số nhân viên ở các bộ phận trong nhà hàng nhằm giúp giảm thiểu thời gian và công sức bỏ ra so với việc ghi chép thông qua sổ sách như trước đây. Đồng thời có khả năng mở rộng, nâng cấp khi cần thiết.</w:t>
       </w:r>
       <w:r>
         <w:rPr>
@@ -465,7 +406,7 @@
     </w:p>
     <w:p>
       <w:pPr>
-        <w:pStyle w:val="9"/>
+        <w:pStyle w:val="ListParagraph"/>
         <w:numPr>
           <w:ilvl w:val="0"/>
           <w:numId w:val="3"/>
@@ -486,12 +427,13 @@
           <w:sz w:val="26"/>
           <w:szCs w:val="26"/>
         </w:rPr>
+        <w:lastRenderedPageBreak/>
         <w:t>Quy trình nghiệp vụ</w:t>
       </w:r>
     </w:p>
     <w:p>
       <w:pPr>
-        <w:pStyle w:val="6"/>
+        <w:pStyle w:val="NormalWeb"/>
         <w:spacing w:before="0" w:beforeAutospacing="0" w:after="120" w:afterAutospacing="0"/>
         <w:ind w:left="720"/>
         <w:jc w:val="both"/>
@@ -503,7 +445,7 @@
       </w:pPr>
       <w:r>
         <w:rPr>
-          <w:rStyle w:val="7"/>
+          <w:rStyle w:val="Strong"/>
           <w:iCs/>
           <w:sz w:val="26"/>
           <w:szCs w:val="26"/>
@@ -521,7 +463,7 @@
     </w:p>
     <w:p>
       <w:pPr>
-        <w:pStyle w:val="6"/>
+        <w:pStyle w:val="NormalWeb"/>
         <w:spacing w:before="0" w:beforeAutospacing="0" w:after="120" w:afterAutospacing="0"/>
         <w:ind w:firstLine="720"/>
         <w:jc w:val="both"/>
@@ -533,7 +475,7 @@
       </w:pPr>
       <w:r>
         <w:rPr>
-          <w:rStyle w:val="7"/>
+          <w:rStyle w:val="Strong"/>
           <w:iCs/>
           <w:sz w:val="26"/>
           <w:szCs w:val="26"/>
@@ -553,7 +495,7 @@
     </w:p>
     <w:p>
       <w:pPr>
-        <w:pStyle w:val="6"/>
+        <w:pStyle w:val="NormalWeb"/>
         <w:spacing w:before="0" w:beforeAutospacing="0" w:after="120" w:afterAutospacing="0"/>
         <w:jc w:val="both"/>
         <w:rPr>
@@ -591,7 +533,7 @@
     </w:p>
     <w:p>
       <w:pPr>
-        <w:pStyle w:val="6"/>
+        <w:pStyle w:val="NormalWeb"/>
         <w:spacing w:before="0" w:beforeAutospacing="0" w:after="120" w:afterAutospacing="0"/>
         <w:ind w:left="720"/>
         <w:jc w:val="both"/>
@@ -622,7 +564,7 @@
     </w:p>
     <w:p>
       <w:pPr>
-        <w:pStyle w:val="6"/>
+        <w:pStyle w:val="NormalWeb"/>
         <w:numPr>
           <w:ilvl w:val="0"/>
           <w:numId w:val="4"/>
@@ -646,7 +588,7 @@
     </w:p>
     <w:p>
       <w:pPr>
-        <w:pStyle w:val="6"/>
+        <w:pStyle w:val="NormalWeb"/>
         <w:numPr>
           <w:ilvl w:val="0"/>
           <w:numId w:val="4"/>
@@ -670,7 +612,7 @@
     </w:p>
     <w:p>
       <w:pPr>
-        <w:pStyle w:val="6"/>
+        <w:pStyle w:val="NormalWeb"/>
         <w:spacing w:before="0" w:beforeAutospacing="0" w:after="120" w:afterAutospacing="0"/>
         <w:jc w:val="both"/>
         <w:rPr>
@@ -720,19 +662,12 @@
           <w:szCs w:val="26"/>
         </w:rPr>
         <w:tab/>
-      </w:r>
-      <w:r>
-        <w:rPr>
-          <w:iCs/>
-          <w:sz w:val="26"/>
-          <w:szCs w:val="26"/>
-        </w:rPr>
         <w:t>thanh toán.</w:t>
       </w:r>
     </w:p>
     <w:p>
       <w:pPr>
-        <w:pStyle w:val="6"/>
+        <w:pStyle w:val="NormalWeb"/>
         <w:spacing w:before="0" w:beforeAutospacing="0" w:after="120" w:afterAutospacing="0"/>
         <w:ind w:left="720"/>
         <w:jc w:val="both"/>
@@ -744,7 +679,7 @@
       </w:pPr>
       <w:r>
         <w:rPr>
-          <w:rStyle w:val="7"/>
+          <w:rStyle w:val="Strong"/>
           <w:iCs/>
           <w:sz w:val="26"/>
           <w:szCs w:val="26"/>
@@ -762,7 +697,7 @@
     </w:p>
     <w:p>
       <w:pPr>
-        <w:pStyle w:val="6"/>
+        <w:pStyle w:val="NormalWeb"/>
         <w:spacing w:before="0" w:beforeAutospacing="0" w:after="120" w:afterAutospacing="0"/>
         <w:ind w:left="720"/>
         <w:jc w:val="both"/>
@@ -774,7 +709,7 @@
       </w:pPr>
       <w:r>
         <w:rPr>
-          <w:rStyle w:val="7"/>
+          <w:rStyle w:val="Strong"/>
           <w:iCs/>
           <w:sz w:val="26"/>
           <w:szCs w:val="26"/>
@@ -792,7 +727,7 @@
     </w:p>
     <w:p>
       <w:pPr>
-        <w:pStyle w:val="6"/>
+        <w:pStyle w:val="NormalWeb"/>
         <w:spacing w:before="0" w:beforeAutospacing="0" w:after="120" w:afterAutospacing="0"/>
         <w:ind w:left="720"/>
         <w:jc w:val="both"/>
@@ -804,7 +739,7 @@
       </w:pPr>
       <w:r>
         <w:rPr>
-          <w:rStyle w:val="7"/>
+          <w:rStyle w:val="Strong"/>
           <w:iCs/>
           <w:sz w:val="26"/>
           <w:szCs w:val="26"/>
@@ -822,7 +757,7 @@
     </w:p>
     <w:p>
       <w:pPr>
-        <w:pStyle w:val="9"/>
+        <w:pStyle w:val="ListParagraph"/>
         <w:numPr>
           <w:ilvl w:val="0"/>
           <w:numId w:val="2"/>
@@ -844,63 +779,22 @@
           <w:sz w:val="26"/>
           <w:szCs w:val="26"/>
         </w:rPr>
-        <w:t>Danh sách các câu hỏi khi thu thập và làm rõ yêu cầu của ứng dụn</w:t>
-      </w:r>
-      <w:r>
-        <w:rPr>
-          <w:rFonts w:hint="default" w:ascii="Times New Roman" w:hAnsi="Times New Roman" w:cs="Times New Roman"/>
-          <w:b/>
-          <w:sz w:val="26"/>
-          <w:szCs w:val="26"/>
-          <w:lang w:val="en-US"/>
-        </w:rPr>
-        <w:t>g Hệ thống quản lý bán hàng trực tuyến</w:t>
+        <w:t>Danh sách các câu hỏi khi thu thập và làm rõ yêu cầu của ứng dụng Hệ thống quản lý bán hàng trực tuyến</w:t>
       </w:r>
     </w:p>
     <w:tbl>
       <w:tblPr>
-        <w:tblStyle w:val="8"/>
+        <w:tblStyle w:val="TableGrid"/>
         <w:tblW w:w="5118" w:type="pct"/>
-        <w:tblInd w:w="0" w:type="dxa"/>
-        <w:tblBorders>
-          <w:top w:val="single" w:color="auto" w:sz="4" w:space="0"/>
-          <w:left w:val="single" w:color="auto" w:sz="4" w:space="0"/>
-          <w:bottom w:val="single" w:color="auto" w:sz="4" w:space="0"/>
-          <w:right w:val="single" w:color="auto" w:sz="4" w:space="0"/>
-          <w:insideH w:val="single" w:color="auto" w:sz="4" w:space="0"/>
-          <w:insideV w:val="single" w:color="auto" w:sz="4" w:space="0"/>
-        </w:tblBorders>
-        <w:tblLayout w:type="autofit"/>
-        <w:tblCellMar>
-          <w:top w:w="0" w:type="dxa"/>
-          <w:left w:w="108" w:type="dxa"/>
-          <w:bottom w:w="0" w:type="dxa"/>
-          <w:right w:w="108" w:type="dxa"/>
-        </w:tblCellMar>
+        <w:tblLook w:val="04A0" w:firstRow="1" w:lastRow="0" w:firstColumn="1" w:lastColumn="0" w:noHBand="0" w:noVBand="1"/>
       </w:tblPr>
       <w:tblGrid>
-        <w:gridCol w:w="692"/>
-        <w:gridCol w:w="2991"/>
-        <w:gridCol w:w="3641"/>
-        <w:gridCol w:w="3394"/>
+        <w:gridCol w:w="680"/>
+        <w:gridCol w:w="2926"/>
+        <w:gridCol w:w="3561"/>
+        <w:gridCol w:w="3320"/>
       </w:tblGrid>
       <w:tr>
-        <w:tblPrEx>
-          <w:tblBorders>
-            <w:top w:val="single" w:color="auto" w:sz="4" w:space="0"/>
-            <w:left w:val="single" w:color="auto" w:sz="4" w:space="0"/>
-            <w:bottom w:val="single" w:color="auto" w:sz="4" w:space="0"/>
-            <w:right w:val="single" w:color="auto" w:sz="4" w:space="0"/>
-            <w:insideH w:val="single" w:color="auto" w:sz="4" w:space="0"/>
-            <w:insideV w:val="single" w:color="auto" w:sz="4" w:space="0"/>
-          </w:tblBorders>
-          <w:tblCellMar>
-            <w:top w:w="0" w:type="dxa"/>
-            <w:left w:w="108" w:type="dxa"/>
-            <w:bottom w:w="0" w:type="dxa"/>
-            <w:right w:w="108" w:type="dxa"/>
-          </w:tblCellMar>
-        </w:tblPrEx>
         <w:trPr>
           <w:tblHeader/>
         </w:trPr>
@@ -1018,24 +912,8 @@
         </w:tc>
       </w:tr>
       <w:tr>
-        <w:tblPrEx>
-          <w:tblBorders>
-            <w:top w:val="single" w:color="auto" w:sz="4" w:space="0"/>
-            <w:left w:val="single" w:color="auto" w:sz="4" w:space="0"/>
-            <w:bottom w:val="single" w:color="auto" w:sz="4" w:space="0"/>
-            <w:right w:val="single" w:color="auto" w:sz="4" w:space="0"/>
-            <w:insideH w:val="single" w:color="auto" w:sz="4" w:space="0"/>
-            <w:insideV w:val="single" w:color="auto" w:sz="4" w:space="0"/>
-          </w:tblBorders>
-          <w:tblCellMar>
-            <w:top w:w="0" w:type="dxa"/>
-            <w:left w:w="108" w:type="dxa"/>
-            <w:bottom w:w="0" w:type="dxa"/>
-            <w:right w:w="108" w:type="dxa"/>
-          </w:tblCellMar>
-        </w:tblPrEx>
         <w:trPr>
-          <w:trHeight w:val="339" w:hRule="atLeast"/>
+          <w:trHeight w:val="339"/>
         </w:trPr>
         <w:tc>
           <w:tcPr>
@@ -1129,24 +1007,8 @@
         </w:tc>
       </w:tr>
       <w:tr>
-        <w:tblPrEx>
-          <w:tblBorders>
-            <w:top w:val="single" w:color="auto" w:sz="4" w:space="0"/>
-            <w:left w:val="single" w:color="auto" w:sz="4" w:space="0"/>
-            <w:bottom w:val="single" w:color="auto" w:sz="4" w:space="0"/>
-            <w:right w:val="single" w:color="auto" w:sz="4" w:space="0"/>
-            <w:insideH w:val="single" w:color="auto" w:sz="4" w:space="0"/>
-            <w:insideV w:val="single" w:color="auto" w:sz="4" w:space="0"/>
-          </w:tblBorders>
-          <w:tblCellMar>
-            <w:top w:w="0" w:type="dxa"/>
-            <w:left w:w="108" w:type="dxa"/>
-            <w:bottom w:w="0" w:type="dxa"/>
-            <w:right w:w="108" w:type="dxa"/>
-          </w:tblCellMar>
-        </w:tblPrEx>
         <w:trPr>
-          <w:trHeight w:val="339" w:hRule="atLeast"/>
+          <w:trHeight w:val="339"/>
         </w:trPr>
         <w:tc>
           <w:tcPr>
@@ -1240,24 +1102,8 @@
         </w:tc>
       </w:tr>
       <w:tr>
-        <w:tblPrEx>
-          <w:tblBorders>
-            <w:top w:val="single" w:color="auto" w:sz="4" w:space="0"/>
-            <w:left w:val="single" w:color="auto" w:sz="4" w:space="0"/>
-            <w:bottom w:val="single" w:color="auto" w:sz="4" w:space="0"/>
-            <w:right w:val="single" w:color="auto" w:sz="4" w:space="0"/>
-            <w:insideH w:val="single" w:color="auto" w:sz="4" w:space="0"/>
-            <w:insideV w:val="single" w:color="auto" w:sz="4" w:space="0"/>
-          </w:tblBorders>
-          <w:tblCellMar>
-            <w:top w:w="0" w:type="dxa"/>
-            <w:left w:w="108" w:type="dxa"/>
-            <w:bottom w:w="0" w:type="dxa"/>
-            <w:right w:w="108" w:type="dxa"/>
-          </w:tblCellMar>
-        </w:tblPrEx>
         <w:trPr>
-          <w:trHeight w:val="339" w:hRule="atLeast"/>
+          <w:trHeight w:val="339"/>
         </w:trPr>
         <w:tc>
           <w:tcPr>
@@ -1275,20 +1121,11 @@
             </w:pPr>
             <w:r>
               <w:rPr>
-                <w:rFonts w:hint="default" w:ascii="Times New Roman" w:hAnsi="Times New Roman" w:cs="Times New Roman"/>
-                <w:sz w:val="26"/>
-                <w:szCs w:val="26"/>
-                <w:lang w:val="en-US"/>
-              </w:rPr>
-              <w:t>3</w:t>
-            </w:r>
-            <w:r>
-              <w:rPr>
-                <w:rFonts w:ascii="Times New Roman" w:hAnsi="Times New Roman" w:cs="Times New Roman"/>
-                <w:sz w:val="26"/>
-                <w:szCs w:val="26"/>
-              </w:rPr>
-              <w:t>.</w:t>
+                <w:rFonts w:ascii="Times New Roman" w:hAnsi="Times New Roman" w:cs="Times New Roman"/>
+                <w:sz w:val="26"/>
+                <w:szCs w:val="26"/>
+              </w:rPr>
+              <w:t>3.</w:t>
             </w:r>
           </w:p>
         </w:tc>
@@ -1360,24 +1197,8 @@
         </w:tc>
       </w:tr>
       <w:tr>
-        <w:tblPrEx>
-          <w:tblBorders>
-            <w:top w:val="single" w:color="auto" w:sz="4" w:space="0"/>
-            <w:left w:val="single" w:color="auto" w:sz="4" w:space="0"/>
-            <w:bottom w:val="single" w:color="auto" w:sz="4" w:space="0"/>
-            <w:right w:val="single" w:color="auto" w:sz="4" w:space="0"/>
-            <w:insideH w:val="single" w:color="auto" w:sz="4" w:space="0"/>
-            <w:insideV w:val="single" w:color="auto" w:sz="4" w:space="0"/>
-          </w:tblBorders>
-          <w:tblCellMar>
-            <w:top w:w="0" w:type="dxa"/>
-            <w:left w:w="108" w:type="dxa"/>
-            <w:bottom w:w="0" w:type="dxa"/>
-            <w:right w:w="108" w:type="dxa"/>
-          </w:tblCellMar>
-        </w:tblPrEx>
         <w:trPr>
-          <w:trHeight w:val="339" w:hRule="atLeast"/>
+          <w:trHeight w:val="339"/>
         </w:trPr>
         <w:tc>
           <w:tcPr>
@@ -1395,20 +1216,11 @@
             </w:pPr>
             <w:r>
               <w:rPr>
-                <w:rFonts w:hint="default" w:ascii="Times New Roman" w:hAnsi="Times New Roman" w:cs="Times New Roman"/>
-                <w:sz w:val="26"/>
-                <w:szCs w:val="26"/>
-                <w:lang w:val="en-US"/>
-              </w:rPr>
-              <w:t>4</w:t>
-            </w:r>
-            <w:r>
-              <w:rPr>
-                <w:rFonts w:ascii="Times New Roman" w:hAnsi="Times New Roman" w:cs="Times New Roman"/>
-                <w:sz w:val="26"/>
-                <w:szCs w:val="26"/>
-              </w:rPr>
-              <w:t>.</w:t>
+                <w:rFonts w:ascii="Times New Roman" w:hAnsi="Times New Roman" w:cs="Times New Roman"/>
+                <w:sz w:val="26"/>
+                <w:szCs w:val="26"/>
+              </w:rPr>
+              <w:t>4.</w:t>
             </w:r>
           </w:p>
         </w:tc>
@@ -1481,24 +1293,8 @@
         </w:tc>
       </w:tr>
       <w:tr>
-        <w:tblPrEx>
-          <w:tblBorders>
-            <w:top w:val="single" w:color="auto" w:sz="4" w:space="0"/>
-            <w:left w:val="single" w:color="auto" w:sz="4" w:space="0"/>
-            <w:bottom w:val="single" w:color="auto" w:sz="4" w:space="0"/>
-            <w:right w:val="single" w:color="auto" w:sz="4" w:space="0"/>
-            <w:insideH w:val="single" w:color="auto" w:sz="4" w:space="0"/>
-            <w:insideV w:val="single" w:color="auto" w:sz="4" w:space="0"/>
-          </w:tblBorders>
-          <w:tblCellMar>
-            <w:top w:w="0" w:type="dxa"/>
-            <w:left w:w="108" w:type="dxa"/>
-            <w:bottom w:w="0" w:type="dxa"/>
-            <w:right w:w="108" w:type="dxa"/>
-          </w:tblCellMar>
-        </w:tblPrEx>
         <w:trPr>
-          <w:trHeight w:val="339" w:hRule="atLeast"/>
+          <w:trHeight w:val="339"/>
         </w:trPr>
         <w:tc>
           <w:tcPr>
@@ -1516,20 +1312,11 @@
             </w:pPr>
             <w:r>
               <w:rPr>
-                <w:rFonts w:hint="default" w:ascii="Times New Roman" w:hAnsi="Times New Roman" w:cs="Times New Roman"/>
-                <w:sz w:val="26"/>
-                <w:szCs w:val="26"/>
-                <w:lang w:val="en-US"/>
-              </w:rPr>
-              <w:t>5</w:t>
-            </w:r>
-            <w:r>
-              <w:rPr>
-                <w:rFonts w:ascii="Times New Roman" w:hAnsi="Times New Roman" w:cs="Times New Roman"/>
-                <w:sz w:val="26"/>
-                <w:szCs w:val="26"/>
-              </w:rPr>
-              <w:t>.</w:t>
+                <w:rFonts w:ascii="Times New Roman" w:hAnsi="Times New Roman" w:cs="Times New Roman"/>
+                <w:sz w:val="26"/>
+                <w:szCs w:val="26"/>
+              </w:rPr>
+              <w:t>5.</w:t>
             </w:r>
           </w:p>
         </w:tc>
@@ -1601,24 +1388,8 @@
         </w:tc>
       </w:tr>
       <w:tr>
-        <w:tblPrEx>
-          <w:tblBorders>
-            <w:top w:val="single" w:color="auto" w:sz="4" w:space="0"/>
-            <w:left w:val="single" w:color="auto" w:sz="4" w:space="0"/>
-            <w:bottom w:val="single" w:color="auto" w:sz="4" w:space="0"/>
-            <w:right w:val="single" w:color="auto" w:sz="4" w:space="0"/>
-            <w:insideH w:val="single" w:color="auto" w:sz="4" w:space="0"/>
-            <w:insideV w:val="single" w:color="auto" w:sz="4" w:space="0"/>
-          </w:tblBorders>
-          <w:tblCellMar>
-            <w:top w:w="0" w:type="dxa"/>
-            <w:left w:w="108" w:type="dxa"/>
-            <w:bottom w:w="0" w:type="dxa"/>
-            <w:right w:w="108" w:type="dxa"/>
-          </w:tblCellMar>
-        </w:tblPrEx>
         <w:trPr>
-          <w:trHeight w:val="339" w:hRule="atLeast"/>
+          <w:trHeight w:val="339"/>
         </w:trPr>
         <w:tc>
           <w:tcPr>
@@ -1636,20 +1407,11 @@
             </w:pPr>
             <w:r>
               <w:rPr>
-                <w:rFonts w:hint="default" w:ascii="Times New Roman" w:hAnsi="Times New Roman" w:cs="Times New Roman"/>
-                <w:sz w:val="26"/>
-                <w:szCs w:val="26"/>
-                <w:lang w:val="en-US"/>
-              </w:rPr>
-              <w:t>6</w:t>
-            </w:r>
-            <w:r>
-              <w:rPr>
-                <w:rFonts w:ascii="Times New Roman" w:hAnsi="Times New Roman" w:cs="Times New Roman"/>
-                <w:sz w:val="26"/>
-                <w:szCs w:val="26"/>
-              </w:rPr>
-              <w:t>.</w:t>
+                <w:rFonts w:ascii="Times New Roman" w:hAnsi="Times New Roman" w:cs="Times New Roman"/>
+                <w:sz w:val="26"/>
+                <w:szCs w:val="26"/>
+              </w:rPr>
+              <w:t>6.</w:t>
             </w:r>
           </w:p>
         </w:tc>
@@ -1721,24 +1483,8 @@
         </w:tc>
       </w:tr>
       <w:tr>
-        <w:tblPrEx>
-          <w:tblBorders>
-            <w:top w:val="single" w:color="auto" w:sz="4" w:space="0"/>
-            <w:left w:val="single" w:color="auto" w:sz="4" w:space="0"/>
-            <w:bottom w:val="single" w:color="auto" w:sz="4" w:space="0"/>
-            <w:right w:val="single" w:color="auto" w:sz="4" w:space="0"/>
-            <w:insideH w:val="single" w:color="auto" w:sz="4" w:space="0"/>
-            <w:insideV w:val="single" w:color="auto" w:sz="4" w:space="0"/>
-          </w:tblBorders>
-          <w:tblCellMar>
-            <w:top w:w="0" w:type="dxa"/>
-            <w:left w:w="108" w:type="dxa"/>
-            <w:bottom w:w="0" w:type="dxa"/>
-            <w:right w:w="108" w:type="dxa"/>
-          </w:tblCellMar>
-        </w:tblPrEx>
         <w:trPr>
-          <w:trHeight w:val="339" w:hRule="atLeast"/>
+          <w:trHeight w:val="339"/>
         </w:trPr>
         <w:tc>
           <w:tcPr>
@@ -1756,20 +1502,12 @@
             </w:pPr>
             <w:r>
               <w:rPr>
-                <w:rFonts w:hint="default" w:ascii="Times New Roman" w:hAnsi="Times New Roman" w:cs="Times New Roman"/>
-                <w:sz w:val="26"/>
-                <w:szCs w:val="26"/>
-                <w:lang w:val="en-US"/>
-              </w:rPr>
-              <w:t>7</w:t>
-            </w:r>
-            <w:r>
-              <w:rPr>
-                <w:rFonts w:ascii="Times New Roman" w:hAnsi="Times New Roman" w:cs="Times New Roman"/>
-                <w:sz w:val="26"/>
-                <w:szCs w:val="26"/>
-              </w:rPr>
-              <w:t>.</w:t>
+                <w:rFonts w:ascii="Times New Roman" w:hAnsi="Times New Roman" w:cs="Times New Roman"/>
+                <w:sz w:val="26"/>
+                <w:szCs w:val="26"/>
+              </w:rPr>
+              <w:lastRenderedPageBreak/>
+              <w:t>7.</w:t>
             </w:r>
           </w:p>
         </w:tc>
@@ -1840,24 +1578,8 @@
         </w:tc>
       </w:tr>
       <w:tr>
-        <w:tblPrEx>
-          <w:tblBorders>
-            <w:top w:val="single" w:color="auto" w:sz="4" w:space="0"/>
-            <w:left w:val="single" w:color="auto" w:sz="4" w:space="0"/>
-            <w:bottom w:val="single" w:color="auto" w:sz="4" w:space="0"/>
-            <w:right w:val="single" w:color="auto" w:sz="4" w:space="0"/>
-            <w:insideH w:val="single" w:color="auto" w:sz="4" w:space="0"/>
-            <w:insideV w:val="single" w:color="auto" w:sz="4" w:space="0"/>
-          </w:tblBorders>
-          <w:tblCellMar>
-            <w:top w:w="0" w:type="dxa"/>
-            <w:left w:w="108" w:type="dxa"/>
-            <w:bottom w:w="0" w:type="dxa"/>
-            <w:right w:w="108" w:type="dxa"/>
-          </w:tblCellMar>
-        </w:tblPrEx>
         <w:trPr>
-          <w:trHeight w:val="339" w:hRule="atLeast"/>
+          <w:trHeight w:val="339"/>
         </w:trPr>
         <w:tc>
           <w:tcPr>
@@ -1875,20 +1597,11 @@
             </w:pPr>
             <w:r>
               <w:rPr>
-                <w:rFonts w:hint="default" w:ascii="Times New Roman" w:hAnsi="Times New Roman" w:cs="Times New Roman"/>
-                <w:sz w:val="26"/>
-                <w:szCs w:val="26"/>
-                <w:lang w:val="en-US"/>
-              </w:rPr>
-              <w:t>8</w:t>
-            </w:r>
-            <w:r>
-              <w:rPr>
-                <w:rFonts w:ascii="Times New Roman" w:hAnsi="Times New Roman" w:cs="Times New Roman"/>
-                <w:sz w:val="26"/>
-                <w:szCs w:val="26"/>
-              </w:rPr>
-              <w:t>.</w:t>
+                <w:rFonts w:ascii="Times New Roman" w:hAnsi="Times New Roman" w:cs="Times New Roman"/>
+                <w:sz w:val="26"/>
+                <w:szCs w:val="26"/>
+              </w:rPr>
+              <w:t>8.</w:t>
             </w:r>
           </w:p>
         </w:tc>
@@ -1959,24 +1672,8 @@
         </w:tc>
       </w:tr>
       <w:tr>
-        <w:tblPrEx>
-          <w:tblBorders>
-            <w:top w:val="single" w:color="auto" w:sz="4" w:space="0"/>
-            <w:left w:val="single" w:color="auto" w:sz="4" w:space="0"/>
-            <w:bottom w:val="single" w:color="auto" w:sz="4" w:space="0"/>
-            <w:right w:val="single" w:color="auto" w:sz="4" w:space="0"/>
-            <w:insideH w:val="single" w:color="auto" w:sz="4" w:space="0"/>
-            <w:insideV w:val="single" w:color="auto" w:sz="4" w:space="0"/>
-          </w:tblBorders>
-          <w:tblCellMar>
-            <w:top w:w="0" w:type="dxa"/>
-            <w:left w:w="108" w:type="dxa"/>
-            <w:bottom w:w="0" w:type="dxa"/>
-            <w:right w:w="108" w:type="dxa"/>
-          </w:tblCellMar>
-        </w:tblPrEx>
         <w:trPr>
-          <w:trHeight w:val="339" w:hRule="atLeast"/>
+          <w:trHeight w:val="339"/>
         </w:trPr>
         <w:tc>
           <w:tcPr>
@@ -1994,20 +1691,11 @@
             </w:pPr>
             <w:r>
               <w:rPr>
-                <w:rFonts w:hint="default" w:ascii="Times New Roman" w:hAnsi="Times New Roman" w:cs="Times New Roman"/>
-                <w:sz w:val="26"/>
-                <w:szCs w:val="26"/>
-                <w:lang w:val="en-US"/>
-              </w:rPr>
-              <w:t>9</w:t>
-            </w:r>
-            <w:r>
-              <w:rPr>
-                <w:rFonts w:ascii="Times New Roman" w:hAnsi="Times New Roman" w:cs="Times New Roman"/>
-                <w:sz w:val="26"/>
-                <w:szCs w:val="26"/>
-              </w:rPr>
-              <w:t>.</w:t>
+                <w:rFonts w:ascii="Times New Roman" w:hAnsi="Times New Roman" w:cs="Times New Roman"/>
+                <w:sz w:val="26"/>
+                <w:szCs w:val="26"/>
+              </w:rPr>
+              <w:t>9.</w:t>
             </w:r>
           </w:p>
         </w:tc>
@@ -2078,24 +1766,8 @@
         </w:tc>
       </w:tr>
       <w:tr>
-        <w:tblPrEx>
-          <w:tblBorders>
-            <w:top w:val="single" w:color="auto" w:sz="4" w:space="0"/>
-            <w:left w:val="single" w:color="auto" w:sz="4" w:space="0"/>
-            <w:bottom w:val="single" w:color="auto" w:sz="4" w:space="0"/>
-            <w:right w:val="single" w:color="auto" w:sz="4" w:space="0"/>
-            <w:insideH w:val="single" w:color="auto" w:sz="4" w:space="0"/>
-            <w:insideV w:val="single" w:color="auto" w:sz="4" w:space="0"/>
-          </w:tblBorders>
-          <w:tblCellMar>
-            <w:top w:w="0" w:type="dxa"/>
-            <w:left w:w="108" w:type="dxa"/>
-            <w:bottom w:w="0" w:type="dxa"/>
-            <w:right w:w="108" w:type="dxa"/>
-          </w:tblCellMar>
-        </w:tblPrEx>
         <w:trPr>
-          <w:trHeight w:val="339" w:hRule="atLeast"/>
+          <w:trHeight w:val="339"/>
         </w:trPr>
         <w:tc>
           <w:tcPr>
@@ -2113,20 +1785,11 @@
             </w:pPr>
             <w:r>
               <w:rPr>
-                <w:rFonts w:hint="default" w:ascii="Times New Roman" w:hAnsi="Times New Roman" w:cs="Times New Roman"/>
-                <w:sz w:val="26"/>
-                <w:szCs w:val="26"/>
-                <w:lang w:val="en-US"/>
-              </w:rPr>
-              <w:t>10</w:t>
-            </w:r>
-            <w:r>
-              <w:rPr>
-                <w:rFonts w:ascii="Times New Roman" w:hAnsi="Times New Roman" w:cs="Times New Roman"/>
-                <w:sz w:val="26"/>
-                <w:szCs w:val="26"/>
-              </w:rPr>
-              <w:t>.</w:t>
+                <w:rFonts w:ascii="Times New Roman" w:hAnsi="Times New Roman" w:cs="Times New Roman"/>
+                <w:sz w:val="26"/>
+                <w:szCs w:val="26"/>
+              </w:rPr>
+              <w:t>10.</w:t>
             </w:r>
           </w:p>
         </w:tc>
@@ -2197,24 +1860,8 @@
         </w:tc>
       </w:tr>
       <w:tr>
-        <w:tblPrEx>
-          <w:tblBorders>
-            <w:top w:val="single" w:color="auto" w:sz="4" w:space="0"/>
-            <w:left w:val="single" w:color="auto" w:sz="4" w:space="0"/>
-            <w:bottom w:val="single" w:color="auto" w:sz="4" w:space="0"/>
-            <w:right w:val="single" w:color="auto" w:sz="4" w:space="0"/>
-            <w:insideH w:val="single" w:color="auto" w:sz="4" w:space="0"/>
-            <w:insideV w:val="single" w:color="auto" w:sz="4" w:space="0"/>
-          </w:tblBorders>
-          <w:tblCellMar>
-            <w:top w:w="0" w:type="dxa"/>
-            <w:left w:w="108" w:type="dxa"/>
-            <w:bottom w:w="0" w:type="dxa"/>
-            <w:right w:w="108" w:type="dxa"/>
-          </w:tblCellMar>
-        </w:tblPrEx>
         <w:trPr>
-          <w:trHeight w:val="339" w:hRule="atLeast"/>
+          <w:trHeight w:val="339"/>
         </w:trPr>
         <w:tc>
           <w:tcPr>
@@ -2232,20 +1879,11 @@
             </w:pPr>
             <w:r>
               <w:rPr>
-                <w:rFonts w:hint="default" w:ascii="Times New Roman" w:hAnsi="Times New Roman" w:cs="Times New Roman"/>
-                <w:sz w:val="26"/>
-                <w:szCs w:val="26"/>
-                <w:lang w:val="en-US"/>
-              </w:rPr>
-              <w:t>11</w:t>
-            </w:r>
-            <w:r>
-              <w:rPr>
-                <w:rFonts w:ascii="Times New Roman" w:hAnsi="Times New Roman" w:cs="Times New Roman"/>
-                <w:sz w:val="26"/>
-                <w:szCs w:val="26"/>
-              </w:rPr>
-              <w:t>.</w:t>
+                <w:rFonts w:ascii="Times New Roman" w:hAnsi="Times New Roman" w:cs="Times New Roman"/>
+                <w:sz w:val="26"/>
+                <w:szCs w:val="26"/>
+              </w:rPr>
+              <w:t>11.</w:t>
             </w:r>
           </w:p>
         </w:tc>
@@ -2316,24 +1954,8 @@
         </w:tc>
       </w:tr>
       <w:tr>
-        <w:tblPrEx>
-          <w:tblBorders>
-            <w:top w:val="single" w:color="auto" w:sz="4" w:space="0"/>
-            <w:left w:val="single" w:color="auto" w:sz="4" w:space="0"/>
-            <w:bottom w:val="single" w:color="auto" w:sz="4" w:space="0"/>
-            <w:right w:val="single" w:color="auto" w:sz="4" w:space="0"/>
-            <w:insideH w:val="single" w:color="auto" w:sz="4" w:space="0"/>
-            <w:insideV w:val="single" w:color="auto" w:sz="4" w:space="0"/>
-          </w:tblBorders>
-          <w:tblCellMar>
-            <w:top w:w="0" w:type="dxa"/>
-            <w:left w:w="108" w:type="dxa"/>
-            <w:bottom w:w="0" w:type="dxa"/>
-            <w:right w:w="108" w:type="dxa"/>
-          </w:tblCellMar>
-        </w:tblPrEx>
         <w:trPr>
-          <w:trHeight w:val="339" w:hRule="atLeast"/>
+          <w:trHeight w:val="339"/>
         </w:trPr>
         <w:tc>
           <w:tcPr>
@@ -2355,24 +1977,7 @@
                 <w:sz w:val="26"/>
                 <w:szCs w:val="26"/>
               </w:rPr>
-              <w:t>1</w:t>
-            </w:r>
-            <w:r>
-              <w:rPr>
-                <w:rFonts w:hint="default" w:ascii="Times New Roman" w:hAnsi="Times New Roman" w:cs="Times New Roman"/>
-                <w:sz w:val="26"/>
-                <w:szCs w:val="26"/>
-                <w:lang w:val="en-US"/>
-              </w:rPr>
-              <w:t>2</w:t>
-            </w:r>
-            <w:r>
-              <w:rPr>
-                <w:rFonts w:ascii="Times New Roman" w:hAnsi="Times New Roman" w:cs="Times New Roman"/>
-                <w:sz w:val="26"/>
-                <w:szCs w:val="26"/>
-              </w:rPr>
-              <w:t>.</w:t>
+              <w:t>12.</w:t>
             </w:r>
           </w:p>
         </w:tc>
@@ -2443,24 +2048,8 @@
         </w:tc>
       </w:tr>
       <w:tr>
-        <w:tblPrEx>
-          <w:tblBorders>
-            <w:top w:val="single" w:color="auto" w:sz="4" w:space="0"/>
-            <w:left w:val="single" w:color="auto" w:sz="4" w:space="0"/>
-            <w:bottom w:val="single" w:color="auto" w:sz="4" w:space="0"/>
-            <w:right w:val="single" w:color="auto" w:sz="4" w:space="0"/>
-            <w:insideH w:val="single" w:color="auto" w:sz="4" w:space="0"/>
-            <w:insideV w:val="single" w:color="auto" w:sz="4" w:space="0"/>
-          </w:tblBorders>
-          <w:tblCellMar>
-            <w:top w:w="0" w:type="dxa"/>
-            <w:left w:w="108" w:type="dxa"/>
-            <w:bottom w:w="0" w:type="dxa"/>
-            <w:right w:w="108" w:type="dxa"/>
-          </w:tblCellMar>
-        </w:tblPrEx>
         <w:trPr>
-          <w:trHeight w:val="339" w:hRule="atLeast"/>
+          <w:trHeight w:val="339"/>
         </w:trPr>
         <w:tc>
           <w:tcPr>
@@ -2471,18 +2060,16 @@
             <w:pPr>
               <w:spacing w:after="120" w:line="240" w:lineRule="auto"/>
               <w:rPr>
-                <w:rFonts w:hint="default" w:ascii="Times New Roman" w:hAnsi="Times New Roman" w:cs="Times New Roman"/>
-                <w:sz w:val="26"/>
-                <w:szCs w:val="26"/>
-                <w:lang w:val="en-US"/>
-              </w:rPr>
-            </w:pPr>
-            <w:r>
-              <w:rPr>
-                <w:rFonts w:hint="default" w:ascii="Times New Roman" w:hAnsi="Times New Roman" w:cs="Times New Roman"/>
-                <w:sz w:val="26"/>
-                <w:szCs w:val="26"/>
-                <w:lang w:val="en-US"/>
+                <w:rFonts w:ascii="Times New Roman" w:hAnsi="Times New Roman" w:cs="Times New Roman"/>
+                <w:sz w:val="26"/>
+                <w:szCs w:val="26"/>
+              </w:rPr>
+            </w:pPr>
+            <w:r>
+              <w:rPr>
+                <w:rFonts w:ascii="Times New Roman" w:hAnsi="Times New Roman" w:cs="Times New Roman"/>
+                <w:sz w:val="26"/>
+                <w:szCs w:val="26"/>
               </w:rPr>
               <w:t>13.</w:t>
             </w:r>
@@ -2555,24 +2142,8 @@
         </w:tc>
       </w:tr>
       <w:tr>
-        <w:tblPrEx>
-          <w:tblBorders>
-            <w:top w:val="single" w:color="auto" w:sz="4" w:space="0"/>
-            <w:left w:val="single" w:color="auto" w:sz="4" w:space="0"/>
-            <w:bottom w:val="single" w:color="auto" w:sz="4" w:space="0"/>
-            <w:right w:val="single" w:color="auto" w:sz="4" w:space="0"/>
-            <w:insideH w:val="single" w:color="auto" w:sz="4" w:space="0"/>
-            <w:insideV w:val="single" w:color="auto" w:sz="4" w:space="0"/>
-          </w:tblBorders>
-          <w:tblCellMar>
-            <w:top w:w="0" w:type="dxa"/>
-            <w:left w:w="108" w:type="dxa"/>
-            <w:bottom w:w="0" w:type="dxa"/>
-            <w:right w:w="108" w:type="dxa"/>
-          </w:tblCellMar>
-        </w:tblPrEx>
         <w:trPr>
-          <w:trHeight w:val="339" w:hRule="atLeast"/>
+          <w:trHeight w:val="339"/>
         </w:trPr>
         <w:tc>
           <w:tcPr>
@@ -2590,20 +2161,11 @@
             </w:pPr>
             <w:r>
               <w:rPr>
-                <w:rFonts w:hint="default" w:ascii="Times New Roman" w:hAnsi="Times New Roman" w:cs="Times New Roman"/>
-                <w:sz w:val="26"/>
-                <w:szCs w:val="26"/>
-                <w:lang w:val="en-US"/>
-              </w:rPr>
-              <w:t>14</w:t>
-            </w:r>
-            <w:r>
-              <w:rPr>
-                <w:rFonts w:ascii="Times New Roman" w:hAnsi="Times New Roman" w:cs="Times New Roman"/>
-                <w:sz w:val="26"/>
-                <w:szCs w:val="26"/>
-              </w:rPr>
-              <w:t>.</w:t>
+                <w:rFonts w:ascii="Times New Roman" w:hAnsi="Times New Roman" w:cs="Times New Roman"/>
+                <w:sz w:val="26"/>
+                <w:szCs w:val="26"/>
+              </w:rPr>
+              <w:t>14.</w:t>
             </w:r>
           </w:p>
         </w:tc>
@@ -2672,24 +2234,8 @@
         </w:tc>
       </w:tr>
       <w:tr>
-        <w:tblPrEx>
-          <w:tblBorders>
-            <w:top w:val="single" w:color="auto" w:sz="4" w:space="0"/>
-            <w:left w:val="single" w:color="auto" w:sz="4" w:space="0"/>
-            <w:bottom w:val="single" w:color="auto" w:sz="4" w:space="0"/>
-            <w:right w:val="single" w:color="auto" w:sz="4" w:space="0"/>
-            <w:insideH w:val="single" w:color="auto" w:sz="4" w:space="0"/>
-            <w:insideV w:val="single" w:color="auto" w:sz="4" w:space="0"/>
-          </w:tblBorders>
-          <w:tblCellMar>
-            <w:top w:w="0" w:type="dxa"/>
-            <w:left w:w="108" w:type="dxa"/>
-            <w:bottom w:w="0" w:type="dxa"/>
-            <w:right w:w="108" w:type="dxa"/>
-          </w:tblCellMar>
-        </w:tblPrEx>
         <w:trPr>
-          <w:trHeight w:val="339" w:hRule="atLeast"/>
+          <w:trHeight w:val="339"/>
         </w:trPr>
         <w:tc>
           <w:tcPr>
@@ -2707,20 +2253,11 @@
             </w:pPr>
             <w:r>
               <w:rPr>
-                <w:rFonts w:hint="default" w:ascii="Times New Roman" w:hAnsi="Times New Roman" w:cs="Times New Roman"/>
-                <w:sz w:val="26"/>
-                <w:szCs w:val="26"/>
-                <w:lang w:val="en-US"/>
-              </w:rPr>
-              <w:t>15</w:t>
-            </w:r>
-            <w:r>
-              <w:rPr>
-                <w:rFonts w:ascii="Times New Roman" w:hAnsi="Times New Roman" w:cs="Times New Roman"/>
-                <w:sz w:val="26"/>
-                <w:szCs w:val="26"/>
-              </w:rPr>
-              <w:t>.</w:t>
+                <w:rFonts w:ascii="Times New Roman" w:hAnsi="Times New Roman" w:cs="Times New Roman"/>
+                <w:sz w:val="26"/>
+                <w:szCs w:val="26"/>
+              </w:rPr>
+              <w:t>15.</w:t>
             </w:r>
           </w:p>
         </w:tc>
@@ -2789,24 +2326,8 @@
         </w:tc>
       </w:tr>
       <w:tr>
-        <w:tblPrEx>
-          <w:tblBorders>
-            <w:top w:val="single" w:color="auto" w:sz="4" w:space="0"/>
-            <w:left w:val="single" w:color="auto" w:sz="4" w:space="0"/>
-            <w:bottom w:val="single" w:color="auto" w:sz="4" w:space="0"/>
-            <w:right w:val="single" w:color="auto" w:sz="4" w:space="0"/>
-            <w:insideH w:val="single" w:color="auto" w:sz="4" w:space="0"/>
-            <w:insideV w:val="single" w:color="auto" w:sz="4" w:space="0"/>
-          </w:tblBorders>
-          <w:tblCellMar>
-            <w:top w:w="0" w:type="dxa"/>
-            <w:left w:w="108" w:type="dxa"/>
-            <w:bottom w:w="0" w:type="dxa"/>
-            <w:right w:w="108" w:type="dxa"/>
-          </w:tblCellMar>
-        </w:tblPrEx>
         <w:trPr>
-          <w:trHeight w:val="339" w:hRule="atLeast"/>
+          <w:trHeight w:val="339"/>
         </w:trPr>
         <w:tc>
           <w:tcPr>
@@ -2824,20 +2345,11 @@
             </w:pPr>
             <w:r>
               <w:rPr>
-                <w:rFonts w:hint="default" w:ascii="Times New Roman" w:hAnsi="Times New Roman" w:cs="Times New Roman"/>
-                <w:sz w:val="26"/>
-                <w:szCs w:val="26"/>
-                <w:lang w:val="en-US"/>
-              </w:rPr>
-              <w:t>16</w:t>
-            </w:r>
-            <w:r>
-              <w:rPr>
-                <w:rFonts w:ascii="Times New Roman" w:hAnsi="Times New Roman" w:cs="Times New Roman"/>
-                <w:sz w:val="26"/>
-                <w:szCs w:val="26"/>
-              </w:rPr>
-              <w:t>.</w:t>
+                <w:rFonts w:ascii="Times New Roman" w:hAnsi="Times New Roman" w:cs="Times New Roman"/>
+                <w:sz w:val="26"/>
+                <w:szCs w:val="26"/>
+              </w:rPr>
+              <w:t>16.</w:t>
             </w:r>
           </w:p>
         </w:tc>
@@ -2907,24 +2419,8 @@
         </w:tc>
       </w:tr>
       <w:tr>
-        <w:tblPrEx>
-          <w:tblBorders>
-            <w:top w:val="single" w:color="auto" w:sz="4" w:space="0"/>
-            <w:left w:val="single" w:color="auto" w:sz="4" w:space="0"/>
-            <w:bottom w:val="single" w:color="auto" w:sz="4" w:space="0"/>
-            <w:right w:val="single" w:color="auto" w:sz="4" w:space="0"/>
-            <w:insideH w:val="single" w:color="auto" w:sz="4" w:space="0"/>
-            <w:insideV w:val="single" w:color="auto" w:sz="4" w:space="0"/>
-          </w:tblBorders>
-          <w:tblCellMar>
-            <w:top w:w="0" w:type="dxa"/>
-            <w:left w:w="108" w:type="dxa"/>
-            <w:bottom w:w="0" w:type="dxa"/>
-            <w:right w:w="108" w:type="dxa"/>
-          </w:tblCellMar>
-        </w:tblPrEx>
         <w:trPr>
-          <w:trHeight w:val="339" w:hRule="atLeast"/>
+          <w:trHeight w:val="339"/>
         </w:trPr>
         <w:tc>
           <w:tcPr>
@@ -2942,20 +2438,11 @@
             </w:pPr>
             <w:r>
               <w:rPr>
-                <w:rFonts w:hint="default" w:ascii="Times New Roman" w:hAnsi="Times New Roman" w:cs="Times New Roman"/>
-                <w:sz w:val="26"/>
-                <w:szCs w:val="26"/>
-                <w:lang w:val="en-US"/>
-              </w:rPr>
-              <w:t>17</w:t>
-            </w:r>
-            <w:r>
-              <w:rPr>
-                <w:rFonts w:ascii="Times New Roman" w:hAnsi="Times New Roman" w:cs="Times New Roman"/>
-                <w:sz w:val="26"/>
-                <w:szCs w:val="26"/>
-              </w:rPr>
-              <w:t>.</w:t>
+                <w:rFonts w:ascii="Times New Roman" w:hAnsi="Times New Roman" w:cs="Times New Roman"/>
+                <w:sz w:val="26"/>
+                <w:szCs w:val="26"/>
+              </w:rPr>
+              <w:t>17.</w:t>
             </w:r>
           </w:p>
         </w:tc>
@@ -3025,24 +2512,8 @@
         </w:tc>
       </w:tr>
       <w:tr>
-        <w:tblPrEx>
-          <w:tblBorders>
-            <w:top w:val="single" w:color="auto" w:sz="4" w:space="0"/>
-            <w:left w:val="single" w:color="auto" w:sz="4" w:space="0"/>
-            <w:bottom w:val="single" w:color="auto" w:sz="4" w:space="0"/>
-            <w:right w:val="single" w:color="auto" w:sz="4" w:space="0"/>
-            <w:insideH w:val="single" w:color="auto" w:sz="4" w:space="0"/>
-            <w:insideV w:val="single" w:color="auto" w:sz="4" w:space="0"/>
-          </w:tblBorders>
-          <w:tblCellMar>
-            <w:top w:w="0" w:type="dxa"/>
-            <w:left w:w="108" w:type="dxa"/>
-            <w:bottom w:w="0" w:type="dxa"/>
-            <w:right w:w="108" w:type="dxa"/>
-          </w:tblCellMar>
-        </w:tblPrEx>
         <w:trPr>
-          <w:trHeight w:val="339" w:hRule="atLeast"/>
+          <w:trHeight w:val="339"/>
         </w:trPr>
         <w:tc>
           <w:tcPr>
@@ -3060,20 +2531,11 @@
             </w:pPr>
             <w:r>
               <w:rPr>
-                <w:rFonts w:hint="default" w:ascii="Times New Roman" w:hAnsi="Times New Roman" w:cs="Times New Roman"/>
-                <w:sz w:val="26"/>
-                <w:szCs w:val="26"/>
-                <w:lang w:val="en-US"/>
-              </w:rPr>
-              <w:t>18</w:t>
-            </w:r>
-            <w:r>
-              <w:rPr>
-                <w:rFonts w:ascii="Times New Roman" w:hAnsi="Times New Roman" w:cs="Times New Roman"/>
-                <w:sz w:val="26"/>
-                <w:szCs w:val="26"/>
-              </w:rPr>
-              <w:t>.</w:t>
+                <w:rFonts w:ascii="Times New Roman" w:hAnsi="Times New Roman" w:cs="Times New Roman"/>
+                <w:sz w:val="26"/>
+                <w:szCs w:val="26"/>
+              </w:rPr>
+              <w:t>18.</w:t>
             </w:r>
           </w:p>
         </w:tc>
@@ -3143,24 +2605,8 @@
         </w:tc>
       </w:tr>
       <w:tr>
-        <w:tblPrEx>
-          <w:tblBorders>
-            <w:top w:val="single" w:color="auto" w:sz="4" w:space="0"/>
-            <w:left w:val="single" w:color="auto" w:sz="4" w:space="0"/>
-            <w:bottom w:val="single" w:color="auto" w:sz="4" w:space="0"/>
-            <w:right w:val="single" w:color="auto" w:sz="4" w:space="0"/>
-            <w:insideH w:val="single" w:color="auto" w:sz="4" w:space="0"/>
-            <w:insideV w:val="single" w:color="auto" w:sz="4" w:space="0"/>
-          </w:tblBorders>
-          <w:tblCellMar>
-            <w:top w:w="0" w:type="dxa"/>
-            <w:left w:w="108" w:type="dxa"/>
-            <w:bottom w:w="0" w:type="dxa"/>
-            <w:right w:w="108" w:type="dxa"/>
-          </w:tblCellMar>
-        </w:tblPrEx>
         <w:trPr>
-          <w:trHeight w:val="339" w:hRule="atLeast"/>
+          <w:trHeight w:val="339"/>
         </w:trPr>
         <w:tc>
           <w:tcPr>
@@ -3182,24 +2628,7 @@
                 <w:sz w:val="26"/>
                 <w:szCs w:val="26"/>
               </w:rPr>
-              <w:t>1</w:t>
-            </w:r>
-            <w:r>
-              <w:rPr>
-                <w:rFonts w:hint="default" w:ascii="Times New Roman" w:hAnsi="Times New Roman" w:cs="Times New Roman"/>
-                <w:sz w:val="26"/>
-                <w:szCs w:val="26"/>
-                <w:lang w:val="en-US"/>
-              </w:rPr>
-              <w:t>9</w:t>
-            </w:r>
-            <w:r>
-              <w:rPr>
-                <w:rFonts w:ascii="Times New Roman" w:hAnsi="Times New Roman" w:cs="Times New Roman"/>
-                <w:sz w:val="26"/>
-                <w:szCs w:val="26"/>
-              </w:rPr>
-              <w:t>.</w:t>
+              <w:t>19.</w:t>
             </w:r>
           </w:p>
         </w:tc>
@@ -3268,24 +2697,8 @@
         </w:tc>
       </w:tr>
       <w:tr>
-        <w:tblPrEx>
-          <w:tblBorders>
-            <w:top w:val="single" w:color="auto" w:sz="4" w:space="0"/>
-            <w:left w:val="single" w:color="auto" w:sz="4" w:space="0"/>
-            <w:bottom w:val="single" w:color="auto" w:sz="4" w:space="0"/>
-            <w:right w:val="single" w:color="auto" w:sz="4" w:space="0"/>
-            <w:insideH w:val="single" w:color="auto" w:sz="4" w:space="0"/>
-            <w:insideV w:val="single" w:color="auto" w:sz="4" w:space="0"/>
-          </w:tblBorders>
-          <w:tblCellMar>
-            <w:top w:w="0" w:type="dxa"/>
-            <w:left w:w="108" w:type="dxa"/>
-            <w:bottom w:w="0" w:type="dxa"/>
-            <w:right w:w="108" w:type="dxa"/>
-          </w:tblCellMar>
-        </w:tblPrEx>
         <w:trPr>
-          <w:trHeight w:val="1294" w:hRule="atLeast"/>
+          <w:trHeight w:val="1294"/>
         </w:trPr>
         <w:tc>
           <w:tcPr>
@@ -3303,20 +2716,12 @@
             </w:pPr>
             <w:r>
               <w:rPr>
-                <w:rFonts w:hint="default" w:ascii="Times New Roman" w:hAnsi="Times New Roman" w:cs="Times New Roman"/>
-                <w:sz w:val="26"/>
-                <w:szCs w:val="26"/>
-                <w:lang w:val="en-US"/>
-              </w:rPr>
-              <w:t>20</w:t>
-            </w:r>
-            <w:r>
-              <w:rPr>
-                <w:rFonts w:ascii="Times New Roman" w:hAnsi="Times New Roman" w:cs="Times New Roman"/>
-                <w:sz w:val="26"/>
-                <w:szCs w:val="26"/>
-              </w:rPr>
-              <w:t>.</w:t>
+                <w:rFonts w:ascii="Times New Roman" w:hAnsi="Times New Roman" w:cs="Times New Roman"/>
+                <w:sz w:val="26"/>
+                <w:szCs w:val="26"/>
+              </w:rPr>
+              <w:lastRenderedPageBreak/>
+              <w:t>20.</w:t>
             </w:r>
           </w:p>
         </w:tc>
@@ -3394,24 +2799,8 @@
         </w:tc>
       </w:tr>
       <w:tr>
-        <w:tblPrEx>
-          <w:tblBorders>
-            <w:top w:val="single" w:color="auto" w:sz="4" w:space="0"/>
-            <w:left w:val="single" w:color="auto" w:sz="4" w:space="0"/>
-            <w:bottom w:val="single" w:color="auto" w:sz="4" w:space="0"/>
-            <w:right w:val="single" w:color="auto" w:sz="4" w:space="0"/>
-            <w:insideH w:val="single" w:color="auto" w:sz="4" w:space="0"/>
-            <w:insideV w:val="single" w:color="auto" w:sz="4" w:space="0"/>
-          </w:tblBorders>
-          <w:tblCellMar>
-            <w:top w:w="0" w:type="dxa"/>
-            <w:left w:w="108" w:type="dxa"/>
-            <w:bottom w:w="0" w:type="dxa"/>
-            <w:right w:w="108" w:type="dxa"/>
-          </w:tblCellMar>
-        </w:tblPrEx>
         <w:trPr>
-          <w:trHeight w:val="1294" w:hRule="atLeast"/>
+          <w:trHeight w:val="1294"/>
         </w:trPr>
         <w:tc>
           <w:tcPr>
@@ -3428,20 +2817,11 @@
             </w:pPr>
             <w:r>
               <w:rPr>
-                <w:rFonts w:hint="default" w:ascii="Times New Roman" w:hAnsi="Times New Roman" w:cs="Times New Roman"/>
-                <w:sz w:val="26"/>
-                <w:szCs w:val="26"/>
-                <w:lang w:val="en-US"/>
-              </w:rPr>
-              <w:t>21</w:t>
-            </w:r>
-            <w:r>
-              <w:rPr>
-                <w:rFonts w:ascii="Times New Roman" w:hAnsi="Times New Roman" w:cs="Times New Roman"/>
-                <w:sz w:val="26"/>
-                <w:szCs w:val="26"/>
-              </w:rPr>
-              <w:t>.</w:t>
+                <w:rFonts w:ascii="Times New Roman" w:hAnsi="Times New Roman" w:cs="Times New Roman"/>
+                <w:sz w:val="26"/>
+                <w:szCs w:val="26"/>
+              </w:rPr>
+              <w:t>21.</w:t>
             </w:r>
           </w:p>
         </w:tc>
@@ -3518,24 +2898,8 @@
         </w:tc>
       </w:tr>
       <w:tr>
-        <w:tblPrEx>
-          <w:tblBorders>
-            <w:top w:val="single" w:color="auto" w:sz="4" w:space="0"/>
-            <w:left w:val="single" w:color="auto" w:sz="4" w:space="0"/>
-            <w:bottom w:val="single" w:color="auto" w:sz="4" w:space="0"/>
-            <w:right w:val="single" w:color="auto" w:sz="4" w:space="0"/>
-            <w:insideH w:val="single" w:color="auto" w:sz="4" w:space="0"/>
-            <w:insideV w:val="single" w:color="auto" w:sz="4" w:space="0"/>
-          </w:tblBorders>
-          <w:tblCellMar>
-            <w:top w:w="0" w:type="dxa"/>
-            <w:left w:w="108" w:type="dxa"/>
-            <w:bottom w:w="0" w:type="dxa"/>
-            <w:right w:w="108" w:type="dxa"/>
-          </w:tblCellMar>
-        </w:tblPrEx>
         <w:trPr>
-          <w:trHeight w:val="1294" w:hRule="atLeast"/>
+          <w:trHeight w:val="1294"/>
         </w:trPr>
         <w:tc>
           <w:tcPr>
@@ -3552,20 +2916,11 @@
             </w:pPr>
             <w:r>
               <w:rPr>
-                <w:rFonts w:hint="default" w:ascii="Times New Roman" w:hAnsi="Times New Roman" w:cs="Times New Roman"/>
-                <w:sz w:val="26"/>
-                <w:szCs w:val="26"/>
-                <w:lang w:val="en-US"/>
-              </w:rPr>
-              <w:t>22</w:t>
-            </w:r>
-            <w:r>
-              <w:rPr>
-                <w:rFonts w:ascii="Times New Roman" w:hAnsi="Times New Roman" w:cs="Times New Roman"/>
-                <w:sz w:val="26"/>
-                <w:szCs w:val="26"/>
-              </w:rPr>
-              <w:t>.</w:t>
+                <w:rFonts w:ascii="Times New Roman" w:hAnsi="Times New Roman" w:cs="Times New Roman"/>
+                <w:sz w:val="26"/>
+                <w:szCs w:val="26"/>
+              </w:rPr>
+              <w:t>22.</w:t>
             </w:r>
           </w:p>
         </w:tc>
@@ -3634,24 +2989,8 @@
         </w:tc>
       </w:tr>
       <w:tr>
-        <w:tblPrEx>
-          <w:tblBorders>
-            <w:top w:val="single" w:color="auto" w:sz="4" w:space="0"/>
-            <w:left w:val="single" w:color="auto" w:sz="4" w:space="0"/>
-            <w:bottom w:val="single" w:color="auto" w:sz="4" w:space="0"/>
-            <w:right w:val="single" w:color="auto" w:sz="4" w:space="0"/>
-            <w:insideH w:val="single" w:color="auto" w:sz="4" w:space="0"/>
-            <w:insideV w:val="single" w:color="auto" w:sz="4" w:space="0"/>
-          </w:tblBorders>
-          <w:tblCellMar>
-            <w:top w:w="0" w:type="dxa"/>
-            <w:left w:w="108" w:type="dxa"/>
-            <w:bottom w:w="0" w:type="dxa"/>
-            <w:right w:w="108" w:type="dxa"/>
-          </w:tblCellMar>
-        </w:tblPrEx>
         <w:trPr>
-          <w:trHeight w:val="1294" w:hRule="atLeast"/>
+          <w:trHeight w:val="1294"/>
         </w:trPr>
         <w:tc>
           <w:tcPr>
@@ -3668,20 +3007,11 @@
             </w:pPr>
             <w:r>
               <w:rPr>
-                <w:rFonts w:hint="default" w:ascii="Times New Roman" w:hAnsi="Times New Roman" w:cs="Times New Roman"/>
-                <w:sz w:val="26"/>
-                <w:szCs w:val="26"/>
-                <w:lang w:val="en-US"/>
-              </w:rPr>
-              <w:t>23</w:t>
-            </w:r>
-            <w:r>
-              <w:rPr>
-                <w:rFonts w:ascii="Times New Roman" w:hAnsi="Times New Roman" w:cs="Times New Roman"/>
-                <w:sz w:val="26"/>
-                <w:szCs w:val="26"/>
-              </w:rPr>
-              <w:t>.</w:t>
+                <w:rFonts w:ascii="Times New Roman" w:hAnsi="Times New Roman" w:cs="Times New Roman"/>
+                <w:sz w:val="26"/>
+                <w:szCs w:val="26"/>
+              </w:rPr>
+              <w:t>23.</w:t>
             </w:r>
           </w:p>
         </w:tc>
@@ -3750,24 +3080,8 @@
         </w:tc>
       </w:tr>
       <w:tr>
-        <w:tblPrEx>
-          <w:tblBorders>
-            <w:top w:val="single" w:color="auto" w:sz="4" w:space="0"/>
-            <w:left w:val="single" w:color="auto" w:sz="4" w:space="0"/>
-            <w:bottom w:val="single" w:color="auto" w:sz="4" w:space="0"/>
-            <w:right w:val="single" w:color="auto" w:sz="4" w:space="0"/>
-            <w:insideH w:val="single" w:color="auto" w:sz="4" w:space="0"/>
-            <w:insideV w:val="single" w:color="auto" w:sz="4" w:space="0"/>
-          </w:tblBorders>
-          <w:tblCellMar>
-            <w:top w:w="0" w:type="dxa"/>
-            <w:left w:w="108" w:type="dxa"/>
-            <w:bottom w:w="0" w:type="dxa"/>
-            <w:right w:w="108" w:type="dxa"/>
-          </w:tblCellMar>
-        </w:tblPrEx>
         <w:trPr>
-          <w:trHeight w:val="1294" w:hRule="atLeast"/>
+          <w:trHeight w:val="1294"/>
         </w:trPr>
         <w:tc>
           <w:tcPr>
@@ -3784,12 +3098,59 @@
             </w:pPr>
             <w:r>
               <w:rPr>
-                <w:rFonts w:hint="default" w:ascii="Times New Roman" w:hAnsi="Times New Roman" w:cs="Times New Roman"/>
-                <w:sz w:val="26"/>
-                <w:szCs w:val="26"/>
-                <w:lang w:val="en-US"/>
-              </w:rPr>
-              <w:t>24</w:t>
+                <w:rFonts w:ascii="Times New Roman" w:hAnsi="Times New Roman" w:cs="Times New Roman"/>
+                <w:sz w:val="26"/>
+                <w:szCs w:val="26"/>
+              </w:rPr>
+              <w:t>24.</w:t>
+            </w:r>
+          </w:p>
+        </w:tc>
+        <w:tc>
+          <w:tcPr>
+            <w:tcW w:w="1395" w:type="pct"/>
+          </w:tcPr>
+          <w:p>
+            <w:pPr>
+              <w:spacing w:after="120" w:line="240" w:lineRule="auto"/>
+              <w:rPr>
+                <w:rFonts w:ascii="Times New Roman" w:hAnsi="Times New Roman" w:cs="Times New Roman"/>
+                <w:color w:val="000000"/>
+                <w:sz w:val="26"/>
+                <w:szCs w:val="26"/>
+              </w:rPr>
+            </w:pPr>
+            <w:r>
+              <w:rPr>
+                <w:rFonts w:ascii="Times New Roman" w:hAnsi="Times New Roman" w:cs="Times New Roman"/>
+                <w:color w:val="000000"/>
+                <w:sz w:val="26"/>
+                <w:szCs w:val="26"/>
+              </w:rPr>
+              <w:t>Những thông tin nhạy cảm của khách hàng có được bảo mật hay không?</w:t>
+            </w:r>
+          </w:p>
+        </w:tc>
+        <w:tc>
+          <w:tcPr>
+            <w:tcW w:w="1698" w:type="pct"/>
+          </w:tcPr>
+          <w:p>
+            <w:pPr>
+              <w:spacing w:after="120" w:line="240" w:lineRule="auto"/>
+              <w:rPr>
+                <w:rFonts w:ascii="Times New Roman" w:hAnsi="Times New Roman" w:cs="Times New Roman"/>
+                <w:sz w:val="26"/>
+                <w:szCs w:val="26"/>
+              </w:rPr>
+            </w:pPr>
+            <w:r>
+              <w:rPr>
+                <w:rFonts w:ascii="Times New Roman" w:hAnsi="Times New Roman" w:cs="Times New Roman"/>
+                <w:sz w:val="26"/>
+                <w:szCs w:val="26"/>
+              </w:rPr>
+              <w:t>Có</w:t>
             </w:r>
             <w:r>
               <w:rPr>
@@ -3798,54 +3159,6 @@
                 <w:szCs w:val="26"/>
               </w:rPr>
               <w:t>.</w:t>
-            </w:r>
-          </w:p>
-        </w:tc>
-        <w:tc>
-          <w:tcPr>
-            <w:tcW w:w="1395" w:type="pct"/>
-          </w:tcPr>
-          <w:p>
-            <w:pPr>
-              <w:spacing w:after="120" w:line="240" w:lineRule="auto"/>
-              <w:rPr>
-                <w:rFonts w:ascii="Times New Roman" w:hAnsi="Times New Roman" w:cs="Times New Roman"/>
-                <w:color w:val="000000"/>
-                <w:sz w:val="26"/>
-                <w:szCs w:val="26"/>
-              </w:rPr>
-            </w:pPr>
-            <w:r>
-              <w:rPr>
-                <w:rFonts w:ascii="Times New Roman" w:hAnsi="Times New Roman" w:cs="Times New Roman"/>
-                <w:color w:val="000000"/>
-                <w:sz w:val="26"/>
-                <w:szCs w:val="26"/>
-              </w:rPr>
-              <w:t>Những thông tin nhạy cảm của khách hàng có được bảo mật hay không?</w:t>
-            </w:r>
-          </w:p>
-        </w:tc>
-        <w:tc>
-          <w:tcPr>
-            <w:tcW w:w="1698" w:type="pct"/>
-          </w:tcPr>
-          <w:p>
-            <w:pPr>
-              <w:spacing w:after="120" w:line="240" w:lineRule="auto"/>
-              <w:rPr>
-                <w:rFonts w:ascii="Times New Roman" w:hAnsi="Times New Roman" w:cs="Times New Roman"/>
-                <w:sz w:val="26"/>
-                <w:szCs w:val="26"/>
-              </w:rPr>
-            </w:pPr>
-            <w:r>
-              <w:rPr>
-                <w:rFonts w:ascii="Times New Roman" w:hAnsi="Times New Roman" w:cs="Times New Roman"/>
-                <w:sz w:val="26"/>
-                <w:szCs w:val="26"/>
-              </w:rPr>
-              <w:t>Có, sử dụng thủ thuật AES Encryption.</w:t>
             </w:r>
           </w:p>
         </w:tc>
@@ -3866,24 +3179,8 @@
         </w:tc>
       </w:tr>
       <w:tr>
-        <w:tblPrEx>
-          <w:tblBorders>
-            <w:top w:val="single" w:color="auto" w:sz="4" w:space="0"/>
-            <w:left w:val="single" w:color="auto" w:sz="4" w:space="0"/>
-            <w:bottom w:val="single" w:color="auto" w:sz="4" w:space="0"/>
-            <w:right w:val="single" w:color="auto" w:sz="4" w:space="0"/>
-            <w:insideH w:val="single" w:color="auto" w:sz="4" w:space="0"/>
-            <w:insideV w:val="single" w:color="auto" w:sz="4" w:space="0"/>
-          </w:tblBorders>
-          <w:tblCellMar>
-            <w:top w:w="0" w:type="dxa"/>
-            <w:left w:w="108" w:type="dxa"/>
-            <w:bottom w:w="0" w:type="dxa"/>
-            <w:right w:w="108" w:type="dxa"/>
-          </w:tblCellMar>
-        </w:tblPrEx>
         <w:trPr>
-          <w:trHeight w:val="1294" w:hRule="atLeast"/>
+          <w:trHeight w:val="1294"/>
         </w:trPr>
         <w:tc>
           <w:tcPr>
@@ -3900,20 +3197,11 @@
             </w:pPr>
             <w:r>
               <w:rPr>
-                <w:rFonts w:hint="default" w:ascii="Times New Roman" w:hAnsi="Times New Roman" w:cs="Times New Roman"/>
-                <w:sz w:val="26"/>
-                <w:szCs w:val="26"/>
-                <w:lang w:val="en-US"/>
-              </w:rPr>
-              <w:t>25</w:t>
-            </w:r>
-            <w:r>
-              <w:rPr>
-                <w:rFonts w:ascii="Times New Roman" w:hAnsi="Times New Roman" w:cs="Times New Roman"/>
-                <w:sz w:val="26"/>
-                <w:szCs w:val="26"/>
-              </w:rPr>
-              <w:t>.</w:t>
+                <w:rFonts w:ascii="Times New Roman" w:hAnsi="Times New Roman" w:cs="Times New Roman"/>
+                <w:sz w:val="26"/>
+                <w:szCs w:val="26"/>
+              </w:rPr>
+              <w:t>25.</w:t>
             </w:r>
           </w:p>
         </w:tc>
@@ -3982,24 +3270,8 @@
         </w:tc>
       </w:tr>
       <w:tr>
-        <w:tblPrEx>
-          <w:tblBorders>
-            <w:top w:val="single" w:color="auto" w:sz="4" w:space="0"/>
-            <w:left w:val="single" w:color="auto" w:sz="4" w:space="0"/>
-            <w:bottom w:val="single" w:color="auto" w:sz="4" w:space="0"/>
-            <w:right w:val="single" w:color="auto" w:sz="4" w:space="0"/>
-            <w:insideH w:val="single" w:color="auto" w:sz="4" w:space="0"/>
-            <w:insideV w:val="single" w:color="auto" w:sz="4" w:space="0"/>
-          </w:tblBorders>
-          <w:tblCellMar>
-            <w:top w:w="0" w:type="dxa"/>
-            <w:left w:w="108" w:type="dxa"/>
-            <w:bottom w:w="0" w:type="dxa"/>
-            <w:right w:w="108" w:type="dxa"/>
-          </w:tblCellMar>
-        </w:tblPrEx>
         <w:trPr>
-          <w:trHeight w:val="1294" w:hRule="atLeast"/>
+          <w:trHeight w:val="1294"/>
         </w:trPr>
         <w:tc>
           <w:tcPr>
@@ -4009,18 +3281,16 @@
             <w:pPr>
               <w:spacing w:after="120" w:line="240" w:lineRule="auto"/>
               <w:rPr>
-                <w:rFonts w:hint="default" w:ascii="Times New Roman" w:hAnsi="Times New Roman" w:cs="Times New Roman"/>
-                <w:sz w:val="26"/>
-                <w:szCs w:val="26"/>
-                <w:lang w:val="en-US"/>
-              </w:rPr>
-            </w:pPr>
-            <w:r>
-              <w:rPr>
-                <w:rFonts w:hint="default" w:ascii="Times New Roman" w:hAnsi="Times New Roman" w:cs="Times New Roman"/>
-                <w:sz w:val="26"/>
-                <w:szCs w:val="26"/>
-                <w:lang w:val="en-US"/>
+                <w:rFonts w:ascii="Times New Roman" w:hAnsi="Times New Roman" w:cs="Times New Roman"/>
+                <w:sz w:val="26"/>
+                <w:szCs w:val="26"/>
+              </w:rPr>
+            </w:pPr>
+            <w:r>
+              <w:rPr>
+                <w:rFonts w:ascii="Times New Roman" w:hAnsi="Times New Roman" w:cs="Times New Roman"/>
+                <w:sz w:val="26"/>
+                <w:szCs w:val="26"/>
               </w:rPr>
               <w:t>26.</w:t>
             </w:r>
@@ -4091,24 +3361,8 @@
         </w:tc>
       </w:tr>
       <w:tr>
-        <w:tblPrEx>
-          <w:tblBorders>
-            <w:top w:val="single" w:color="auto" w:sz="4" w:space="0"/>
-            <w:left w:val="single" w:color="auto" w:sz="4" w:space="0"/>
-            <w:bottom w:val="single" w:color="auto" w:sz="4" w:space="0"/>
-            <w:right w:val="single" w:color="auto" w:sz="4" w:space="0"/>
-            <w:insideH w:val="single" w:color="auto" w:sz="4" w:space="0"/>
-            <w:insideV w:val="single" w:color="auto" w:sz="4" w:space="0"/>
-          </w:tblBorders>
-          <w:tblCellMar>
-            <w:top w:w="0" w:type="dxa"/>
-            <w:left w:w="108" w:type="dxa"/>
-            <w:bottom w:w="0" w:type="dxa"/>
-            <w:right w:w="108" w:type="dxa"/>
-          </w:tblCellMar>
-        </w:tblPrEx>
         <w:trPr>
-          <w:trHeight w:val="1294" w:hRule="atLeast"/>
+          <w:trHeight w:val="1294"/>
         </w:trPr>
         <w:tc>
           <w:tcPr>
@@ -4118,18 +3372,16 @@
             <w:pPr>
               <w:spacing w:after="120" w:line="240" w:lineRule="auto"/>
               <w:rPr>
-                <w:rFonts w:hint="default" w:ascii="Times New Roman" w:hAnsi="Times New Roman" w:cs="Times New Roman"/>
-                <w:sz w:val="26"/>
-                <w:szCs w:val="26"/>
-                <w:lang w:val="en-US"/>
-              </w:rPr>
-            </w:pPr>
-            <w:r>
-              <w:rPr>
-                <w:rFonts w:hint="default" w:ascii="Times New Roman" w:hAnsi="Times New Roman" w:cs="Times New Roman"/>
-                <w:sz w:val="26"/>
-                <w:szCs w:val="26"/>
-                <w:lang w:val="en-US"/>
+                <w:rFonts w:ascii="Times New Roman" w:hAnsi="Times New Roman" w:cs="Times New Roman"/>
+                <w:sz w:val="26"/>
+                <w:szCs w:val="26"/>
+              </w:rPr>
+            </w:pPr>
+            <w:r>
+              <w:rPr>
+                <w:rFonts w:ascii="Times New Roman" w:hAnsi="Times New Roman" w:cs="Times New Roman"/>
+                <w:sz w:val="26"/>
+                <w:szCs w:val="26"/>
               </w:rPr>
               <w:t>27.</w:t>
             </w:r>
@@ -4200,24 +3452,8 @@
         </w:tc>
       </w:tr>
       <w:tr>
-        <w:tblPrEx>
-          <w:tblBorders>
-            <w:top w:val="single" w:color="auto" w:sz="4" w:space="0"/>
-            <w:left w:val="single" w:color="auto" w:sz="4" w:space="0"/>
-            <w:bottom w:val="single" w:color="auto" w:sz="4" w:space="0"/>
-            <w:right w:val="single" w:color="auto" w:sz="4" w:space="0"/>
-            <w:insideH w:val="single" w:color="auto" w:sz="4" w:space="0"/>
-            <w:insideV w:val="single" w:color="auto" w:sz="4" w:space="0"/>
-          </w:tblBorders>
-          <w:tblCellMar>
-            <w:top w:w="0" w:type="dxa"/>
-            <w:left w:w="108" w:type="dxa"/>
-            <w:bottom w:w="0" w:type="dxa"/>
-            <w:right w:w="108" w:type="dxa"/>
-          </w:tblCellMar>
-        </w:tblPrEx>
         <w:trPr>
-          <w:trHeight w:val="1294" w:hRule="atLeast"/>
+          <w:trHeight w:val="1294"/>
         </w:trPr>
         <w:tc>
           <w:tcPr>
@@ -4227,18 +3463,16 @@
             <w:pPr>
               <w:spacing w:after="120" w:line="240" w:lineRule="auto"/>
               <w:rPr>
-                <w:rFonts w:hint="default" w:ascii="Times New Roman" w:hAnsi="Times New Roman" w:cs="Times New Roman"/>
-                <w:sz w:val="26"/>
-                <w:szCs w:val="26"/>
-                <w:lang w:val="en-US"/>
-              </w:rPr>
-            </w:pPr>
-            <w:r>
-              <w:rPr>
-                <w:rFonts w:hint="default" w:ascii="Times New Roman" w:hAnsi="Times New Roman" w:cs="Times New Roman"/>
-                <w:sz w:val="26"/>
-                <w:szCs w:val="26"/>
-                <w:lang w:val="en-US"/>
+                <w:rFonts w:ascii="Times New Roman" w:hAnsi="Times New Roman" w:cs="Times New Roman"/>
+                <w:sz w:val="26"/>
+                <w:szCs w:val="26"/>
+              </w:rPr>
+            </w:pPr>
+            <w:r>
+              <w:rPr>
+                <w:rFonts w:ascii="Times New Roman" w:hAnsi="Times New Roman" w:cs="Times New Roman"/>
+                <w:sz w:val="26"/>
+                <w:szCs w:val="26"/>
               </w:rPr>
               <w:t>28.</w:t>
             </w:r>
@@ -4309,24 +3543,8 @@
         </w:tc>
       </w:tr>
       <w:tr>
-        <w:tblPrEx>
-          <w:tblBorders>
-            <w:top w:val="single" w:color="auto" w:sz="4" w:space="0"/>
-            <w:left w:val="single" w:color="auto" w:sz="4" w:space="0"/>
-            <w:bottom w:val="single" w:color="auto" w:sz="4" w:space="0"/>
-            <w:right w:val="single" w:color="auto" w:sz="4" w:space="0"/>
-            <w:insideH w:val="single" w:color="auto" w:sz="4" w:space="0"/>
-            <w:insideV w:val="single" w:color="auto" w:sz="4" w:space="0"/>
-          </w:tblBorders>
-          <w:tblCellMar>
-            <w:top w:w="0" w:type="dxa"/>
-            <w:left w:w="108" w:type="dxa"/>
-            <w:bottom w:w="0" w:type="dxa"/>
-            <w:right w:w="108" w:type="dxa"/>
-          </w:tblCellMar>
-        </w:tblPrEx>
         <w:trPr>
-          <w:trHeight w:val="1294" w:hRule="atLeast"/>
+          <w:trHeight w:val="1294"/>
         </w:trPr>
         <w:tc>
           <w:tcPr>
@@ -4336,18 +3554,16 @@
             <w:pPr>
               <w:spacing w:after="120" w:line="240" w:lineRule="auto"/>
               <w:rPr>
-                <w:rFonts w:hint="default" w:ascii="Times New Roman" w:hAnsi="Times New Roman" w:cs="Times New Roman"/>
-                <w:sz w:val="26"/>
-                <w:szCs w:val="26"/>
-                <w:lang w:val="en-US"/>
-              </w:rPr>
-            </w:pPr>
-            <w:r>
-              <w:rPr>
-                <w:rFonts w:hint="default" w:ascii="Times New Roman" w:hAnsi="Times New Roman" w:cs="Times New Roman"/>
-                <w:sz w:val="26"/>
-                <w:szCs w:val="26"/>
-                <w:lang w:val="en-US"/>
+                <w:rFonts w:ascii="Times New Roman" w:hAnsi="Times New Roman" w:cs="Times New Roman"/>
+                <w:sz w:val="26"/>
+                <w:szCs w:val="26"/>
+              </w:rPr>
+            </w:pPr>
+            <w:r>
+              <w:rPr>
+                <w:rFonts w:ascii="Times New Roman" w:hAnsi="Times New Roman" w:cs="Times New Roman"/>
+                <w:sz w:val="26"/>
+                <w:szCs w:val="26"/>
               </w:rPr>
               <w:t>29</w:t>
             </w:r>
@@ -4418,24 +3634,8 @@
         </w:tc>
       </w:tr>
       <w:tr>
-        <w:tblPrEx>
-          <w:tblBorders>
-            <w:top w:val="single" w:color="auto" w:sz="4" w:space="0"/>
-            <w:left w:val="single" w:color="auto" w:sz="4" w:space="0"/>
-            <w:bottom w:val="single" w:color="auto" w:sz="4" w:space="0"/>
-            <w:right w:val="single" w:color="auto" w:sz="4" w:space="0"/>
-            <w:insideH w:val="single" w:color="auto" w:sz="4" w:space="0"/>
-            <w:insideV w:val="single" w:color="auto" w:sz="4" w:space="0"/>
-          </w:tblBorders>
-          <w:tblCellMar>
-            <w:top w:w="0" w:type="dxa"/>
-            <w:left w:w="108" w:type="dxa"/>
-            <w:bottom w:w="0" w:type="dxa"/>
-            <w:right w:w="108" w:type="dxa"/>
-          </w:tblCellMar>
-        </w:tblPrEx>
         <w:trPr>
-          <w:trHeight w:val="1294" w:hRule="atLeast"/>
+          <w:trHeight w:val="1294"/>
         </w:trPr>
         <w:tc>
           <w:tcPr>
@@ -4445,19 +3645,18 @@
             <w:pPr>
               <w:spacing w:after="120" w:line="240" w:lineRule="auto"/>
               <w:rPr>
-                <w:rFonts w:hint="default" w:ascii="Times New Roman" w:hAnsi="Times New Roman" w:cs="Times New Roman"/>
-                <w:sz w:val="26"/>
-                <w:szCs w:val="26"/>
-                <w:lang w:val="en-US"/>
-              </w:rPr>
-            </w:pPr>
-            <w:r>
-              <w:rPr>
-                <w:rFonts w:hint="default" w:ascii="Times New Roman" w:hAnsi="Times New Roman" w:cs="Times New Roman"/>
-                <w:sz w:val="26"/>
-                <w:szCs w:val="26"/>
-                <w:lang w:val="en-US"/>
-              </w:rPr>
+                <w:rFonts w:ascii="Times New Roman" w:hAnsi="Times New Roman" w:cs="Times New Roman"/>
+                <w:sz w:val="26"/>
+                <w:szCs w:val="26"/>
+              </w:rPr>
+            </w:pPr>
+            <w:r>
+              <w:rPr>
+                <w:rFonts w:ascii="Times New Roman" w:hAnsi="Times New Roman" w:cs="Times New Roman"/>
+                <w:sz w:val="26"/>
+                <w:szCs w:val="26"/>
+              </w:rPr>
+              <w:lastRenderedPageBreak/>
               <w:t>30.</w:t>
             </w:r>
           </w:p>
@@ -4527,24 +3726,8 @@
         </w:tc>
       </w:tr>
       <w:tr>
-        <w:tblPrEx>
-          <w:tblBorders>
-            <w:top w:val="single" w:color="auto" w:sz="4" w:space="0"/>
-            <w:left w:val="single" w:color="auto" w:sz="4" w:space="0"/>
-            <w:bottom w:val="single" w:color="auto" w:sz="4" w:space="0"/>
-            <w:right w:val="single" w:color="auto" w:sz="4" w:space="0"/>
-            <w:insideH w:val="single" w:color="auto" w:sz="4" w:space="0"/>
-            <w:insideV w:val="single" w:color="auto" w:sz="4" w:space="0"/>
-          </w:tblBorders>
-          <w:tblCellMar>
-            <w:top w:w="0" w:type="dxa"/>
-            <w:left w:w="108" w:type="dxa"/>
-            <w:bottom w:w="0" w:type="dxa"/>
-            <w:right w:w="108" w:type="dxa"/>
-          </w:tblCellMar>
-        </w:tblPrEx>
         <w:trPr>
-          <w:trHeight w:val="1294" w:hRule="atLeast"/>
+          <w:trHeight w:val="1294"/>
         </w:trPr>
         <w:tc>
           <w:tcPr>
@@ -4554,18 +3737,16 @@
             <w:pPr>
               <w:spacing w:after="120" w:line="240" w:lineRule="auto"/>
               <w:rPr>
-                <w:rFonts w:hint="default" w:ascii="Times New Roman" w:hAnsi="Times New Roman" w:cs="Times New Roman"/>
-                <w:sz w:val="26"/>
-                <w:szCs w:val="26"/>
-                <w:lang w:val="en-US"/>
-              </w:rPr>
-            </w:pPr>
-            <w:r>
-              <w:rPr>
-                <w:rFonts w:hint="default" w:ascii="Times New Roman" w:hAnsi="Times New Roman" w:cs="Times New Roman"/>
-                <w:sz w:val="26"/>
-                <w:szCs w:val="26"/>
-                <w:lang w:val="en-US"/>
+                <w:rFonts w:ascii="Times New Roman" w:hAnsi="Times New Roman" w:cs="Times New Roman"/>
+                <w:sz w:val="26"/>
+                <w:szCs w:val="26"/>
+              </w:rPr>
+            </w:pPr>
+            <w:r>
+              <w:rPr>
+                <w:rFonts w:ascii="Times New Roman" w:hAnsi="Times New Roman" w:cs="Times New Roman"/>
+                <w:sz w:val="26"/>
+                <w:szCs w:val="26"/>
               </w:rPr>
               <w:t>31.</w:t>
             </w:r>
@@ -4636,24 +3817,8 @@
         </w:tc>
       </w:tr>
       <w:tr>
-        <w:tblPrEx>
-          <w:tblBorders>
-            <w:top w:val="single" w:color="auto" w:sz="4" w:space="0"/>
-            <w:left w:val="single" w:color="auto" w:sz="4" w:space="0"/>
-            <w:bottom w:val="single" w:color="auto" w:sz="4" w:space="0"/>
-            <w:right w:val="single" w:color="auto" w:sz="4" w:space="0"/>
-            <w:insideH w:val="single" w:color="auto" w:sz="4" w:space="0"/>
-            <w:insideV w:val="single" w:color="auto" w:sz="4" w:space="0"/>
-          </w:tblBorders>
-          <w:tblCellMar>
-            <w:top w:w="0" w:type="dxa"/>
-            <w:left w:w="108" w:type="dxa"/>
-            <w:bottom w:w="0" w:type="dxa"/>
-            <w:right w:w="108" w:type="dxa"/>
-          </w:tblCellMar>
-        </w:tblPrEx>
         <w:trPr>
-          <w:trHeight w:val="1294" w:hRule="atLeast"/>
+          <w:trHeight w:val="1294"/>
         </w:trPr>
         <w:tc>
           <w:tcPr>
@@ -4663,18 +3828,16 @@
             <w:pPr>
               <w:spacing w:after="120" w:line="240" w:lineRule="auto"/>
               <w:rPr>
-                <w:rFonts w:hint="default" w:ascii="Times New Roman" w:hAnsi="Times New Roman" w:cs="Times New Roman"/>
-                <w:sz w:val="26"/>
-                <w:szCs w:val="26"/>
-                <w:lang w:val="en-US"/>
-              </w:rPr>
-            </w:pPr>
-            <w:r>
-              <w:rPr>
-                <w:rFonts w:hint="default" w:ascii="Times New Roman" w:hAnsi="Times New Roman" w:cs="Times New Roman"/>
-                <w:sz w:val="26"/>
-                <w:szCs w:val="26"/>
-                <w:lang w:val="en-US"/>
+                <w:rFonts w:ascii="Times New Roman" w:hAnsi="Times New Roman" w:cs="Times New Roman"/>
+                <w:sz w:val="26"/>
+                <w:szCs w:val="26"/>
+              </w:rPr>
+            </w:pPr>
+            <w:r>
+              <w:rPr>
+                <w:rFonts w:ascii="Times New Roman" w:hAnsi="Times New Roman" w:cs="Times New Roman"/>
+                <w:sz w:val="26"/>
+                <w:szCs w:val="26"/>
               </w:rPr>
               <w:t>32.</w:t>
             </w:r>
@@ -4745,24 +3908,8 @@
         </w:tc>
       </w:tr>
       <w:tr>
-        <w:tblPrEx>
-          <w:tblBorders>
-            <w:top w:val="single" w:color="auto" w:sz="4" w:space="0"/>
-            <w:left w:val="single" w:color="auto" w:sz="4" w:space="0"/>
-            <w:bottom w:val="single" w:color="auto" w:sz="4" w:space="0"/>
-            <w:right w:val="single" w:color="auto" w:sz="4" w:space="0"/>
-            <w:insideH w:val="single" w:color="auto" w:sz="4" w:space="0"/>
-            <w:insideV w:val="single" w:color="auto" w:sz="4" w:space="0"/>
-          </w:tblBorders>
-          <w:tblCellMar>
-            <w:top w:w="0" w:type="dxa"/>
-            <w:left w:w="108" w:type="dxa"/>
-            <w:bottom w:w="0" w:type="dxa"/>
-            <w:right w:w="108" w:type="dxa"/>
-          </w:tblCellMar>
-        </w:tblPrEx>
         <w:trPr>
-          <w:trHeight w:val="1294" w:hRule="atLeast"/>
+          <w:trHeight w:val="1294"/>
         </w:trPr>
         <w:tc>
           <w:tcPr>
@@ -4772,18 +3919,16 @@
             <w:pPr>
               <w:spacing w:after="120" w:line="240" w:lineRule="auto"/>
               <w:rPr>
-                <w:rFonts w:hint="default" w:ascii="Times New Roman" w:hAnsi="Times New Roman" w:cs="Times New Roman"/>
-                <w:sz w:val="26"/>
-                <w:szCs w:val="26"/>
-                <w:lang w:val="en-US"/>
-              </w:rPr>
-            </w:pPr>
-            <w:r>
-              <w:rPr>
-                <w:rFonts w:hint="default" w:ascii="Times New Roman" w:hAnsi="Times New Roman" w:cs="Times New Roman"/>
-                <w:sz w:val="26"/>
-                <w:szCs w:val="26"/>
-                <w:lang w:val="en-US"/>
+                <w:rFonts w:ascii="Times New Roman" w:hAnsi="Times New Roman" w:cs="Times New Roman"/>
+                <w:sz w:val="26"/>
+                <w:szCs w:val="26"/>
+              </w:rPr>
+            </w:pPr>
+            <w:r>
+              <w:rPr>
+                <w:rFonts w:ascii="Times New Roman" w:hAnsi="Times New Roman" w:cs="Times New Roman"/>
+                <w:sz w:val="26"/>
+                <w:szCs w:val="26"/>
               </w:rPr>
               <w:t>33.</w:t>
             </w:r>
@@ -4854,24 +3999,8 @@
         </w:tc>
       </w:tr>
       <w:tr>
-        <w:tblPrEx>
-          <w:tblBorders>
-            <w:top w:val="single" w:color="auto" w:sz="4" w:space="0"/>
-            <w:left w:val="single" w:color="auto" w:sz="4" w:space="0"/>
-            <w:bottom w:val="single" w:color="auto" w:sz="4" w:space="0"/>
-            <w:right w:val="single" w:color="auto" w:sz="4" w:space="0"/>
-            <w:insideH w:val="single" w:color="auto" w:sz="4" w:space="0"/>
-            <w:insideV w:val="single" w:color="auto" w:sz="4" w:space="0"/>
-          </w:tblBorders>
-          <w:tblCellMar>
-            <w:top w:w="0" w:type="dxa"/>
-            <w:left w:w="108" w:type="dxa"/>
-            <w:bottom w:w="0" w:type="dxa"/>
-            <w:right w:w="108" w:type="dxa"/>
-          </w:tblCellMar>
-        </w:tblPrEx>
         <w:trPr>
-          <w:trHeight w:val="1294" w:hRule="atLeast"/>
+          <w:trHeight w:val="1294"/>
         </w:trPr>
         <w:tc>
           <w:tcPr>
@@ -4881,18 +4010,16 @@
             <w:pPr>
               <w:spacing w:after="120" w:line="240" w:lineRule="auto"/>
               <w:rPr>
-                <w:rFonts w:hint="default" w:ascii="Times New Roman" w:hAnsi="Times New Roman" w:cs="Times New Roman"/>
-                <w:sz w:val="26"/>
-                <w:szCs w:val="26"/>
-                <w:lang w:val="en-US"/>
-              </w:rPr>
-            </w:pPr>
-            <w:r>
-              <w:rPr>
-                <w:rFonts w:hint="default" w:ascii="Times New Roman" w:hAnsi="Times New Roman" w:cs="Times New Roman"/>
-                <w:sz w:val="26"/>
-                <w:szCs w:val="26"/>
-                <w:lang w:val="en-US"/>
+                <w:rFonts w:ascii="Times New Roman" w:hAnsi="Times New Roman" w:cs="Times New Roman"/>
+                <w:sz w:val="26"/>
+                <w:szCs w:val="26"/>
+              </w:rPr>
+            </w:pPr>
+            <w:r>
+              <w:rPr>
+                <w:rFonts w:ascii="Times New Roman" w:hAnsi="Times New Roman" w:cs="Times New Roman"/>
+                <w:sz w:val="26"/>
+                <w:szCs w:val="26"/>
               </w:rPr>
               <w:t>34.</w:t>
             </w:r>
@@ -4963,24 +4090,8 @@
         </w:tc>
       </w:tr>
       <w:tr>
-        <w:tblPrEx>
-          <w:tblBorders>
-            <w:top w:val="single" w:color="auto" w:sz="4" w:space="0"/>
-            <w:left w:val="single" w:color="auto" w:sz="4" w:space="0"/>
-            <w:bottom w:val="single" w:color="auto" w:sz="4" w:space="0"/>
-            <w:right w:val="single" w:color="auto" w:sz="4" w:space="0"/>
-            <w:insideH w:val="single" w:color="auto" w:sz="4" w:space="0"/>
-            <w:insideV w:val="single" w:color="auto" w:sz="4" w:space="0"/>
-          </w:tblBorders>
-          <w:tblCellMar>
-            <w:top w:w="0" w:type="dxa"/>
-            <w:left w:w="108" w:type="dxa"/>
-            <w:bottom w:w="0" w:type="dxa"/>
-            <w:right w:w="108" w:type="dxa"/>
-          </w:tblCellMar>
-        </w:tblPrEx>
         <w:trPr>
-          <w:trHeight w:val="1721" w:hRule="atLeast"/>
+          <w:trHeight w:val="1721"/>
         </w:trPr>
         <w:tc>
           <w:tcPr>
@@ -4990,18 +4101,16 @@
             <w:pPr>
               <w:spacing w:after="120" w:line="240" w:lineRule="auto"/>
               <w:rPr>
-                <w:rFonts w:hint="default" w:ascii="Times New Roman" w:hAnsi="Times New Roman" w:cs="Times New Roman"/>
-                <w:sz w:val="26"/>
-                <w:szCs w:val="26"/>
-                <w:lang w:val="en-US"/>
-              </w:rPr>
-            </w:pPr>
-            <w:r>
-              <w:rPr>
-                <w:rFonts w:hint="default" w:ascii="Times New Roman" w:hAnsi="Times New Roman" w:cs="Times New Roman"/>
-                <w:sz w:val="26"/>
-                <w:szCs w:val="26"/>
-                <w:lang w:val="en-US"/>
+                <w:rFonts w:ascii="Times New Roman" w:hAnsi="Times New Roman" w:cs="Times New Roman"/>
+                <w:sz w:val="26"/>
+                <w:szCs w:val="26"/>
+              </w:rPr>
+            </w:pPr>
+            <w:r>
+              <w:rPr>
+                <w:rFonts w:ascii="Times New Roman" w:hAnsi="Times New Roman" w:cs="Times New Roman"/>
+                <w:sz w:val="26"/>
+                <w:szCs w:val="26"/>
               </w:rPr>
               <w:t>35.</w:t>
             </w:r>
@@ -5085,7 +4194,7 @@
     </w:p>
     <w:p>
       <w:pPr>
-        <w:pStyle w:val="9"/>
+        <w:pStyle w:val="ListParagraph"/>
         <w:numPr>
           <w:ilvl w:val="0"/>
           <w:numId w:val="2"/>
@@ -5159,14 +4268,6 @@
           <w:szCs w:val="26"/>
         </w:rPr>
         <w:tab/>
-      </w:r>
-      <w:r>
-        <w:rPr>
-          <w:rFonts w:ascii="Times New Roman" w:hAnsi="Times New Roman" w:cs="Times New Roman"/>
-          <w:bCs/>
-          <w:sz w:val="26"/>
-          <w:szCs w:val="26"/>
-        </w:rPr>
         <w:t>Ứng dụng phải có các tính năng cơ bản phù hợp với các thao tác nghiệp vụ của những cửa hàng kinh doanh các thiết bị điện tử. Các tác nhân chính bao gồm: Quản lý, nhân viên và khách hàng.</w:t>
       </w:r>
     </w:p>
@@ -5198,14 +4299,6 @@
           <w:szCs w:val="26"/>
         </w:rPr>
         <w:tab/>
-      </w:r>
-      <w:r>
-        <w:rPr>
-          <w:rFonts w:ascii="Times New Roman" w:hAnsi="Times New Roman" w:cs="Times New Roman"/>
-          <w:bCs/>
-          <w:sz w:val="26"/>
-          <w:szCs w:val="26"/>
-        </w:rPr>
         <w:t>Hệ thống: Đăng ký, đăng nhập</w:t>
       </w:r>
     </w:p>
@@ -5245,7 +4338,16 @@
           <w:sz w:val="26"/>
           <w:szCs w:val="26"/>
         </w:rPr>
-        <w:t>Nhân viên: Quản lý và chỉnh sửa thông tin cá nhân, thêm sản phẩm vào giỏ hàng và đặt hàng, thanh toán (2 hình thức: Stripe, Thanh toán khi nhận hàng), đánh giá sản phẩm, bình luận sản phẩm.</w:t>
+        <w:t>Khách hàng</w:t>
+      </w:r>
+      <w:r>
+        <w:rPr>
+          <w:rFonts w:ascii="Times New Roman" w:hAnsi="Times New Roman" w:cs="Times New Roman"/>
+          <w:bCs/>
+          <w:sz w:val="26"/>
+          <w:szCs w:val="26"/>
+        </w:rPr>
+        <w:t>: Quản lý và chỉnh sửa thông tin cá nhân, thêm sản phẩm vào giỏ hàng và đặt hàng, thanh toán (2 hình thức: Stripe, Thanh toán khi nhận hàng), đánh giá sản phẩm, bình luận sản phẩm.</w:t>
       </w:r>
     </w:p>
     <w:p>
@@ -5276,14 +4378,6 @@
           <w:szCs w:val="26"/>
         </w:rPr>
         <w:tab/>
-      </w:r>
-      <w:r>
-        <w:rPr>
-          <w:rFonts w:ascii="Times New Roman" w:hAnsi="Times New Roman" w:cs="Times New Roman"/>
-          <w:bCs/>
-          <w:sz w:val="26"/>
-          <w:szCs w:val="26"/>
-        </w:rPr>
         <w:t>Người quản lý: Quản lý và chỉnh sửa các mục chức năng, thống kê, thêm xóa sửa bài viết.</w:t>
       </w:r>
     </w:p>
@@ -5361,12 +4455,13 @@
           <w:sz w:val="26"/>
           <w:szCs w:val="26"/>
         </w:rPr>
+        <w:lastRenderedPageBreak/>
         <w:t>Độ tin cậy, có tính bảo mật, thời gian đáp ứng, các yêu cầu về lưu trữ</w:t>
       </w:r>
     </w:p>
     <w:p>
       <w:pPr>
-        <w:pStyle w:val="9"/>
+        <w:pStyle w:val="ListParagraph"/>
         <w:numPr>
           <w:ilvl w:val="0"/>
           <w:numId w:val="2"/>
@@ -5392,7 +4487,7 @@
     </w:p>
     <w:p>
       <w:pPr>
-        <w:pStyle w:val="9"/>
+        <w:pStyle w:val="ListParagraph"/>
         <w:numPr>
           <w:ilvl w:val="0"/>
           <w:numId w:val="6"/>
@@ -5418,7 +4513,7 @@
     </w:p>
     <w:p>
       <w:pPr>
-        <w:pStyle w:val="9"/>
+        <w:pStyle w:val="ListParagraph"/>
         <w:numPr>
           <w:ilvl w:val="0"/>
           <w:numId w:val="6"/>
@@ -5444,7 +4539,7 @@
     </w:p>
     <w:p>
       <w:pPr>
-        <w:pStyle w:val="9"/>
+        <w:pStyle w:val="ListParagraph"/>
         <w:numPr>
           <w:ilvl w:val="0"/>
           <w:numId w:val="6"/>
@@ -5460,18 +4555,17 @@
       </w:pPr>
       <w:r>
         <w:rPr>
-          <w:rFonts w:hint="default" w:ascii="Times New Roman" w:hAnsi="Times New Roman" w:cs="Times New Roman"/>
+          <w:rFonts w:ascii="Times New Roman" w:hAnsi="Times New Roman" w:cs="Times New Roman"/>
           <w:bCs/>
           <w:sz w:val="26"/>
           <w:szCs w:val="26"/>
-          <w:lang w:val="en-US"/>
         </w:rPr>
         <w:t>Quản lý thông tin sản phẩm trên desktop(thêm, xóa, cập nhật, tìm kiếm, liệt kê danh sách)</w:t>
       </w:r>
     </w:p>
     <w:p>
       <w:pPr>
-        <w:pStyle w:val="9"/>
+        <w:pStyle w:val="ListParagraph"/>
         <w:numPr>
           <w:ilvl w:val="0"/>
           <w:numId w:val="6"/>
@@ -5487,18 +4581,17 @@
       </w:pPr>
       <w:r>
         <w:rPr>
-          <w:rFonts w:hint="default" w:ascii="Times New Roman" w:hAnsi="Times New Roman" w:cs="Times New Roman"/>
+          <w:rFonts w:ascii="Times New Roman" w:hAnsi="Times New Roman" w:cs="Times New Roman"/>
           <w:bCs/>
           <w:sz w:val="26"/>
           <w:szCs w:val="26"/>
-          <w:lang w:val="en-US"/>
         </w:rPr>
         <w:t>Thông tin sản phẩm trên website(Xem tất cả sản phẩm, xem chi tiết sản phẩm, tìm kiếm)</w:t>
       </w:r>
     </w:p>
     <w:p>
       <w:pPr>
-        <w:pStyle w:val="9"/>
+        <w:pStyle w:val="ListParagraph"/>
         <w:numPr>
           <w:ilvl w:val="0"/>
           <w:numId w:val="6"/>
@@ -5524,7 +4617,7 @@
     </w:p>
     <w:p>
       <w:pPr>
-        <w:pStyle w:val="9"/>
+        <w:pStyle w:val="ListParagraph"/>
         <w:numPr>
           <w:ilvl w:val="0"/>
           <w:numId w:val="6"/>
@@ -5550,7 +4643,7 @@
     </w:p>
     <w:p>
       <w:pPr>
-        <w:pStyle w:val="9"/>
+        <w:pStyle w:val="ListParagraph"/>
         <w:numPr>
           <w:ilvl w:val="0"/>
           <w:numId w:val="6"/>
@@ -5571,31 +4664,12 @@
           <w:sz w:val="26"/>
           <w:szCs w:val="26"/>
         </w:rPr>
-        <w:t>Quản lý người dùng ứng dụng (đăng nhập, đổi mật khẩu</w:t>
-      </w:r>
-      <w:r>
-        <w:rPr>
-          <w:rFonts w:hint="default" w:ascii="Times New Roman" w:hAnsi="Times New Roman" w:cs="Times New Roman"/>
-          <w:bCs/>
-          <w:sz w:val="26"/>
-          <w:szCs w:val="26"/>
-          <w:lang w:val="en-US"/>
-        </w:rPr>
-        <w:t>, đăng ký</w:t>
-      </w:r>
-      <w:r>
-        <w:rPr>
-          <w:rFonts w:ascii="Times New Roman" w:hAnsi="Times New Roman" w:cs="Times New Roman"/>
-          <w:bCs/>
-          <w:sz w:val="26"/>
-          <w:szCs w:val="26"/>
-        </w:rPr>
-        <w:t>)</w:t>
+        <w:t>Quản lý người dùng ứng dụng (đăng nhập, đổi mật khẩu, đăng ký)</w:t>
       </w:r>
     </w:p>
     <w:p>
       <w:pPr>
-        <w:pStyle w:val="9"/>
+        <w:pStyle w:val="ListParagraph"/>
         <w:numPr>
           <w:ilvl w:val="0"/>
           <w:numId w:val="6"/>
@@ -5611,18 +4685,17 @@
       </w:pPr>
       <w:r>
         <w:rPr>
-          <w:rFonts w:hint="default" w:ascii="Times New Roman" w:hAnsi="Times New Roman" w:cs="Times New Roman"/>
+          <w:rFonts w:ascii="Times New Roman" w:hAnsi="Times New Roman" w:cs="Times New Roman"/>
           <w:bCs/>
           <w:sz w:val="26"/>
           <w:szCs w:val="26"/>
-          <w:lang w:val="en-US"/>
         </w:rPr>
         <w:t>Thông kê sản phẩm bán chạy(tìm kiếm theo thời gian, liệt kê danh sách)</w:t>
       </w:r>
     </w:p>
     <w:p>
       <w:pPr>
-        <w:pStyle w:val="9"/>
+        <w:pStyle w:val="ListParagraph"/>
         <w:numPr>
           <w:ilvl w:val="0"/>
           <w:numId w:val="6"/>
@@ -5638,18 +4711,17 @@
       </w:pPr>
       <w:r>
         <w:rPr>
-          <w:rFonts w:hint="default" w:ascii="Times New Roman" w:hAnsi="Times New Roman" w:cs="Times New Roman"/>
+          <w:rFonts w:ascii="Times New Roman" w:hAnsi="Times New Roman" w:cs="Times New Roman"/>
           <w:bCs/>
           <w:sz w:val="26"/>
           <w:szCs w:val="26"/>
-          <w:lang w:val="en-US"/>
         </w:rPr>
         <w:t>Thông kê bình luận(tìm kiếm theo sản phẩm, liệt kê danh sách)</w:t>
       </w:r>
     </w:p>
     <w:p>
       <w:pPr>
-        <w:pStyle w:val="9"/>
+        <w:pStyle w:val="ListParagraph"/>
         <w:numPr>
           <w:ilvl w:val="0"/>
           <w:numId w:val="6"/>
@@ -5665,18 +4737,17 @@
       </w:pPr>
       <w:r>
         <w:rPr>
-          <w:rFonts w:hint="default" w:ascii="Times New Roman" w:hAnsi="Times New Roman" w:cs="Times New Roman"/>
+          <w:rFonts w:ascii="Times New Roman" w:hAnsi="Times New Roman" w:cs="Times New Roman"/>
           <w:bCs/>
           <w:sz w:val="26"/>
           <w:szCs w:val="26"/>
-          <w:lang w:val="en-US"/>
         </w:rPr>
         <w:t>Quản lý giỏ hàng(Xem thông tin giỏ hàng, thêm sản phẩm vào giỏ hàng, xóa sản phẩm khỏi giỏ hàng)</w:t>
       </w:r>
     </w:p>
     <w:p>
       <w:pPr>
-        <w:pStyle w:val="9"/>
+        <w:pStyle w:val="ListParagraph"/>
         <w:numPr>
           <w:ilvl w:val="0"/>
           <w:numId w:val="6"/>
@@ -5692,18 +4763,17 @@
       </w:pPr>
       <w:r>
         <w:rPr>
-          <w:rFonts w:hint="default" w:ascii="Times New Roman" w:hAnsi="Times New Roman" w:cs="Times New Roman"/>
+          <w:rFonts w:ascii="Times New Roman" w:hAnsi="Times New Roman" w:cs="Times New Roman"/>
           <w:bCs/>
           <w:sz w:val="26"/>
           <w:szCs w:val="26"/>
-          <w:lang w:val="en-US"/>
         </w:rPr>
         <w:t>Quản lý đơn hàng(Xác nhận đơn hàng, từ chối đơn hàng, xác nhận giao hàng bắt đầu, xác nhận giao hàng thành công)</w:t>
       </w:r>
     </w:p>
     <w:p>
       <w:pPr>
-        <w:pStyle w:val="9"/>
+        <w:pStyle w:val="ListParagraph"/>
         <w:numPr>
           <w:ilvl w:val="0"/>
           <w:numId w:val="6"/>
@@ -5719,18 +4789,17 @@
       </w:pPr>
       <w:r>
         <w:rPr>
-          <w:rFonts w:hint="default" w:ascii="Times New Roman" w:hAnsi="Times New Roman" w:cs="Times New Roman"/>
+          <w:rFonts w:ascii="Times New Roman" w:hAnsi="Times New Roman" w:cs="Times New Roman"/>
           <w:bCs/>
           <w:sz w:val="26"/>
           <w:szCs w:val="26"/>
-          <w:lang w:val="en-US"/>
         </w:rPr>
         <w:t>Xem thông tin đơn hàng</w:t>
       </w:r>
     </w:p>
     <w:p>
       <w:pPr>
-        <w:pStyle w:val="9"/>
+        <w:pStyle w:val="ListParagraph"/>
         <w:numPr>
           <w:ilvl w:val="0"/>
           <w:numId w:val="6"/>
@@ -5746,18 +4815,17 @@
       </w:pPr>
       <w:r>
         <w:rPr>
-          <w:rFonts w:hint="default" w:ascii="Times New Roman" w:hAnsi="Times New Roman" w:cs="Times New Roman"/>
+          <w:rFonts w:ascii="Times New Roman" w:hAnsi="Times New Roman" w:cs="Times New Roman"/>
           <w:bCs/>
           <w:sz w:val="26"/>
           <w:szCs w:val="26"/>
-          <w:lang w:val="en-US"/>
         </w:rPr>
         <w:t>Thanh toán hóa đơn</w:t>
       </w:r>
     </w:p>
     <w:p>
       <w:pPr>
-        <w:pStyle w:val="9"/>
+        <w:pStyle w:val="ListParagraph"/>
         <w:numPr>
           <w:ilvl w:val="0"/>
           <w:numId w:val="6"/>
@@ -5773,18 +4841,17 @@
       </w:pPr>
       <w:r>
         <w:rPr>
-          <w:rFonts w:hint="default" w:ascii="Times New Roman" w:hAnsi="Times New Roman" w:cs="Times New Roman"/>
+          <w:rFonts w:ascii="Times New Roman" w:hAnsi="Times New Roman" w:cs="Times New Roman"/>
           <w:bCs/>
           <w:sz w:val="26"/>
           <w:szCs w:val="26"/>
-          <w:lang w:val="en-US"/>
         </w:rPr>
         <w:t>In hóa đơn</w:t>
       </w:r>
     </w:p>
     <w:p>
       <w:pPr>
-        <w:pStyle w:val="9"/>
+        <w:pStyle w:val="ListParagraph"/>
         <w:numPr>
           <w:ilvl w:val="0"/>
           <w:numId w:val="6"/>
@@ -5800,11 +4867,10 @@
       </w:pPr>
       <w:r>
         <w:rPr>
-          <w:rFonts w:hint="default" w:ascii="Times New Roman" w:hAnsi="Times New Roman" w:cs="Times New Roman"/>
+          <w:rFonts w:ascii="Times New Roman" w:hAnsi="Times New Roman" w:cs="Times New Roman"/>
           <w:bCs/>
           <w:sz w:val="26"/>
           <w:szCs w:val="26"/>
-          <w:lang w:val="en-US"/>
         </w:rPr>
         <w:t>Bình luận sản phẩm</w:t>
       </w:r>
@@ -5848,24 +4914,24 @@
       </w:pPr>
     </w:p>
     <w:sectPr>
-      <w:headerReference r:id="rId7" w:type="first"/>
-      <w:footerReference r:id="rId10" w:type="first"/>
-      <w:headerReference r:id="rId5" w:type="default"/>
-      <w:footerReference r:id="rId8" w:type="default"/>
-      <w:headerReference r:id="rId6" w:type="even"/>
-      <w:footerReference r:id="rId9" w:type="even"/>
+      <w:headerReference w:type="even" r:id="rId8"/>
+      <w:headerReference w:type="default" r:id="rId9"/>
+      <w:footerReference w:type="even" r:id="rId10"/>
+      <w:footerReference w:type="default" r:id="rId11"/>
+      <w:headerReference w:type="first" r:id="rId12"/>
+      <w:footerReference w:type="first" r:id="rId13"/>
       <w:pgSz w:w="12240" w:h="15840"/>
       <w:pgMar w:top="851" w:right="851" w:bottom="851" w:left="1134" w:header="567" w:footer="567" w:gutter="0"/>
-      <w:cols w:space="720" w:num="1"/>
-      <w:docGrid w:linePitch="360" w:charSpace="0"/>
+      <w:cols w:space="720"/>
+      <w:docGrid w:linePitch="360"/>
     </w:sectPr>
   </w:body>
 </w:document>
 </file>
 
 <file path=word/endnotes.xml><?xml version="1.0" encoding="utf-8"?>
-<w:endnotes xmlns:wpc="http://schemas.microsoft.com/office/word/2010/wordprocessingCanvas" xmlns:mc="http://schemas.openxmlformats.org/markup-compatibility/2006" xmlns:o="urn:schemas-microsoft-com:office:office" xmlns:r="http://schemas.openxmlformats.org/officeDocument/2006/relationships" xmlns:m="http://schemas.openxmlformats.org/officeDocument/2006/math" xmlns:v="urn:schemas-microsoft-com:vml" xmlns:wp14="http://schemas.microsoft.com/office/word/2010/wordprocessingDrawing" xmlns:wp="http://schemas.openxmlformats.org/drawingml/2006/wordprocessingDrawing" xmlns:w="http://schemas.openxmlformats.org/wordprocessingml/2006/main" xmlns:w14="http://schemas.microsoft.com/office/word/2010/wordml" xmlns:w15="http://schemas.microsoft.com/office/word/2012/wordml" xmlns:w10="urn:schemas-microsoft-com:office:word" xmlns:wpg="http://schemas.microsoft.com/office/word/2010/wordprocessingGroup" xmlns:wpi="http://schemas.microsoft.com/office/word/2010/wordprocessingInk" xmlns:wne="http://schemas.microsoft.com/office/word/2006/wordml" xmlns:wps="http://schemas.microsoft.com/office/word/2010/wordprocessingShape" xmlns:wpsCustomData="http://www.wps.cn/officeDocument/2013/wpsCustomData" mc:Ignorable="w14 w15 wp14">
-  <w:endnote w:type="separator" w:id="0">
+<w:endnotes xmlns:wpc="http://schemas.microsoft.com/office/word/2010/wordprocessingCanvas" xmlns:cx="http://schemas.microsoft.com/office/drawing/2014/chartex" xmlns:cx1="http://schemas.microsoft.com/office/drawing/2015/9/8/chartex" xmlns:cx2="http://schemas.microsoft.com/office/drawing/2015/10/21/chartex" xmlns:cx3="http://schemas.microsoft.com/office/drawing/2016/5/9/chartex" xmlns:cx4="http://schemas.microsoft.com/office/drawing/2016/5/10/chartex" xmlns:cx5="http://schemas.microsoft.com/office/drawing/2016/5/11/chartex" xmlns:cx6="http://schemas.microsoft.com/office/drawing/2016/5/12/chartex" xmlns:cx7="http://schemas.microsoft.com/office/drawing/2016/5/13/chartex" xmlns:cx8="http://schemas.microsoft.com/office/drawing/2016/5/14/chartex" xmlns:mc="http://schemas.openxmlformats.org/markup-compatibility/2006" xmlns:aink="http://schemas.microsoft.com/office/drawing/2016/ink" xmlns:am3d="http://schemas.microsoft.com/office/drawing/2017/model3d" xmlns:o="urn:schemas-microsoft-com:office:office" xmlns:oel="http://schemas.microsoft.com/office/2019/extlst" xmlns:r="http://schemas.openxmlformats.org/officeDocument/2006/relationships" xmlns:m="http://schemas.openxmlformats.org/officeDocument/2006/math" xmlns:v="urn:schemas-microsoft-com:vml" xmlns:wp14="http://schemas.microsoft.com/office/word/2010/wordprocessingDrawing" xmlns:wp="http://schemas.openxmlformats.org/drawingml/2006/wordprocessingDrawing" xmlns:w10="urn:schemas-microsoft-com:office:word" xmlns:w="http://schemas.openxmlformats.org/wordprocessingml/2006/main" xmlns:w14="http://schemas.microsoft.com/office/word/2010/wordml" xmlns:w15="http://schemas.microsoft.com/office/word/2012/wordml" xmlns:w16cex="http://schemas.microsoft.com/office/word/2018/wordml/cex" xmlns:w16cid="http://schemas.microsoft.com/office/word/2016/wordml/cid" xmlns:w16="http://schemas.microsoft.com/office/word/2018/wordml" xmlns:w16sdtdh="http://schemas.microsoft.com/office/word/2020/wordml/sdtdatahash" xmlns:w16se="http://schemas.microsoft.com/office/word/2015/wordml/symex" xmlns:wpg="http://schemas.microsoft.com/office/word/2010/wordprocessingGroup" xmlns:wpi="http://schemas.microsoft.com/office/word/2010/wordprocessingInk" xmlns:wne="http://schemas.microsoft.com/office/word/2006/wordml" xmlns:wps="http://schemas.microsoft.com/office/word/2010/wordprocessingShape" mc:Ignorable="w14 w15 w16se w16cid w16 w16cex w16sdtdh wp14">
+  <w:endnote w:type="separator" w:id="-1">
     <w:p>
       <w:pPr>
         <w:spacing w:line="240" w:lineRule="auto"/>
@@ -5875,7 +4941,7 @@
       </w:r>
     </w:p>
   </w:endnote>
-  <w:endnote w:type="continuationSeparator" w:id="1">
+  <w:endnote w:type="continuationSeparator" w:id="0">
     <w:p>
       <w:pPr>
         <w:spacing w:line="240" w:lineRule="auto"/>
@@ -5889,7 +4955,17 @@
 </file>
 
 <file path=word/footer1.xml><?xml version="1.0" encoding="utf-8"?>
-<w:ftr xmlns:wpc="http://schemas.microsoft.com/office/word/2010/wordprocessingCanvas" xmlns:mc="http://schemas.openxmlformats.org/markup-compatibility/2006" xmlns:o="urn:schemas-microsoft-com:office:office" xmlns:r="http://schemas.openxmlformats.org/officeDocument/2006/relationships" xmlns:m="http://schemas.openxmlformats.org/officeDocument/2006/math" xmlns:v="urn:schemas-microsoft-com:vml" xmlns:wp14="http://schemas.microsoft.com/office/word/2010/wordprocessingDrawing" xmlns:wp="http://schemas.openxmlformats.org/drawingml/2006/wordprocessingDrawing" xmlns:w10="urn:schemas-microsoft-com:office:word" xmlns:w="http://schemas.openxmlformats.org/wordprocessingml/2006/main" xmlns:w14="http://schemas.microsoft.com/office/word/2010/wordml" xmlns:w15="http://schemas.microsoft.com/office/word/2012/wordml" xmlns:wpg="http://schemas.microsoft.com/office/word/2010/wordprocessingGroup" xmlns:wpi="http://schemas.microsoft.com/office/word/2010/wordprocessingInk" xmlns:wne="http://schemas.microsoft.com/office/word/2006/wordml" xmlns:wps="http://schemas.microsoft.com/office/word/2010/wordprocessingShape" xmlns:wpsCustomData="http://www.wps.cn/officeDocument/2013/wpsCustomData" mc:Ignorable="w14 w15 wp14">
+<w:ftr xmlns:wpc="http://schemas.microsoft.com/office/word/2010/wordprocessingCanvas" xmlns:cx="http://schemas.microsoft.com/office/drawing/2014/chartex" xmlns:cx1="http://schemas.microsoft.com/office/drawing/2015/9/8/chartex" xmlns:cx2="http://schemas.microsoft.com/office/drawing/2015/10/21/chartex" xmlns:cx3="http://schemas.microsoft.com/office/drawing/2016/5/9/chartex" xmlns:cx4="http://schemas.microsoft.com/office/drawing/2016/5/10/chartex" xmlns:cx5="http://schemas.microsoft.com/office/drawing/2016/5/11/chartex" xmlns:cx6="http://schemas.microsoft.com/office/drawing/2016/5/12/chartex" xmlns:cx7="http://schemas.microsoft.com/office/drawing/2016/5/13/chartex" xmlns:cx8="http://schemas.microsoft.com/office/drawing/2016/5/14/chartex" xmlns:mc="http://schemas.openxmlformats.org/markup-compatibility/2006" xmlns:aink="http://schemas.microsoft.com/office/drawing/2016/ink" xmlns:am3d="http://schemas.microsoft.com/office/drawing/2017/model3d" xmlns:o="urn:schemas-microsoft-com:office:office" xmlns:oel="http://schemas.microsoft.com/office/2019/extlst" xmlns:r="http://schemas.openxmlformats.org/officeDocument/2006/relationships" xmlns:m="http://schemas.openxmlformats.org/officeDocument/2006/math" xmlns:v="urn:schemas-microsoft-com:vml" xmlns:wp14="http://schemas.microsoft.com/office/word/2010/wordprocessingDrawing" xmlns:wp="http://schemas.openxmlformats.org/drawingml/2006/wordprocessingDrawing" xmlns:w10="urn:schemas-microsoft-com:office:word" xmlns:w="http://schemas.openxmlformats.org/wordprocessingml/2006/main" xmlns:w14="http://schemas.microsoft.com/office/word/2010/wordml" xmlns:w15="http://schemas.microsoft.com/office/word/2012/wordml" xmlns:w16cex="http://schemas.microsoft.com/office/word/2018/wordml/cex" xmlns:w16cid="http://schemas.microsoft.com/office/word/2016/wordml/cid" xmlns:w16="http://schemas.microsoft.com/office/word/2018/wordml" xmlns:w16sdtdh="http://schemas.microsoft.com/office/word/2020/wordml/sdtdatahash" xmlns:w16se="http://schemas.microsoft.com/office/word/2015/wordml/symex" xmlns:wpg="http://schemas.microsoft.com/office/word/2010/wordprocessingGroup" xmlns:wpi="http://schemas.microsoft.com/office/word/2010/wordprocessingInk" xmlns:wne="http://schemas.microsoft.com/office/word/2006/wordml" xmlns:wps="http://schemas.microsoft.com/office/word/2010/wordprocessingShape" mc:Ignorable="w14 w15 w16se w16cid w16 w16cex w16sdtdh wp14">
+  <w:p>
+    <w:pPr>
+      <w:pStyle w:val="Footer"/>
+    </w:pPr>
+  </w:p>
+</w:ftr>
+</file>
+
+<file path=word/footer2.xml><?xml version="1.0" encoding="utf-8"?>
+<w:ftr xmlns:wpc="http://schemas.microsoft.com/office/word/2010/wordprocessingCanvas" xmlns:cx="http://schemas.microsoft.com/office/drawing/2014/chartex" xmlns:cx1="http://schemas.microsoft.com/office/drawing/2015/9/8/chartex" xmlns:cx2="http://schemas.microsoft.com/office/drawing/2015/10/21/chartex" xmlns:cx3="http://schemas.microsoft.com/office/drawing/2016/5/9/chartex" xmlns:cx4="http://schemas.microsoft.com/office/drawing/2016/5/10/chartex" xmlns:cx5="http://schemas.microsoft.com/office/drawing/2016/5/11/chartex" xmlns:cx6="http://schemas.microsoft.com/office/drawing/2016/5/12/chartex" xmlns:cx7="http://schemas.microsoft.com/office/drawing/2016/5/13/chartex" xmlns:cx8="http://schemas.microsoft.com/office/drawing/2016/5/14/chartex" xmlns:mc="http://schemas.openxmlformats.org/markup-compatibility/2006" xmlns:aink="http://schemas.microsoft.com/office/drawing/2016/ink" xmlns:am3d="http://schemas.microsoft.com/office/drawing/2017/model3d" xmlns:o="urn:schemas-microsoft-com:office:office" xmlns:oel="http://schemas.microsoft.com/office/2019/extlst" xmlns:r="http://schemas.openxmlformats.org/officeDocument/2006/relationships" xmlns:m="http://schemas.openxmlformats.org/officeDocument/2006/math" xmlns:v="urn:schemas-microsoft-com:vml" xmlns:wp14="http://schemas.microsoft.com/office/word/2010/wordprocessingDrawing" xmlns:wp="http://schemas.openxmlformats.org/drawingml/2006/wordprocessingDrawing" xmlns:w10="urn:schemas-microsoft-com:office:word" xmlns:w="http://schemas.openxmlformats.org/wordprocessingml/2006/main" xmlns:w14="http://schemas.microsoft.com/office/word/2010/wordml" xmlns:w15="http://schemas.microsoft.com/office/word/2012/wordml" xmlns:w16cex="http://schemas.microsoft.com/office/word/2018/wordml/cex" xmlns:w16cid="http://schemas.microsoft.com/office/word/2016/wordml/cid" xmlns:w16="http://schemas.microsoft.com/office/word/2018/wordml" xmlns:w16sdtdh="http://schemas.microsoft.com/office/word/2020/wordml/sdtdatahash" xmlns:w16se="http://schemas.microsoft.com/office/word/2015/wordml/symex" xmlns:wpg="http://schemas.microsoft.com/office/word/2010/wordprocessingGroup" xmlns:wpi="http://schemas.microsoft.com/office/word/2010/wordprocessingInk" xmlns:wne="http://schemas.microsoft.com/office/word/2006/wordml" xmlns:wps="http://schemas.microsoft.com/office/word/2010/wordprocessingShape" mc:Ignorable="w14 w15 w16se w16cid w16 w16cex w16sdtdh wp14">
   <w:sdt>
     <w:sdtPr>
       <w:rPr>
@@ -5911,7 +4987,7 @@
     <w:sdtContent>
       <w:p>
         <w:pPr>
-          <w:pStyle w:val="4"/>
+          <w:pStyle w:val="Footer"/>
           <w:spacing w:before="60"/>
           <w:jc w:val="center"/>
         </w:pPr>
@@ -5919,13 +4995,14 @@
           <w:rPr>
             <w:rFonts w:ascii="Times New Roman" w:hAnsi="Times New Roman" w:cs="Times New Roman"/>
             <w:i/>
+            <w:noProof/>
             <w:sz w:val="26"/>
             <w:szCs w:val="26"/>
           </w:rPr>
           <mc:AlternateContent>
             <mc:Choice Requires="wps">
               <w:drawing>
-                <wp:anchor distT="0" distB="0" distL="114300" distR="114300" simplePos="0" relativeHeight="251659264" behindDoc="0" locked="0" layoutInCell="1" allowOverlap="1">
+                <wp:anchor distT="0" distB="0" distL="114300" distR="114300" simplePos="0" relativeHeight="251659264" behindDoc="0" locked="0" layoutInCell="1" allowOverlap="1" wp14:anchorId="59C292E6" wp14:editId="188A66B6">
                   <wp:simplePos x="0" y="0"/>
                   <wp:positionH relativeFrom="column">
                     <wp:posOffset>10795</wp:posOffset>
@@ -5972,7 +5049,7 @@
                 </wp:anchor>
               </w:drawing>
             </mc:Choice>
-            <mc:Fallback>
+            <mc:Fallback xmlns:wpsCustomData="http://www.wps.cn/officeDocument/2013/wpsCustomData">
               <w:pict>
                 <v:line id="_x0000_s1026" o:spid="_x0000_s1026" o:spt="20" style="position:absolute;left:0pt;margin-left:0.85pt;margin-top:0.5pt;height:0pt;width:524.4pt;z-index:251659264;mso-width-relative:page;mso-height-relative:page;" filled="f" stroked="t" coordsize="21600,21600" o:gfxdata="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">
                   <v:fill on="f" focussize="0,0"/>
@@ -6052,48 +5129,38 @@
   </w:sdt>
   <w:p>
     <w:pPr>
-      <w:pStyle w:val="4"/>
-    </w:pPr>
-  </w:p>
-</w:ftr>
-</file>
-
-<file path=word/footer2.xml><?xml version="1.0" encoding="utf-8"?>
-<w:ftr xmlns:wpc="http://schemas.microsoft.com/office/word/2010/wordprocessingCanvas" xmlns:mc="http://schemas.openxmlformats.org/markup-compatibility/2006" xmlns:o="urn:schemas-microsoft-com:office:office" xmlns:r="http://schemas.openxmlformats.org/officeDocument/2006/relationships" xmlns:m="http://schemas.openxmlformats.org/officeDocument/2006/math" xmlns:v="urn:schemas-microsoft-com:vml" xmlns:wp14="http://schemas.microsoft.com/office/word/2010/wordprocessingDrawing" xmlns:wp="http://schemas.openxmlformats.org/drawingml/2006/wordprocessingDrawing" xmlns:w10="urn:schemas-microsoft-com:office:word" xmlns:w="http://schemas.openxmlformats.org/wordprocessingml/2006/main" xmlns:w14="http://schemas.microsoft.com/office/word/2010/wordml" xmlns:w15="http://schemas.microsoft.com/office/word/2012/wordml" xmlns:wpg="http://schemas.microsoft.com/office/word/2010/wordprocessingGroup" xmlns:wpi="http://schemas.microsoft.com/office/word/2010/wordprocessingInk" xmlns:wne="http://schemas.microsoft.com/office/word/2006/wordml" xmlns:wps="http://schemas.microsoft.com/office/word/2010/wordprocessingShape" xmlns:wpsCustomData="http://www.wps.cn/officeDocument/2013/wpsCustomData" mc:Ignorable="w14 w15 wp14">
-  <w:p>
-    <w:pPr>
-      <w:pStyle w:val="4"/>
+      <w:pStyle w:val="Footer"/>
     </w:pPr>
   </w:p>
 </w:ftr>
 </file>
 
 <file path=word/footer3.xml><?xml version="1.0" encoding="utf-8"?>
-<w:ftr xmlns:wpc="http://schemas.microsoft.com/office/word/2010/wordprocessingCanvas" xmlns:mc="http://schemas.openxmlformats.org/markup-compatibility/2006" xmlns:o="urn:schemas-microsoft-com:office:office" xmlns:r="http://schemas.openxmlformats.org/officeDocument/2006/relationships" xmlns:m="http://schemas.openxmlformats.org/officeDocument/2006/math" xmlns:v="urn:schemas-microsoft-com:vml" xmlns:wp14="http://schemas.microsoft.com/office/word/2010/wordprocessingDrawing" xmlns:wp="http://schemas.openxmlformats.org/drawingml/2006/wordprocessingDrawing" xmlns:w10="urn:schemas-microsoft-com:office:word" xmlns:w="http://schemas.openxmlformats.org/wordprocessingml/2006/main" xmlns:w14="http://schemas.microsoft.com/office/word/2010/wordml" xmlns:w15="http://schemas.microsoft.com/office/word/2012/wordml" xmlns:wpg="http://schemas.microsoft.com/office/word/2010/wordprocessingGroup" xmlns:wpi="http://schemas.microsoft.com/office/word/2010/wordprocessingInk" xmlns:wne="http://schemas.microsoft.com/office/word/2006/wordml" xmlns:wps="http://schemas.microsoft.com/office/word/2010/wordprocessingShape" xmlns:wpsCustomData="http://www.wps.cn/officeDocument/2013/wpsCustomData" mc:Ignorable="w14 w15 wp14">
+<w:ftr xmlns:wpc="http://schemas.microsoft.com/office/word/2010/wordprocessingCanvas" xmlns:cx="http://schemas.microsoft.com/office/drawing/2014/chartex" xmlns:cx1="http://schemas.microsoft.com/office/drawing/2015/9/8/chartex" xmlns:cx2="http://schemas.microsoft.com/office/drawing/2015/10/21/chartex" xmlns:cx3="http://schemas.microsoft.com/office/drawing/2016/5/9/chartex" xmlns:cx4="http://schemas.microsoft.com/office/drawing/2016/5/10/chartex" xmlns:cx5="http://schemas.microsoft.com/office/drawing/2016/5/11/chartex" xmlns:cx6="http://schemas.microsoft.com/office/drawing/2016/5/12/chartex" xmlns:cx7="http://schemas.microsoft.com/office/drawing/2016/5/13/chartex" xmlns:cx8="http://schemas.microsoft.com/office/drawing/2016/5/14/chartex" xmlns:mc="http://schemas.openxmlformats.org/markup-compatibility/2006" xmlns:aink="http://schemas.microsoft.com/office/drawing/2016/ink" xmlns:am3d="http://schemas.microsoft.com/office/drawing/2017/model3d" xmlns:o="urn:schemas-microsoft-com:office:office" xmlns:oel="http://schemas.microsoft.com/office/2019/extlst" xmlns:r="http://schemas.openxmlformats.org/officeDocument/2006/relationships" xmlns:m="http://schemas.openxmlformats.org/officeDocument/2006/math" xmlns:v="urn:schemas-microsoft-com:vml" xmlns:wp14="http://schemas.microsoft.com/office/word/2010/wordprocessingDrawing" xmlns:wp="http://schemas.openxmlformats.org/drawingml/2006/wordprocessingDrawing" xmlns:w10="urn:schemas-microsoft-com:office:word" xmlns:w="http://schemas.openxmlformats.org/wordprocessingml/2006/main" xmlns:w14="http://schemas.microsoft.com/office/word/2010/wordml" xmlns:w15="http://schemas.microsoft.com/office/word/2012/wordml" xmlns:w16cex="http://schemas.microsoft.com/office/word/2018/wordml/cex" xmlns:w16cid="http://schemas.microsoft.com/office/word/2016/wordml/cid" xmlns:w16="http://schemas.microsoft.com/office/word/2018/wordml" xmlns:w16sdtdh="http://schemas.microsoft.com/office/word/2020/wordml/sdtdatahash" xmlns:w16se="http://schemas.microsoft.com/office/word/2015/wordml/symex" xmlns:wpg="http://schemas.microsoft.com/office/word/2010/wordprocessingGroup" xmlns:wpi="http://schemas.microsoft.com/office/word/2010/wordprocessingInk" xmlns:wne="http://schemas.microsoft.com/office/word/2006/wordml" xmlns:wps="http://schemas.microsoft.com/office/word/2010/wordprocessingShape" mc:Ignorable="w14 w15 w16se w16cid w16 w16cex w16sdtdh wp14">
   <w:p>
     <w:pPr>
-      <w:pStyle w:val="4"/>
+      <w:pStyle w:val="Footer"/>
     </w:pPr>
   </w:p>
 </w:ftr>
 </file>
 
 <file path=word/footnotes.xml><?xml version="1.0" encoding="utf-8"?>
-<w:footnotes xmlns:wpc="http://schemas.microsoft.com/office/word/2010/wordprocessingCanvas" xmlns:mc="http://schemas.openxmlformats.org/markup-compatibility/2006" xmlns:o="urn:schemas-microsoft-com:office:office" xmlns:r="http://schemas.openxmlformats.org/officeDocument/2006/relationships" xmlns:m="http://schemas.openxmlformats.org/officeDocument/2006/math" xmlns:v="urn:schemas-microsoft-com:vml" xmlns:wp14="http://schemas.microsoft.com/office/word/2010/wordprocessingDrawing" xmlns:wp="http://schemas.openxmlformats.org/drawingml/2006/wordprocessingDrawing" xmlns:w="http://schemas.openxmlformats.org/wordprocessingml/2006/main" xmlns:w14="http://schemas.microsoft.com/office/word/2010/wordml" xmlns:w15="http://schemas.microsoft.com/office/word/2012/wordml" xmlns:w10="urn:schemas-microsoft-com:office:word" xmlns:wpg="http://schemas.microsoft.com/office/word/2010/wordprocessingGroup" xmlns:wpi="http://schemas.microsoft.com/office/word/2010/wordprocessingInk" xmlns:wne="http://schemas.microsoft.com/office/word/2006/wordml" xmlns:wps="http://schemas.microsoft.com/office/word/2010/wordprocessingShape" xmlns:wpsCustomData="http://www.wps.cn/officeDocument/2013/wpsCustomData" mc:Ignorable="w14 w15 wp14">
-  <w:footnote w:type="separator" w:id="0">
+<w:footnotes xmlns:wpc="http://schemas.microsoft.com/office/word/2010/wordprocessingCanvas" xmlns:cx="http://schemas.microsoft.com/office/drawing/2014/chartex" xmlns:cx1="http://schemas.microsoft.com/office/drawing/2015/9/8/chartex" xmlns:cx2="http://schemas.microsoft.com/office/drawing/2015/10/21/chartex" xmlns:cx3="http://schemas.microsoft.com/office/drawing/2016/5/9/chartex" xmlns:cx4="http://schemas.microsoft.com/office/drawing/2016/5/10/chartex" xmlns:cx5="http://schemas.microsoft.com/office/drawing/2016/5/11/chartex" xmlns:cx6="http://schemas.microsoft.com/office/drawing/2016/5/12/chartex" xmlns:cx7="http://schemas.microsoft.com/office/drawing/2016/5/13/chartex" xmlns:cx8="http://schemas.microsoft.com/office/drawing/2016/5/14/chartex" xmlns:mc="http://schemas.openxmlformats.org/markup-compatibility/2006" xmlns:aink="http://schemas.microsoft.com/office/drawing/2016/ink" xmlns:am3d="http://schemas.microsoft.com/office/drawing/2017/model3d" xmlns:o="urn:schemas-microsoft-com:office:office" xmlns:oel="http://schemas.microsoft.com/office/2019/extlst" xmlns:r="http://schemas.openxmlformats.org/officeDocument/2006/relationships" xmlns:m="http://schemas.openxmlformats.org/officeDocument/2006/math" xmlns:v="urn:schemas-microsoft-com:vml" xmlns:wp14="http://schemas.microsoft.com/office/word/2010/wordprocessingDrawing" xmlns:wp="http://schemas.openxmlformats.org/drawingml/2006/wordprocessingDrawing" xmlns:w10="urn:schemas-microsoft-com:office:word" xmlns:w="http://schemas.openxmlformats.org/wordprocessingml/2006/main" xmlns:w14="http://schemas.microsoft.com/office/word/2010/wordml" xmlns:w15="http://schemas.microsoft.com/office/word/2012/wordml" xmlns:w16cex="http://schemas.microsoft.com/office/word/2018/wordml/cex" xmlns:w16cid="http://schemas.microsoft.com/office/word/2016/wordml/cid" xmlns:w16="http://schemas.microsoft.com/office/word/2018/wordml" xmlns:w16sdtdh="http://schemas.microsoft.com/office/word/2020/wordml/sdtdatahash" xmlns:w16se="http://schemas.microsoft.com/office/word/2015/wordml/symex" xmlns:wpg="http://schemas.microsoft.com/office/word/2010/wordprocessingGroup" xmlns:wpi="http://schemas.microsoft.com/office/word/2010/wordprocessingInk" xmlns:wne="http://schemas.microsoft.com/office/word/2006/wordml" xmlns:wps="http://schemas.microsoft.com/office/word/2010/wordprocessingShape" mc:Ignorable="w14 w15 w16se w16cid w16 w16cex w16sdtdh wp14">
+  <w:footnote w:type="separator" w:id="-1">
     <w:p>
       <w:pPr>
-        <w:spacing w:before="0" w:after="0" w:line="259" w:lineRule="auto"/>
+        <w:spacing w:after="0"/>
       </w:pPr>
       <w:r>
         <w:separator/>
       </w:r>
     </w:p>
   </w:footnote>
-  <w:footnote w:type="continuationSeparator" w:id="1">
+  <w:footnote w:type="continuationSeparator" w:id="0">
     <w:p>
       <w:pPr>
-        <w:spacing w:before="0" w:after="0" w:line="259" w:lineRule="auto"/>
+        <w:spacing w:after="0"/>
       </w:pPr>
       <w:r>
         <w:continuationSeparator/>
@@ -6104,42 +5171,42 @@
 </file>
 
 <file path=word/header1.xml><?xml version="1.0" encoding="utf-8"?>
-<w:hdr xmlns:wpc="http://schemas.microsoft.com/office/word/2010/wordprocessingCanvas" xmlns:mc="http://schemas.openxmlformats.org/markup-compatibility/2006" xmlns:o="urn:schemas-microsoft-com:office:office" xmlns:r="http://schemas.openxmlformats.org/officeDocument/2006/relationships" xmlns:m="http://schemas.openxmlformats.org/officeDocument/2006/math" xmlns:v="urn:schemas-microsoft-com:vml" xmlns:wp14="http://schemas.microsoft.com/office/word/2010/wordprocessingDrawing" xmlns:wp="http://schemas.openxmlformats.org/drawingml/2006/wordprocessingDrawing" xmlns:w10="urn:schemas-microsoft-com:office:word" xmlns:w="http://schemas.openxmlformats.org/wordprocessingml/2006/main" xmlns:w14="http://schemas.microsoft.com/office/word/2010/wordml" xmlns:w15="http://schemas.microsoft.com/office/word/2012/wordml" xmlns:wpg="http://schemas.microsoft.com/office/word/2010/wordprocessingGroup" xmlns:wpi="http://schemas.microsoft.com/office/word/2010/wordprocessingInk" xmlns:wne="http://schemas.microsoft.com/office/word/2006/wordml" xmlns:wps="http://schemas.microsoft.com/office/word/2010/wordprocessingShape" xmlns:wpsCustomData="http://www.wps.cn/officeDocument/2013/wpsCustomData" mc:Ignorable="w14 w15 wp14">
+<w:hdr xmlns:wpc="http://schemas.microsoft.com/office/word/2010/wordprocessingCanvas" xmlns:cx="http://schemas.microsoft.com/office/drawing/2014/chartex" xmlns:cx1="http://schemas.microsoft.com/office/drawing/2015/9/8/chartex" xmlns:cx2="http://schemas.microsoft.com/office/drawing/2015/10/21/chartex" xmlns:cx3="http://schemas.microsoft.com/office/drawing/2016/5/9/chartex" xmlns:cx4="http://schemas.microsoft.com/office/drawing/2016/5/10/chartex" xmlns:cx5="http://schemas.microsoft.com/office/drawing/2016/5/11/chartex" xmlns:cx6="http://schemas.microsoft.com/office/drawing/2016/5/12/chartex" xmlns:cx7="http://schemas.microsoft.com/office/drawing/2016/5/13/chartex" xmlns:cx8="http://schemas.microsoft.com/office/drawing/2016/5/14/chartex" xmlns:mc="http://schemas.openxmlformats.org/markup-compatibility/2006" xmlns:aink="http://schemas.microsoft.com/office/drawing/2016/ink" xmlns:am3d="http://schemas.microsoft.com/office/drawing/2017/model3d" xmlns:o="urn:schemas-microsoft-com:office:office" xmlns:oel="http://schemas.microsoft.com/office/2019/extlst" xmlns:r="http://schemas.openxmlformats.org/officeDocument/2006/relationships" xmlns:m="http://schemas.openxmlformats.org/officeDocument/2006/math" xmlns:v="urn:schemas-microsoft-com:vml" xmlns:wp14="http://schemas.microsoft.com/office/word/2010/wordprocessingDrawing" xmlns:wp="http://schemas.openxmlformats.org/drawingml/2006/wordprocessingDrawing" xmlns:w10="urn:schemas-microsoft-com:office:word" xmlns:w="http://schemas.openxmlformats.org/wordprocessingml/2006/main" xmlns:w14="http://schemas.microsoft.com/office/word/2010/wordml" xmlns:w15="http://schemas.microsoft.com/office/word/2012/wordml" xmlns:w16cex="http://schemas.microsoft.com/office/word/2018/wordml/cex" xmlns:w16cid="http://schemas.microsoft.com/office/word/2016/wordml/cid" xmlns:w16="http://schemas.microsoft.com/office/word/2018/wordml" xmlns:w16sdtdh="http://schemas.microsoft.com/office/word/2020/wordml/sdtdatahash" xmlns:w16se="http://schemas.microsoft.com/office/word/2015/wordml/symex" xmlns:wpg="http://schemas.microsoft.com/office/word/2010/wordprocessingGroup" xmlns:wpi="http://schemas.microsoft.com/office/word/2010/wordprocessingInk" xmlns:wne="http://schemas.microsoft.com/office/word/2006/wordml" xmlns:wps="http://schemas.microsoft.com/office/word/2010/wordprocessingShape" mc:Ignorable="w14 w15 w16se w16cid w16 w16cex w16sdtdh wp14">
   <w:p>
     <w:pPr>
-      <w:pStyle w:val="5"/>
+      <w:pStyle w:val="Header"/>
     </w:pPr>
   </w:p>
 </w:hdr>
 </file>
 
 <file path=word/header2.xml><?xml version="1.0" encoding="utf-8"?>
-<w:hdr xmlns:wpc="http://schemas.microsoft.com/office/word/2010/wordprocessingCanvas" xmlns:mc="http://schemas.openxmlformats.org/markup-compatibility/2006" xmlns:o="urn:schemas-microsoft-com:office:office" xmlns:r="http://schemas.openxmlformats.org/officeDocument/2006/relationships" xmlns:m="http://schemas.openxmlformats.org/officeDocument/2006/math" xmlns:v="urn:schemas-microsoft-com:vml" xmlns:wp14="http://schemas.microsoft.com/office/word/2010/wordprocessingDrawing" xmlns:wp="http://schemas.openxmlformats.org/drawingml/2006/wordprocessingDrawing" xmlns:w10="urn:schemas-microsoft-com:office:word" xmlns:w="http://schemas.openxmlformats.org/wordprocessingml/2006/main" xmlns:w14="http://schemas.microsoft.com/office/word/2010/wordml" xmlns:w15="http://schemas.microsoft.com/office/word/2012/wordml" xmlns:wpg="http://schemas.microsoft.com/office/word/2010/wordprocessingGroup" xmlns:wpi="http://schemas.microsoft.com/office/word/2010/wordprocessingInk" xmlns:wne="http://schemas.microsoft.com/office/word/2006/wordml" xmlns:wps="http://schemas.microsoft.com/office/word/2010/wordprocessingShape" xmlns:wpsCustomData="http://www.wps.cn/officeDocument/2013/wpsCustomData" mc:Ignorable="w14 w15 wp14">
+<w:hdr xmlns:wpc="http://schemas.microsoft.com/office/word/2010/wordprocessingCanvas" xmlns:cx="http://schemas.microsoft.com/office/drawing/2014/chartex" xmlns:cx1="http://schemas.microsoft.com/office/drawing/2015/9/8/chartex" xmlns:cx2="http://schemas.microsoft.com/office/drawing/2015/10/21/chartex" xmlns:cx3="http://schemas.microsoft.com/office/drawing/2016/5/9/chartex" xmlns:cx4="http://schemas.microsoft.com/office/drawing/2016/5/10/chartex" xmlns:cx5="http://schemas.microsoft.com/office/drawing/2016/5/11/chartex" xmlns:cx6="http://schemas.microsoft.com/office/drawing/2016/5/12/chartex" xmlns:cx7="http://schemas.microsoft.com/office/drawing/2016/5/13/chartex" xmlns:cx8="http://schemas.microsoft.com/office/drawing/2016/5/14/chartex" xmlns:mc="http://schemas.openxmlformats.org/markup-compatibility/2006" xmlns:aink="http://schemas.microsoft.com/office/drawing/2016/ink" xmlns:am3d="http://schemas.microsoft.com/office/drawing/2017/model3d" xmlns:o="urn:schemas-microsoft-com:office:office" xmlns:oel="http://schemas.microsoft.com/office/2019/extlst" xmlns:r="http://schemas.openxmlformats.org/officeDocument/2006/relationships" xmlns:m="http://schemas.openxmlformats.org/officeDocument/2006/math" xmlns:v="urn:schemas-microsoft-com:vml" xmlns:wp14="http://schemas.microsoft.com/office/word/2010/wordprocessingDrawing" xmlns:wp="http://schemas.openxmlformats.org/drawingml/2006/wordprocessingDrawing" xmlns:w10="urn:schemas-microsoft-com:office:word" xmlns:w="http://schemas.openxmlformats.org/wordprocessingml/2006/main" xmlns:w14="http://schemas.microsoft.com/office/word/2010/wordml" xmlns:w15="http://schemas.microsoft.com/office/word/2012/wordml" xmlns:w16cex="http://schemas.microsoft.com/office/word/2018/wordml/cex" xmlns:w16cid="http://schemas.microsoft.com/office/word/2016/wordml/cid" xmlns:w16="http://schemas.microsoft.com/office/word/2018/wordml" xmlns:w16sdtdh="http://schemas.microsoft.com/office/word/2020/wordml/sdtdatahash" xmlns:w16se="http://schemas.microsoft.com/office/word/2015/wordml/symex" xmlns:wpg="http://schemas.microsoft.com/office/word/2010/wordprocessingGroup" xmlns:wpi="http://schemas.microsoft.com/office/word/2010/wordprocessingInk" xmlns:wne="http://schemas.microsoft.com/office/word/2006/wordml" xmlns:wps="http://schemas.microsoft.com/office/word/2010/wordprocessingShape" mc:Ignorable="w14 w15 w16se w16cid w16 w16cex w16sdtdh wp14">
   <w:p>
     <w:pPr>
-      <w:pStyle w:val="5"/>
+      <w:pStyle w:val="Header"/>
     </w:pPr>
   </w:p>
 </w:hdr>
 </file>
 
 <file path=word/header3.xml><?xml version="1.0" encoding="utf-8"?>
-<w:hdr xmlns:wpc="http://schemas.microsoft.com/office/word/2010/wordprocessingCanvas" xmlns:mc="http://schemas.openxmlformats.org/markup-compatibility/2006" xmlns:o="urn:schemas-microsoft-com:office:office" xmlns:r="http://schemas.openxmlformats.org/officeDocument/2006/relationships" xmlns:m="http://schemas.openxmlformats.org/officeDocument/2006/math" xmlns:v="urn:schemas-microsoft-com:vml" xmlns:wp14="http://schemas.microsoft.com/office/word/2010/wordprocessingDrawing" xmlns:wp="http://schemas.openxmlformats.org/drawingml/2006/wordprocessingDrawing" xmlns:w10="urn:schemas-microsoft-com:office:word" xmlns:w="http://schemas.openxmlformats.org/wordprocessingml/2006/main" xmlns:w14="http://schemas.microsoft.com/office/word/2010/wordml" xmlns:w15="http://schemas.microsoft.com/office/word/2012/wordml" xmlns:wpg="http://schemas.microsoft.com/office/word/2010/wordprocessingGroup" xmlns:wpi="http://schemas.microsoft.com/office/word/2010/wordprocessingInk" xmlns:wne="http://schemas.microsoft.com/office/word/2006/wordml" xmlns:wps="http://schemas.microsoft.com/office/word/2010/wordprocessingShape" xmlns:wpsCustomData="http://www.wps.cn/officeDocument/2013/wpsCustomData" mc:Ignorable="w14 w15 wp14">
+<w:hdr xmlns:wpc="http://schemas.microsoft.com/office/word/2010/wordprocessingCanvas" xmlns:cx="http://schemas.microsoft.com/office/drawing/2014/chartex" xmlns:cx1="http://schemas.microsoft.com/office/drawing/2015/9/8/chartex" xmlns:cx2="http://schemas.microsoft.com/office/drawing/2015/10/21/chartex" xmlns:cx3="http://schemas.microsoft.com/office/drawing/2016/5/9/chartex" xmlns:cx4="http://schemas.microsoft.com/office/drawing/2016/5/10/chartex" xmlns:cx5="http://schemas.microsoft.com/office/drawing/2016/5/11/chartex" xmlns:cx6="http://schemas.microsoft.com/office/drawing/2016/5/12/chartex" xmlns:cx7="http://schemas.microsoft.com/office/drawing/2016/5/13/chartex" xmlns:cx8="http://schemas.microsoft.com/office/drawing/2016/5/14/chartex" xmlns:mc="http://schemas.openxmlformats.org/markup-compatibility/2006" xmlns:aink="http://schemas.microsoft.com/office/drawing/2016/ink" xmlns:am3d="http://schemas.microsoft.com/office/drawing/2017/model3d" xmlns:o="urn:schemas-microsoft-com:office:office" xmlns:oel="http://schemas.microsoft.com/office/2019/extlst" xmlns:r="http://schemas.openxmlformats.org/officeDocument/2006/relationships" xmlns:m="http://schemas.openxmlformats.org/officeDocument/2006/math" xmlns:v="urn:schemas-microsoft-com:vml" xmlns:wp14="http://schemas.microsoft.com/office/word/2010/wordprocessingDrawing" xmlns:wp="http://schemas.openxmlformats.org/drawingml/2006/wordprocessingDrawing" xmlns:w10="urn:schemas-microsoft-com:office:word" xmlns:w="http://schemas.openxmlformats.org/wordprocessingml/2006/main" xmlns:w14="http://schemas.microsoft.com/office/word/2010/wordml" xmlns:w15="http://schemas.microsoft.com/office/word/2012/wordml" xmlns:w16cex="http://schemas.microsoft.com/office/word/2018/wordml/cex" xmlns:w16cid="http://schemas.microsoft.com/office/word/2016/wordml/cid" xmlns:w16="http://schemas.microsoft.com/office/word/2018/wordml" xmlns:w16sdtdh="http://schemas.microsoft.com/office/word/2020/wordml/sdtdatahash" xmlns:w16se="http://schemas.microsoft.com/office/word/2015/wordml/symex" xmlns:wpg="http://schemas.microsoft.com/office/word/2010/wordprocessingGroup" xmlns:wpi="http://schemas.microsoft.com/office/word/2010/wordprocessingInk" xmlns:wne="http://schemas.microsoft.com/office/word/2006/wordml" xmlns:wps="http://schemas.microsoft.com/office/word/2010/wordprocessingShape" mc:Ignorable="w14 w15 w16se w16cid w16 w16cex w16sdtdh wp14">
   <w:p>
     <w:pPr>
-      <w:pStyle w:val="5"/>
+      <w:pStyle w:val="Header"/>
     </w:pPr>
   </w:p>
 </w:hdr>
 </file>
 
 <file path=word/numbering.xml><?xml version="1.0" encoding="utf-8"?>
-<w:numbering xmlns:wpc="http://schemas.microsoft.com/office/word/2010/wordprocessingCanvas" xmlns:mc="http://schemas.openxmlformats.org/markup-compatibility/2006" xmlns:o="urn:schemas-microsoft-com:office:office" xmlns:r="http://schemas.openxmlformats.org/officeDocument/2006/relationships" xmlns:m="http://schemas.openxmlformats.org/officeDocument/2006/math" xmlns:v="urn:schemas-microsoft-com:vml" xmlns:wp14="http://schemas.microsoft.com/office/word/2010/wordprocessingDrawing" xmlns:wp="http://schemas.openxmlformats.org/drawingml/2006/wordprocessingDrawing" xmlns:w10="urn:schemas-microsoft-com:office:word" xmlns:w="http://schemas.openxmlformats.org/wordprocessingml/2006/main" xmlns:w14="http://schemas.microsoft.com/office/word/2010/wordml" xmlns:wpg="http://schemas.microsoft.com/office/word/2010/wordprocessingGroup" xmlns:wpi="http://schemas.microsoft.com/office/word/2010/wordprocessingInk" xmlns:wne="http://schemas.microsoft.com/office/word/2006/wordml" xmlns:wps="http://schemas.microsoft.com/office/word/2010/wordprocessingShape" xmlns:wpsCustomData="http://www.wps.cn/officeDocument/2013/wpsCustomData" mc:Ignorable="w14 wp14">
-  <w:abstractNum w:abstractNumId="0">
+<w:numbering xmlns:wpc="http://schemas.microsoft.com/office/word/2010/wordprocessingCanvas" xmlns:cx="http://schemas.microsoft.com/office/drawing/2014/chartex" xmlns:cx1="http://schemas.microsoft.com/office/drawing/2015/9/8/chartex" xmlns:cx2="http://schemas.microsoft.com/office/drawing/2015/10/21/chartex" xmlns:cx3="http://schemas.microsoft.com/office/drawing/2016/5/9/chartex" xmlns:cx4="http://schemas.microsoft.com/office/drawing/2016/5/10/chartex" xmlns:cx5="http://schemas.microsoft.com/office/drawing/2016/5/11/chartex" xmlns:cx6="http://schemas.microsoft.com/office/drawing/2016/5/12/chartex" xmlns:cx7="http://schemas.microsoft.com/office/drawing/2016/5/13/chartex" xmlns:cx8="http://schemas.microsoft.com/office/drawing/2016/5/14/chartex" xmlns:mc="http://schemas.openxmlformats.org/markup-compatibility/2006" xmlns:aink="http://schemas.microsoft.com/office/drawing/2016/ink" xmlns:am3d="http://schemas.microsoft.com/office/drawing/2017/model3d" xmlns:o="urn:schemas-microsoft-com:office:office" xmlns:oel="http://schemas.microsoft.com/office/2019/extlst" xmlns:r="http://schemas.openxmlformats.org/officeDocument/2006/relationships" xmlns:m="http://schemas.openxmlformats.org/officeDocument/2006/math" xmlns:v="urn:schemas-microsoft-com:vml" xmlns:wp14="http://schemas.microsoft.com/office/word/2010/wordprocessingDrawing" xmlns:wp="http://schemas.openxmlformats.org/drawingml/2006/wordprocessingDrawing" xmlns:w10="urn:schemas-microsoft-com:office:word" xmlns:w="http://schemas.openxmlformats.org/wordprocessingml/2006/main" xmlns:w14="http://schemas.microsoft.com/office/word/2010/wordml" xmlns:w15="http://schemas.microsoft.com/office/word/2012/wordml" xmlns:w16cex="http://schemas.microsoft.com/office/word/2018/wordml/cex" xmlns:w16cid="http://schemas.microsoft.com/office/word/2016/wordml/cid" xmlns:w16="http://schemas.microsoft.com/office/word/2018/wordml" xmlns:w16sdtdh="http://schemas.microsoft.com/office/word/2020/wordml/sdtdatahash" xmlns:w16se="http://schemas.microsoft.com/office/word/2015/wordml/symex" xmlns:wpg="http://schemas.microsoft.com/office/word/2010/wordprocessingGroup" xmlns:wpi="http://schemas.microsoft.com/office/word/2010/wordprocessingInk" xmlns:wne="http://schemas.microsoft.com/office/word/2006/wordml" xmlns:wps="http://schemas.microsoft.com/office/word/2010/wordprocessingShape" mc:Ignorable="w14 w15 w16se w16cid w16 w16cex w16sdtdh wp14">
+  <w:abstractNum w:abstractNumId="0" w15:restartNumberingAfterBreak="0">
     <w:nsid w:val="933E4185"/>
     <w:multiLevelType w:val="singleLevel"/>
     <w:tmpl w:val="933E4185"/>
-    <w:lvl w:ilvl="0" w:tentative="0">
+    <w:lvl w:ilvl="0">
       <w:start w:val="1"/>
       <w:numFmt w:val="bullet"/>
       <w:lvlText w:val=""/>
@@ -6151,15 +5218,15 @@
         <w:ind w:left="420" w:hanging="420"/>
       </w:pPr>
       <w:rPr>
-        <w:rFonts w:hint="default" w:ascii="Wingdings" w:hAnsi="Wingdings"/>
+        <w:rFonts w:ascii="Wingdings" w:hAnsi="Wingdings" w:hint="default"/>
       </w:rPr>
     </w:lvl>
   </w:abstractNum>
-  <w:abstractNum w:abstractNumId="1">
+  <w:abstractNum w:abstractNumId="1" w15:restartNumberingAfterBreak="0">
     <w:nsid w:val="E34C20AB"/>
     <w:multiLevelType w:val="singleLevel"/>
     <w:tmpl w:val="E34C20AB"/>
-    <w:lvl w:ilvl="0" w:tentative="0">
+    <w:lvl w:ilvl="0">
       <w:start w:val="1"/>
       <w:numFmt w:val="bullet"/>
       <w:lvlText w:val=""/>
@@ -6171,15 +5238,15 @@
         <w:ind w:left="420" w:hanging="420"/>
       </w:pPr>
       <w:rPr>
-        <w:rFonts w:hint="default" w:ascii="Wingdings" w:hAnsi="Wingdings"/>
+        <w:rFonts w:ascii="Wingdings" w:hAnsi="Wingdings" w:hint="default"/>
       </w:rPr>
     </w:lvl>
   </w:abstractNum>
-  <w:abstractNum w:abstractNumId="2">
+  <w:abstractNum w:abstractNumId="2" w15:restartNumberingAfterBreak="0">
     <w:nsid w:val="34CB20FB"/>
     <w:multiLevelType w:val="multilevel"/>
     <w:tmpl w:val="34CB20FB"/>
-    <w:lvl w:ilvl="0" w:tentative="0">
+    <w:lvl w:ilvl="0">
       <w:start w:val="1"/>
       <w:numFmt w:val="bullet"/>
       <w:lvlText w:val=""/>
@@ -6188,10 +5255,10 @@
         <w:ind w:left="1734" w:hanging="360"/>
       </w:pPr>
       <w:rPr>
-        <w:rFonts w:hint="default" w:ascii="Wingdings" w:hAnsi="Wingdings"/>
+        <w:rFonts w:ascii="Wingdings" w:hAnsi="Wingdings" w:hint="default"/>
       </w:rPr>
     </w:lvl>
-    <w:lvl w:ilvl="1" w:tentative="0">
+    <w:lvl w:ilvl="1">
       <w:start w:val="1"/>
       <w:numFmt w:val="bullet"/>
       <w:lvlText w:val="o"/>
@@ -6200,10 +5267,10 @@
         <w:ind w:left="2454" w:hanging="360"/>
       </w:pPr>
       <w:rPr>
-        <w:rFonts w:hint="default" w:ascii="Courier New" w:hAnsi="Courier New" w:cs="Courier New"/>
+        <w:rFonts w:ascii="Courier New" w:hAnsi="Courier New" w:cs="Courier New" w:hint="default"/>
       </w:rPr>
     </w:lvl>
-    <w:lvl w:ilvl="2" w:tentative="0">
+    <w:lvl w:ilvl="2">
       <w:start w:val="1"/>
       <w:numFmt w:val="bullet"/>
       <w:lvlText w:val=""/>
@@ -6212,10 +5279,10 @@
         <w:ind w:left="3174" w:hanging="360"/>
       </w:pPr>
       <w:rPr>
-        <w:rFonts w:hint="default" w:ascii="Wingdings" w:hAnsi="Wingdings"/>
+        <w:rFonts w:ascii="Wingdings" w:hAnsi="Wingdings" w:hint="default"/>
       </w:rPr>
     </w:lvl>
-    <w:lvl w:ilvl="3" w:tentative="0">
+    <w:lvl w:ilvl="3">
       <w:start w:val="1"/>
       <w:numFmt w:val="bullet"/>
       <w:lvlText w:val=""/>
@@ -6224,10 +5291,10 @@
         <w:ind w:left="3894" w:hanging="360"/>
       </w:pPr>
       <w:rPr>
-        <w:rFonts w:hint="default" w:ascii="Symbol" w:hAnsi="Symbol"/>
+        <w:rFonts w:ascii="Symbol" w:hAnsi="Symbol" w:hint="default"/>
       </w:rPr>
     </w:lvl>
-    <w:lvl w:ilvl="4" w:tentative="0">
+    <w:lvl w:ilvl="4">
       <w:start w:val="1"/>
       <w:numFmt w:val="bullet"/>
       <w:lvlText w:val="o"/>
@@ -6236,10 +5303,10 @@
         <w:ind w:left="4614" w:hanging="360"/>
       </w:pPr>
       <w:rPr>
-        <w:rFonts w:hint="default" w:ascii="Courier New" w:hAnsi="Courier New" w:cs="Courier New"/>
+        <w:rFonts w:ascii="Courier New" w:hAnsi="Courier New" w:cs="Courier New" w:hint="default"/>
       </w:rPr>
     </w:lvl>
-    <w:lvl w:ilvl="5" w:tentative="0">
+    <w:lvl w:ilvl="5">
       <w:start w:val="1"/>
       <w:numFmt w:val="bullet"/>
       <w:lvlText w:val=""/>
@@ -6248,10 +5315,10 @@
         <w:ind w:left="5334" w:hanging="360"/>
       </w:pPr>
       <w:rPr>
-        <w:rFonts w:hint="default" w:ascii="Wingdings" w:hAnsi="Wingdings"/>
+        <w:rFonts w:ascii="Wingdings" w:hAnsi="Wingdings" w:hint="default"/>
       </w:rPr>
     </w:lvl>
-    <w:lvl w:ilvl="6" w:tentative="0">
+    <w:lvl w:ilvl="6">
       <w:start w:val="1"/>
       <w:numFmt w:val="bullet"/>
       <w:lvlText w:val=""/>
@@ -6260,10 +5327,10 @@
         <w:ind w:left="6054" w:hanging="360"/>
       </w:pPr>
       <w:rPr>
-        <w:rFonts w:hint="default" w:ascii="Symbol" w:hAnsi="Symbol"/>
+        <w:rFonts w:ascii="Symbol" w:hAnsi="Symbol" w:hint="default"/>
       </w:rPr>
     </w:lvl>
-    <w:lvl w:ilvl="7" w:tentative="0">
+    <w:lvl w:ilvl="7">
       <w:start w:val="1"/>
       <w:numFmt w:val="bullet"/>
       <w:lvlText w:val="o"/>
@@ -6272,10 +5339,10 @@
         <w:ind w:left="6774" w:hanging="360"/>
       </w:pPr>
       <w:rPr>
-        <w:rFonts w:hint="default" w:ascii="Courier New" w:hAnsi="Courier New" w:cs="Courier New"/>
+        <w:rFonts w:ascii="Courier New" w:hAnsi="Courier New" w:cs="Courier New" w:hint="default"/>
       </w:rPr>
     </w:lvl>
-    <w:lvl w:ilvl="8" w:tentative="0">
+    <w:lvl w:ilvl="8">
       <w:start w:val="1"/>
       <w:numFmt w:val="bullet"/>
       <w:lvlText w:val=""/>
@@ -6284,15 +5351,15 @@
         <w:ind w:left="7494" w:hanging="360"/>
       </w:pPr>
       <w:rPr>
-        <w:rFonts w:hint="default" w:ascii="Wingdings" w:hAnsi="Wingdings"/>
+        <w:rFonts w:ascii="Wingdings" w:hAnsi="Wingdings" w:hint="default"/>
       </w:rPr>
     </w:lvl>
   </w:abstractNum>
-  <w:abstractNum w:abstractNumId="3">
+  <w:abstractNum w:abstractNumId="3" w15:restartNumberingAfterBreak="0">
     <w:nsid w:val="53FD5395"/>
     <w:multiLevelType w:val="multilevel"/>
     <w:tmpl w:val="53FD5395"/>
-    <w:lvl w:ilvl="0" w:tentative="0">
+    <w:lvl w:ilvl="0">
       <w:start w:val="1"/>
       <w:numFmt w:val="lowerLetter"/>
       <w:lvlText w:val="%1."/>
@@ -6304,7 +5371,7 @@
         <w:rFonts w:hint="default"/>
       </w:rPr>
     </w:lvl>
-    <w:lvl w:ilvl="1" w:tentative="0">
+    <w:lvl w:ilvl="1">
       <w:start w:val="1"/>
       <w:numFmt w:val="lowerLetter"/>
       <w:lvlText w:val="%2."/>
@@ -6313,7 +5380,7 @@
         <w:ind w:left="1300" w:hanging="360"/>
       </w:pPr>
     </w:lvl>
-    <w:lvl w:ilvl="2" w:tentative="0">
+    <w:lvl w:ilvl="2">
       <w:start w:val="1"/>
       <w:numFmt w:val="lowerRoman"/>
       <w:lvlText w:val="%3."/>
@@ -6322,7 +5389,7 @@
         <w:ind w:left="2020" w:hanging="180"/>
       </w:pPr>
     </w:lvl>
-    <w:lvl w:ilvl="3" w:tentative="0">
+    <w:lvl w:ilvl="3">
       <w:start w:val="1"/>
       <w:numFmt w:val="decimal"/>
       <w:lvlText w:val="%4."/>
@@ -6331,7 +5398,7 @@
         <w:ind w:left="2740" w:hanging="360"/>
       </w:pPr>
     </w:lvl>
-    <w:lvl w:ilvl="4" w:tentative="0">
+    <w:lvl w:ilvl="4">
       <w:start w:val="1"/>
       <w:numFmt w:val="lowerLetter"/>
       <w:lvlText w:val="%5."/>
@@ -6340,7 +5407,7 @@
         <w:ind w:left="3460" w:hanging="360"/>
       </w:pPr>
     </w:lvl>
-    <w:lvl w:ilvl="5" w:tentative="0">
+    <w:lvl w:ilvl="5">
       <w:start w:val="1"/>
       <w:numFmt w:val="lowerRoman"/>
       <w:lvlText w:val="%6."/>
@@ -6349,7 +5416,7 @@
         <w:ind w:left="4180" w:hanging="180"/>
       </w:pPr>
     </w:lvl>
-    <w:lvl w:ilvl="6" w:tentative="0">
+    <w:lvl w:ilvl="6">
       <w:start w:val="1"/>
       <w:numFmt w:val="decimal"/>
       <w:lvlText w:val="%7."/>
@@ -6358,7 +5425,7 @@
         <w:ind w:left="4900" w:hanging="360"/>
       </w:pPr>
     </w:lvl>
-    <w:lvl w:ilvl="7" w:tentative="0">
+    <w:lvl w:ilvl="7">
       <w:start w:val="1"/>
       <w:numFmt w:val="lowerLetter"/>
       <w:lvlText w:val="%8."/>
@@ -6367,7 +5434,7 @@
         <w:ind w:left="5620" w:hanging="360"/>
       </w:pPr>
     </w:lvl>
-    <w:lvl w:ilvl="8" w:tentative="0">
+    <w:lvl w:ilvl="8">
       <w:start w:val="1"/>
       <w:numFmt w:val="lowerRoman"/>
       <w:lvlText w:val="%9."/>
@@ -6377,11 +5444,11 @@
       </w:pPr>
     </w:lvl>
   </w:abstractNum>
-  <w:abstractNum w:abstractNumId="4">
+  <w:abstractNum w:abstractNumId="4" w15:restartNumberingAfterBreak="0">
     <w:nsid w:val="664646E2"/>
     <w:multiLevelType w:val="multilevel"/>
     <w:tmpl w:val="664646E2"/>
-    <w:lvl w:ilvl="0" w:tentative="0">
+    <w:lvl w:ilvl="0">
       <w:start w:val="1"/>
       <w:numFmt w:val="decimal"/>
       <w:lvlText w:val="%1."/>
@@ -6393,7 +5460,7 @@
         <w:rFonts w:hint="default"/>
       </w:rPr>
     </w:lvl>
-    <w:lvl w:ilvl="1" w:tentative="0">
+    <w:lvl w:ilvl="1">
       <w:start w:val="1"/>
       <w:numFmt w:val="lowerLetter"/>
       <w:lvlText w:val="%2."/>
@@ -6402,7 +5469,7 @@
         <w:ind w:left="1440" w:hanging="360"/>
       </w:pPr>
     </w:lvl>
-    <w:lvl w:ilvl="2" w:tentative="0">
+    <w:lvl w:ilvl="2">
       <w:start w:val="1"/>
       <w:numFmt w:val="lowerRoman"/>
       <w:lvlText w:val="%3."/>
@@ -6411,7 +5478,7 @@
         <w:ind w:left="2160" w:hanging="180"/>
       </w:pPr>
     </w:lvl>
-    <w:lvl w:ilvl="3" w:tentative="0">
+    <w:lvl w:ilvl="3">
       <w:start w:val="1"/>
       <w:numFmt w:val="decimal"/>
       <w:lvlText w:val="%4."/>
@@ -6420,7 +5487,7 @@
         <w:ind w:left="2880" w:hanging="360"/>
       </w:pPr>
     </w:lvl>
-    <w:lvl w:ilvl="4" w:tentative="0">
+    <w:lvl w:ilvl="4">
       <w:start w:val="1"/>
       <w:numFmt w:val="lowerLetter"/>
       <w:lvlText w:val="%5."/>
@@ -6429,7 +5496,7 @@
         <w:ind w:left="3600" w:hanging="360"/>
       </w:pPr>
     </w:lvl>
-    <w:lvl w:ilvl="5" w:tentative="0">
+    <w:lvl w:ilvl="5">
       <w:start w:val="1"/>
       <w:numFmt w:val="lowerRoman"/>
       <w:lvlText w:val="%6."/>
@@ -6438,7 +5505,7 @@
         <w:ind w:left="4320" w:hanging="180"/>
       </w:pPr>
     </w:lvl>
-    <w:lvl w:ilvl="6" w:tentative="0">
+    <w:lvl w:ilvl="6">
       <w:start w:val="1"/>
       <w:numFmt w:val="decimal"/>
       <w:lvlText w:val="%7."/>
@@ -6447,7 +5514,7 @@
         <w:ind w:left="5040" w:hanging="360"/>
       </w:pPr>
     </w:lvl>
-    <w:lvl w:ilvl="7" w:tentative="0">
+    <w:lvl w:ilvl="7">
       <w:start w:val="1"/>
       <w:numFmt w:val="lowerLetter"/>
       <w:lvlText w:val="%8."/>
@@ -6456,7 +5523,7 @@
         <w:ind w:left="5760" w:hanging="360"/>
       </w:pPr>
     </w:lvl>
-    <w:lvl w:ilvl="8" w:tentative="0">
+    <w:lvl w:ilvl="8">
       <w:start w:val="1"/>
       <w:numFmt w:val="lowerRoman"/>
       <w:lvlText w:val="%9."/>
@@ -6466,11 +5533,11 @@
       </w:pPr>
     </w:lvl>
   </w:abstractNum>
-  <w:abstractNum w:abstractNumId="5">
+  <w:abstractNum w:abstractNumId="5" w15:restartNumberingAfterBreak="0">
     <w:nsid w:val="79BF5A33"/>
     <w:multiLevelType w:val="multilevel"/>
     <w:tmpl w:val="79BF5A33"/>
-    <w:lvl w:ilvl="0" w:tentative="0">
+    <w:lvl w:ilvl="0">
       <w:start w:val="1"/>
       <w:numFmt w:val="decimal"/>
       <w:lvlText w:val="%1."/>
@@ -6482,7 +5549,7 @@
         <w:rFonts w:hint="default"/>
       </w:rPr>
     </w:lvl>
-    <w:lvl w:ilvl="1" w:tentative="0">
+    <w:lvl w:ilvl="1">
       <w:start w:val="1"/>
       <w:numFmt w:val="lowerLetter"/>
       <w:lvlText w:val="%2."/>
@@ -6491,7 +5558,7 @@
         <w:ind w:left="1440" w:hanging="360"/>
       </w:pPr>
     </w:lvl>
-    <w:lvl w:ilvl="2" w:tentative="0">
+    <w:lvl w:ilvl="2">
       <w:start w:val="1"/>
       <w:numFmt w:val="lowerRoman"/>
       <w:lvlText w:val="%3."/>
@@ -6500,7 +5567,7 @@
         <w:ind w:left="2160" w:hanging="180"/>
       </w:pPr>
     </w:lvl>
-    <w:lvl w:ilvl="3" w:tentative="0">
+    <w:lvl w:ilvl="3">
       <w:start w:val="1"/>
       <w:numFmt w:val="decimal"/>
       <w:lvlText w:val="%4."/>
@@ -6509,7 +5576,7 @@
         <w:ind w:left="2880" w:hanging="360"/>
       </w:pPr>
     </w:lvl>
-    <w:lvl w:ilvl="4" w:tentative="0">
+    <w:lvl w:ilvl="4">
       <w:start w:val="1"/>
       <w:numFmt w:val="lowerLetter"/>
       <w:lvlText w:val="%5."/>
@@ -6518,7 +5585,7 @@
         <w:ind w:left="3600" w:hanging="360"/>
       </w:pPr>
     </w:lvl>
-    <w:lvl w:ilvl="5" w:tentative="0">
+    <w:lvl w:ilvl="5">
       <w:start w:val="1"/>
       <w:numFmt w:val="lowerRoman"/>
       <w:lvlText w:val="%6."/>
@@ -6527,7 +5594,7 @@
         <w:ind w:left="4320" w:hanging="180"/>
       </w:pPr>
     </w:lvl>
-    <w:lvl w:ilvl="6" w:tentative="0">
+    <w:lvl w:ilvl="6">
       <w:start w:val="1"/>
       <w:numFmt w:val="decimal"/>
       <w:lvlText w:val="%7."/>
@@ -6536,7 +5603,7 @@
         <w:ind w:left="5040" w:hanging="360"/>
       </w:pPr>
     </w:lvl>
-    <w:lvl w:ilvl="7" w:tentative="0">
+    <w:lvl w:ilvl="7">
       <w:start w:val="1"/>
       <w:numFmt w:val="lowerLetter"/>
       <w:lvlText w:val="%8."/>
@@ -6545,7 +5612,7 @@
         <w:ind w:left="5760" w:hanging="360"/>
       </w:pPr>
     </w:lvl>
-    <w:lvl w:ilvl="8" w:tentative="0">
+    <w:lvl w:ilvl="8">
       <w:start w:val="1"/>
       <w:numFmt w:val="lowerRoman"/>
       <w:lvlText w:val="%9."/>
@@ -6555,314 +5622,438 @@
       </w:pPr>
     </w:lvl>
   </w:abstractNum>
-  <w:num w:numId="1">
+  <w:num w:numId="1" w16cid:durableId="709959051">
     <w:abstractNumId w:val="5"/>
   </w:num>
-  <w:num w:numId="2">
+  <w:num w:numId="2" w16cid:durableId="1276524683">
     <w:abstractNumId w:val="4"/>
   </w:num>
-  <w:num w:numId="3">
+  <w:num w:numId="3" w16cid:durableId="1182471566">
     <w:abstractNumId w:val="3"/>
   </w:num>
-  <w:num w:numId="4">
+  <w:num w:numId="4" w16cid:durableId="1443844157">
     <w:abstractNumId w:val="2"/>
   </w:num>
-  <w:num w:numId="5">
+  <w:num w:numId="5" w16cid:durableId="943924339">
     <w:abstractNumId w:val="1"/>
   </w:num>
-  <w:num w:numId="6">
+  <w:num w:numId="6" w16cid:durableId="856695984">
     <w:abstractNumId w:val="0"/>
   </w:num>
 </w:numbering>
 </file>
 
 <file path=word/styles.xml><?xml version="1.0" encoding="utf-8"?>
-<w:styles xmlns:mc="http://schemas.openxmlformats.org/markup-compatibility/2006" xmlns:o="urn:schemas-microsoft-com:office:office" xmlns:r="http://schemas.openxmlformats.org/officeDocument/2006/relationships" xmlns:m="http://schemas.openxmlformats.org/officeDocument/2006/math" xmlns:v="urn:schemas-microsoft-com:vml" xmlns:w="http://schemas.openxmlformats.org/wordprocessingml/2006/main" xmlns:w14="http://schemas.microsoft.com/office/word/2010/wordml" xmlns:w10="urn:schemas-microsoft-com:office:word" xmlns:sl="http://schemas.openxmlformats.org/schemaLibrary/2006/main" xmlns:wpsCustomData="http://www.wps.cn/officeDocument/2013/wpsCustomData" mc:Ignorable="w14">
+<w:styles xmlns:mc="http://schemas.openxmlformats.org/markup-compatibility/2006" xmlns:r="http://schemas.openxmlformats.org/officeDocument/2006/relationships" xmlns:w="http://schemas.openxmlformats.org/wordprocessingml/2006/main" xmlns:w14="http://schemas.microsoft.com/office/word/2010/wordml" xmlns:w15="http://schemas.microsoft.com/office/word/2012/wordml" xmlns:w16cex="http://schemas.microsoft.com/office/word/2018/wordml/cex" xmlns:w16cid="http://schemas.microsoft.com/office/word/2016/wordml/cid" xmlns:w16="http://schemas.microsoft.com/office/word/2018/wordml" xmlns:w16sdtdh="http://schemas.microsoft.com/office/word/2020/wordml/sdtdatahash" xmlns:w16se="http://schemas.microsoft.com/office/word/2015/wordml/symex" mc:Ignorable="w14 w15 w16se w16cid w16 w16cex w16sdtdh">
   <w:docDefaults>
     <w:rPrDefault>
       <w:rPr>
-        <w:rFonts w:ascii="Times New Roman" w:hAnsi="Times New Roman" w:eastAsia="SimSun" w:cs="Times New Roman"/>
+        <w:rFonts w:ascii="Times New Roman" w:eastAsia="SimSun" w:hAnsi="Times New Roman" w:cs="Times New Roman"/>
+        <w:lang w:val="en-US" w:eastAsia="en-US" w:bidi="ar-SA"/>
       </w:rPr>
     </w:rPrDefault>
     <w:pPrDefault/>
   </w:docDefaults>
-  <w:latentStyles w:count="260" w:defQFormat="0" w:defUnhideWhenUsed="1" w:defSemiHidden="1" w:defUIPriority="99" w:defLockedState="0">
-    <w:lsdException w:qFormat="1" w:unhideWhenUsed="0" w:uiPriority="0" w:semiHidden="0" w:name="Normal"/>
-    <w:lsdException w:qFormat="1" w:unhideWhenUsed="0" w:uiPriority="9" w:semiHidden="0" w:name="heading 1"/>
-    <w:lsdException w:qFormat="1" w:uiPriority="9" w:name="heading 2"/>
-    <w:lsdException w:qFormat="1" w:uiPriority="9" w:name="heading 3"/>
-    <w:lsdException w:qFormat="1" w:uiPriority="9" w:name="heading 4"/>
-    <w:lsdException w:qFormat="1" w:uiPriority="9" w:name="heading 5"/>
-    <w:lsdException w:qFormat="1" w:uiPriority="9" w:name="heading 6"/>
-    <w:lsdException w:qFormat="1" w:uiPriority="9" w:name="heading 7"/>
-    <w:lsdException w:qFormat="1" w:uiPriority="9" w:name="heading 8"/>
-    <w:lsdException w:qFormat="1" w:uiPriority="9" w:name="heading 9"/>
-    <w:lsdException w:uiPriority="99" w:name="index 1"/>
-    <w:lsdException w:uiPriority="99" w:name="index 2"/>
-    <w:lsdException w:uiPriority="99" w:name="index 3"/>
-    <w:lsdException w:uiPriority="99" w:name="index 4"/>
-    <w:lsdException w:uiPriority="99" w:name="index 5"/>
-    <w:lsdException w:uiPriority="99" w:name="index 6"/>
-    <w:lsdException w:uiPriority="99" w:name="index 7"/>
-    <w:lsdException w:uiPriority="99" w:name="index 8"/>
-    <w:lsdException w:uiPriority="99" w:name="index 9"/>
-    <w:lsdException w:uiPriority="39" w:name="toc 1"/>
-    <w:lsdException w:uiPriority="39" w:name="toc 2"/>
-    <w:lsdException w:uiPriority="39" w:name="toc 3"/>
-    <w:lsdException w:uiPriority="39" w:name="toc 4"/>
-    <w:lsdException w:uiPriority="39" w:name="toc 5"/>
-    <w:lsdException w:uiPriority="39" w:name="toc 6"/>
-    <w:lsdException w:uiPriority="39" w:name="toc 7"/>
-    <w:lsdException w:uiPriority="39" w:name="toc 8"/>
-    <w:lsdException w:uiPriority="39" w:name="toc 9"/>
-    <w:lsdException w:uiPriority="99" w:name="Normal Indent"/>
-    <w:lsdException w:uiPriority="99" w:name="footnote text"/>
-    <w:lsdException w:uiPriority="99" w:name="annotation text"/>
-    <w:lsdException w:qFormat="1" w:uiPriority="99" w:semiHidden="0" w:name="header"/>
-    <w:lsdException w:qFormat="1" w:uiPriority="99" w:semiHidden="0" w:name="footer"/>
-    <w:lsdException w:uiPriority="99" w:name="index heading"/>
-    <w:lsdException w:qFormat="1" w:uiPriority="35" w:name="caption"/>
-    <w:lsdException w:uiPriority="99" w:name="table of figures"/>
-    <w:lsdException w:uiPriority="99" w:name="envelope address"/>
-    <w:lsdException w:uiPriority="99" w:name="envelope return"/>
-    <w:lsdException w:uiPriority="99" w:name="footnote reference"/>
-    <w:lsdException w:uiPriority="99" w:name="annotation reference"/>
-    <w:lsdException w:uiPriority="99" w:name="line number"/>
-    <w:lsdException w:uiPriority="99" w:name="page number"/>
-    <w:lsdException w:uiPriority="99" w:name="endnote reference"/>
-    <w:lsdException w:uiPriority="99" w:name="endnote text"/>
-    <w:lsdException w:uiPriority="99" w:name="table of authorities"/>
-    <w:lsdException w:uiPriority="99" w:name="macro"/>
-    <w:lsdException w:uiPriority="99" w:name="toa heading"/>
-    <w:lsdException w:uiPriority="99" w:name="List"/>
-    <w:lsdException w:uiPriority="99" w:name="List Bullet"/>
-    <w:lsdException w:uiPriority="99" w:name="List Number"/>
-    <w:lsdException w:uiPriority="99" w:name="List 2"/>
-    <w:lsdException w:uiPriority="99" w:name="List 3"/>
-    <w:lsdException w:qFormat="1" w:uiPriority="99" w:semiHidden="0" w:name="List 4"/>
-    <w:lsdException w:uiPriority="99" w:name="List 5"/>
-    <w:lsdException w:uiPriority="99" w:name="List Bullet 2"/>
-    <w:lsdException w:uiPriority="99" w:name="List Bullet 3"/>
-    <w:lsdException w:uiPriority="99" w:name="List Bullet 4"/>
-    <w:lsdException w:uiPriority="99" w:name="List Bullet 5"/>
-    <w:lsdException w:uiPriority="99" w:name="List Number 2"/>
-    <w:lsdException w:uiPriority="99" w:name="List Number 3"/>
-    <w:lsdException w:uiPriority="99" w:name="List Number 4"/>
-    <w:lsdException w:uiPriority="99" w:name="List Number 5"/>
-    <w:lsdException w:qFormat="1" w:unhideWhenUsed="0" w:uiPriority="10" w:semiHidden="0" w:name="Title"/>
-    <w:lsdException w:uiPriority="99" w:name="Closing"/>
-    <w:lsdException w:uiPriority="99" w:name="Signature"/>
-    <w:lsdException w:uiPriority="1" w:name="Default Paragraph Font"/>
-    <w:lsdException w:uiPriority="99" w:name="Body Text"/>
-    <w:lsdException w:uiPriority="99" w:name="Body Text Indent"/>
-    <w:lsdException w:uiPriority="99" w:name="List Continue"/>
-    <w:lsdException w:uiPriority="99" w:name="List Continue 2"/>
-    <w:lsdException w:uiPriority="99" w:name="List Continue 3"/>
-    <w:lsdException w:uiPriority="99" w:name="List Continue 4"/>
-    <w:lsdException w:uiPriority="99" w:name="List Continue 5"/>
-    <w:lsdException w:uiPriority="99" w:name="Message Header"/>
-    <w:lsdException w:qFormat="1" w:unhideWhenUsed="0" w:uiPriority="11" w:semiHidden="0" w:name="Subtitle"/>
-    <w:lsdException w:uiPriority="99" w:name="Salutation"/>
-    <w:lsdException w:uiPriority="99" w:name="Date"/>
-    <w:lsdException w:uiPriority="99" w:name="Body Text First Indent"/>
-    <w:lsdException w:uiPriority="99" w:name="Body Text First Indent 2"/>
-    <w:lsdException w:uiPriority="99" w:name="Note Heading"/>
-    <w:lsdException w:uiPriority="99" w:name="Body Text 2"/>
-    <w:lsdException w:uiPriority="99" w:name="Body Text 3"/>
-    <w:lsdException w:uiPriority="99" w:name="Body Text Indent 2"/>
-    <w:lsdException w:uiPriority="99" w:name="Body Text Indent 3"/>
-    <w:lsdException w:uiPriority="99" w:name="Block Text"/>
-    <w:lsdException w:uiPriority="99" w:name="Hyperlink"/>
-    <w:lsdException w:uiPriority="99" w:name="FollowedHyperlink"/>
-    <w:lsdException w:qFormat="1" w:unhideWhenUsed="0" w:uiPriority="22" w:semiHidden="0" w:name="Strong"/>
-    <w:lsdException w:qFormat="1" w:unhideWhenUsed="0" w:uiPriority="20" w:semiHidden="0" w:name="Emphasis"/>
-    <w:lsdException w:uiPriority="99" w:name="Document Map"/>
-    <w:lsdException w:uiPriority="99" w:name="Plain Text"/>
-    <w:lsdException w:uiPriority="99" w:name="E-mail Signature"/>
-    <w:lsdException w:qFormat="1" w:uiPriority="99" w:semiHidden="0" w:name="Normal (Web)"/>
-    <w:lsdException w:uiPriority="99" w:name="HTML Acronym"/>
-    <w:lsdException w:uiPriority="99" w:name="HTML Address"/>
-    <w:lsdException w:uiPriority="99" w:name="HTML Cite"/>
-    <w:lsdException w:uiPriority="99" w:name="HTML Code"/>
-    <w:lsdException w:uiPriority="99" w:name="HTML Definition"/>
-    <w:lsdException w:uiPriority="99" w:name="HTML Keyboard"/>
-    <w:lsdException w:uiPriority="99" w:name="HTML Preformatted"/>
-    <w:lsdException w:uiPriority="99" w:name="HTML Sample"/>
-    <w:lsdException w:uiPriority="99" w:name="HTML Typewriter"/>
-    <w:lsdException w:uiPriority="99" w:name="HTML Variable"/>
-    <w:lsdException w:uiPriority="99" w:name="Normal Table"/>
-    <w:lsdException w:uiPriority="99" w:name="annotation subject"/>
-    <w:lsdException w:uiPriority="99" w:name="Table Simple 1"/>
-    <w:lsdException w:uiPriority="99" w:name="Table Simple 2"/>
-    <w:lsdException w:uiPriority="99" w:name="Table Simple 3"/>
-    <w:lsdException w:uiPriority="99" w:name="Table Classic 1"/>
-    <w:lsdException w:uiPriority="99" w:name="Table Classic 2"/>
-    <w:lsdException w:uiPriority="99" w:name="Table Classic 3"/>
-    <w:lsdException w:uiPriority="99" w:name="Table Classic 4"/>
-    <w:lsdException w:uiPriority="99" w:name="Table Colorful 1"/>
-    <w:lsdException w:uiPriority="99" w:name="Table Colorful 2"/>
-    <w:lsdException w:uiPriority="99" w:name="Table Colorful 3"/>
-    <w:lsdException w:uiPriority="99" w:name="Table Columns 1"/>
-    <w:lsdException w:uiPriority="99" w:name="Table Columns 2"/>
-    <w:lsdException w:uiPriority="99" w:name="Table Columns 3"/>
-    <w:lsdException w:uiPriority="99" w:name="Table Columns 4"/>
-    <w:lsdException w:uiPriority="99" w:name="Table Columns 5"/>
-    <w:lsdException w:uiPriority="99" w:name="Table Grid 1"/>
-    <w:lsdException w:uiPriority="99" w:name="Table Grid 2"/>
-    <w:lsdException w:uiPriority="99" w:name="Table Grid 3"/>
-    <w:lsdException w:uiPriority="99" w:name="Table Grid 4"/>
-    <w:lsdException w:uiPriority="99" w:name="Table Grid 5"/>
-    <w:lsdException w:uiPriority="99" w:name="Table Grid 6"/>
-    <w:lsdException w:uiPriority="99" w:name="Table Grid 7"/>
-    <w:lsdException w:uiPriority="99" w:name="Table Grid 8"/>
-    <w:lsdException w:uiPriority="99" w:name="Table List 1"/>
-    <w:lsdException w:uiPriority="99" w:name="Table List 2"/>
-    <w:lsdException w:uiPriority="99" w:name="Table List 3"/>
-    <w:lsdException w:uiPriority="99" w:name="Table List 4"/>
-    <w:lsdException w:uiPriority="99" w:name="Table List 5"/>
-    <w:lsdException w:uiPriority="99" w:name="Table List 6"/>
-    <w:lsdException w:uiPriority="99" w:name="Table List 7"/>
-    <w:lsdException w:uiPriority="99" w:name="Table List 8"/>
-    <w:lsdException w:uiPriority="99" w:name="Table 3D effects 1"/>
-    <w:lsdException w:uiPriority="99" w:name="Table 3D effects 2"/>
-    <w:lsdException w:uiPriority="99" w:name="Table 3D effects 3"/>
-    <w:lsdException w:uiPriority="99" w:name="Table Contemporary"/>
-    <w:lsdException w:uiPriority="99" w:name="Table Elegant"/>
-    <w:lsdException w:uiPriority="99" w:name="Table Professional"/>
-    <w:lsdException w:uiPriority="99" w:name="Table Subtle 1"/>
-    <w:lsdException w:uiPriority="99" w:name="Table Subtle 2"/>
-    <w:lsdException w:uiPriority="99" w:name="Table Web 1"/>
-    <w:lsdException w:uiPriority="99" w:name="Table Web 2"/>
-    <w:lsdException w:uiPriority="99" w:name="Table Web 3"/>
-    <w:lsdException w:uiPriority="99" w:name="Balloon Text"/>
-    <w:lsdException w:qFormat="1" w:unhideWhenUsed="0" w:uiPriority="39" w:semiHidden="0" w:name="Table Grid"/>
-    <w:lsdException w:uiPriority="99" w:name="Table Theme"/>
-    <w:lsdException w:unhideWhenUsed="0" w:uiPriority="60" w:semiHidden="0" w:name="Light Shading"/>
-    <w:lsdException w:unhideWhenUsed="0" w:uiPriority="61" w:semiHidden="0" w:name="Light List"/>
-    <w:lsdException w:unhideWhenUsed="0" w:uiPriority="62" w:semiHidden="0" w:name="Light Grid"/>
-    <w:lsdException w:unhideWhenUsed="0" w:uiPriority="63" w:semiHidden="0" w:name="Medium Shading 1"/>
-    <w:lsdException w:unhideWhenUsed="0" w:uiPriority="64" w:semiHidden="0" w:name="Medium Shading 2"/>
-    <w:lsdException w:unhideWhenUsed="0" w:uiPriority="65" w:semiHidden="0" w:name="Medium List 1"/>
-    <w:lsdException w:unhideWhenUsed="0" w:uiPriority="66" w:semiHidden="0" w:name="Medium List 2"/>
-    <w:lsdException w:unhideWhenUsed="0" w:uiPriority="67" w:semiHidden="0" w:name="Medium Grid 1"/>
-    <w:lsdException w:unhideWhenUsed="0" w:uiPriority="68" w:semiHidden="0" w:name="Medium Grid 2"/>
-    <w:lsdException w:unhideWhenUsed="0" w:uiPriority="69" w:semiHidden="0" w:name="Medium Grid 3"/>
-    <w:lsdException w:unhideWhenUsed="0" w:uiPriority="70" w:semiHidden="0" w:name="Dark List"/>
-    <w:lsdException w:unhideWhenUsed="0" w:uiPriority="71" w:semiHidden="0" w:name="Colorful Shading"/>
-    <w:lsdException w:unhideWhenUsed="0" w:uiPriority="72" w:semiHidden="0" w:name="Colorful List"/>
-    <w:lsdException w:unhideWhenUsed="0" w:uiPriority="73" w:semiHidden="0" w:name="Colorful Grid"/>
-    <w:lsdException w:unhideWhenUsed="0" w:uiPriority="60" w:semiHidden="0" w:name="Light Shading Accent 1"/>
-    <w:lsdException w:unhideWhenUsed="0" w:uiPriority="61" w:semiHidden="0" w:name="Light List Accent 1"/>
-    <w:lsdException w:unhideWhenUsed="0" w:uiPriority="62" w:semiHidden="0" w:name="Light Grid Accent 1"/>
-    <w:lsdException w:unhideWhenUsed="0" w:uiPriority="63" w:semiHidden="0" w:name="Medium Shading 1 Accent 1"/>
-    <w:lsdException w:unhideWhenUsed="0" w:uiPriority="64" w:semiHidden="0" w:name="Medium Shading 2 Accent 1"/>
-    <w:lsdException w:unhideWhenUsed="0" w:uiPriority="65" w:semiHidden="0" w:name="Medium List 1 Accent 1"/>
-    <w:lsdException w:qFormat="1" w:unhideWhenUsed="0" w:uiPriority="34" w:semiHidden="0" w:name="List Paragraph"/>
-    <w:lsdException w:unhideWhenUsed="0" w:uiPriority="66" w:semiHidden="0" w:name="Medium List 2 Accent 1"/>
-    <w:lsdException w:unhideWhenUsed="0" w:uiPriority="67" w:semiHidden="0" w:name="Medium Grid 1 Accent 1"/>
-    <w:lsdException w:unhideWhenUsed="0" w:uiPriority="68" w:semiHidden="0" w:name="Medium Grid 2 Accent 1"/>
-    <w:lsdException w:unhideWhenUsed="0" w:uiPriority="69" w:semiHidden="0" w:name="Medium Grid 3 Accent 1"/>
-    <w:lsdException w:unhideWhenUsed="0" w:uiPriority="70" w:semiHidden="0" w:name="Dark List Accent 1"/>
-    <w:lsdException w:unhideWhenUsed="0" w:uiPriority="71" w:semiHidden="0" w:name="Colorful Shading Accent 1"/>
-    <w:lsdException w:unhideWhenUsed="0" w:uiPriority="72" w:semiHidden="0" w:name="Colorful List Accent 1"/>
-    <w:lsdException w:unhideWhenUsed="0" w:uiPriority="73" w:semiHidden="0" w:name="Colorful Grid Accent 1"/>
-    <w:lsdException w:unhideWhenUsed="0" w:uiPriority="60" w:semiHidden="0" w:name="Light Shading Accent 2"/>
-    <w:lsdException w:unhideWhenUsed="0" w:uiPriority="61" w:semiHidden="0" w:name="Light List Accent 2"/>
-    <w:lsdException w:unhideWhenUsed="0" w:uiPriority="62" w:semiHidden="0" w:name="Light Grid Accent 2"/>
-    <w:lsdException w:unhideWhenUsed="0" w:uiPriority="63" w:semiHidden="0" w:name="Medium Shading 1 Accent 2"/>
-    <w:lsdException w:unhideWhenUsed="0" w:uiPriority="64" w:semiHidden="0" w:name="Medium Shading 2 Accent 2"/>
-    <w:lsdException w:unhideWhenUsed="0" w:uiPriority="65" w:semiHidden="0" w:name="Medium List 1 Accent 2"/>
-    <w:lsdException w:unhideWhenUsed="0" w:uiPriority="66" w:semiHidden="0" w:name="Medium List 2 Accent 2"/>
-    <w:lsdException w:unhideWhenUsed="0" w:uiPriority="67" w:semiHidden="0" w:name="Medium Grid 1 Accent 2"/>
-    <w:lsdException w:unhideWhenUsed="0" w:uiPriority="68" w:semiHidden="0" w:name="Medium Grid 2 Accent 2"/>
-    <w:lsdException w:unhideWhenUsed="0" w:uiPriority="69" w:semiHidden="0" w:name="Medium Grid 3 Accent 2"/>
-    <w:lsdException w:unhideWhenUsed="0" w:uiPriority="70" w:semiHidden="0" w:name="Dark List Accent 2"/>
-    <w:lsdException w:unhideWhenUsed="0" w:uiPriority="71" w:semiHidden="0" w:name="Colorful Shading Accent 2"/>
-    <w:lsdException w:unhideWhenUsed="0" w:uiPriority="72" w:semiHidden="0" w:name="Colorful List Accent 2"/>
-    <w:lsdException w:unhideWhenUsed="0" w:uiPriority="73" w:semiHidden="0" w:name="Colorful Grid Accent 2"/>
-    <w:lsdException w:unhideWhenUsed="0" w:uiPriority="60" w:semiHidden="0" w:name="Light Shading Accent 3"/>
-    <w:lsdException w:unhideWhenUsed="0" w:uiPriority="61" w:semiHidden="0" w:name="Light List Accent 3"/>
-    <w:lsdException w:unhideWhenUsed="0" w:uiPriority="62" w:semiHidden="0" w:name="Light Grid Accent 3"/>
-    <w:lsdException w:unhideWhenUsed="0" w:uiPriority="63" w:semiHidden="0" w:name="Medium Shading 1 Accent 3"/>
-    <w:lsdException w:unhideWhenUsed="0" w:uiPriority="64" w:semiHidden="0" w:name="Medium Shading 2 Accent 3"/>
-    <w:lsdException w:unhideWhenUsed="0" w:uiPriority="65" w:semiHidden="0" w:name="Medium List 1 Accent 3"/>
-    <w:lsdException w:unhideWhenUsed="0" w:uiPriority="66" w:semiHidden="0" w:name="Medium List 2 Accent 3"/>
-    <w:lsdException w:unhideWhenUsed="0" w:uiPriority="67" w:semiHidden="0" w:name="Medium Grid 1 Accent 3"/>
-    <w:lsdException w:unhideWhenUsed="0" w:uiPriority="68" w:semiHidden="0" w:name="Medium Grid 2 Accent 3"/>
-    <w:lsdException w:unhideWhenUsed="0" w:uiPriority="69" w:semiHidden="0" w:name="Medium Grid 3 Accent 3"/>
-    <w:lsdException w:unhideWhenUsed="0" w:uiPriority="70" w:semiHidden="0" w:name="Dark List Accent 3"/>
-    <w:lsdException w:unhideWhenUsed="0" w:uiPriority="71" w:semiHidden="0" w:name="Colorful Shading Accent 3"/>
-    <w:lsdException w:unhideWhenUsed="0" w:uiPriority="72" w:semiHidden="0" w:name="Colorful List Accent 3"/>
-    <w:lsdException w:unhideWhenUsed="0" w:uiPriority="73" w:semiHidden="0" w:name="Colorful Grid Accent 3"/>
-    <w:lsdException w:unhideWhenUsed="0" w:uiPriority="60" w:semiHidden="0" w:name="Light Shading Accent 4"/>
-    <w:lsdException w:unhideWhenUsed="0" w:uiPriority="61" w:semiHidden="0" w:name="Light List Accent 4"/>
-    <w:lsdException w:unhideWhenUsed="0" w:uiPriority="62" w:semiHidden="0" w:name="Light Grid Accent 4"/>
-    <w:lsdException w:unhideWhenUsed="0" w:uiPriority="63" w:semiHidden="0" w:name="Medium Shading 1 Accent 4"/>
-    <w:lsdException w:unhideWhenUsed="0" w:uiPriority="64" w:semiHidden="0" w:name="Medium Shading 2 Accent 4"/>
-    <w:lsdException w:unhideWhenUsed="0" w:uiPriority="65" w:semiHidden="0" w:name="Medium List 1 Accent 4"/>
-    <w:lsdException w:unhideWhenUsed="0" w:uiPriority="66" w:semiHidden="0" w:name="Medium List 2 Accent 4"/>
-    <w:lsdException w:unhideWhenUsed="0" w:uiPriority="67" w:semiHidden="0" w:name="Medium Grid 1 Accent 4"/>
-    <w:lsdException w:unhideWhenUsed="0" w:uiPriority="68" w:semiHidden="0" w:name="Medium Grid 2 Accent 4"/>
-    <w:lsdException w:unhideWhenUsed="0" w:uiPriority="69" w:semiHidden="0" w:name="Medium Grid 3 Accent 4"/>
-    <w:lsdException w:unhideWhenUsed="0" w:uiPriority="70" w:semiHidden="0" w:name="Dark List Accent 4"/>
-    <w:lsdException w:unhideWhenUsed="0" w:uiPriority="71" w:semiHidden="0" w:name="Colorful Shading Accent 4"/>
-    <w:lsdException w:unhideWhenUsed="0" w:uiPriority="72" w:semiHidden="0" w:name="Colorful List Accent 4"/>
-    <w:lsdException w:unhideWhenUsed="0" w:uiPriority="73" w:semiHidden="0" w:name="Colorful Grid Accent 4"/>
-    <w:lsdException w:unhideWhenUsed="0" w:uiPriority="60" w:semiHidden="0" w:name="Light Shading Accent 5"/>
-    <w:lsdException w:unhideWhenUsed="0" w:uiPriority="61" w:semiHidden="0" w:name="Light List Accent 5"/>
-    <w:lsdException w:unhideWhenUsed="0" w:uiPriority="62" w:semiHidden="0" w:name="Light Grid Accent 5"/>
-    <w:lsdException w:unhideWhenUsed="0" w:uiPriority="63" w:semiHidden="0" w:name="Medium Shading 1 Accent 5"/>
-    <w:lsdException w:unhideWhenUsed="0" w:uiPriority="64" w:semiHidden="0" w:name="Medium Shading 2 Accent 5"/>
-    <w:lsdException w:unhideWhenUsed="0" w:uiPriority="65" w:semiHidden="0" w:name="Medium List 1 Accent 5"/>
-    <w:lsdException w:unhideWhenUsed="0" w:uiPriority="66" w:semiHidden="0" w:name="Medium List 2 Accent 5"/>
-    <w:lsdException w:unhideWhenUsed="0" w:uiPriority="67" w:semiHidden="0" w:name="Medium Grid 1 Accent 5"/>
-    <w:lsdException w:unhideWhenUsed="0" w:uiPriority="68" w:semiHidden="0" w:name="Medium Grid 2 Accent 5"/>
-    <w:lsdException w:unhideWhenUsed="0" w:uiPriority="69" w:semiHidden="0" w:name="Medium Grid 3 Accent 5"/>
-    <w:lsdException w:unhideWhenUsed="0" w:uiPriority="70" w:semiHidden="0" w:name="Dark List Accent 5"/>
-    <w:lsdException w:unhideWhenUsed="0" w:uiPriority="71" w:semiHidden="0" w:name="Colorful Shading Accent 5"/>
-    <w:lsdException w:unhideWhenUsed="0" w:uiPriority="72" w:semiHidden="0" w:name="Colorful List Accent 5"/>
-    <w:lsdException w:unhideWhenUsed="0" w:uiPriority="73" w:semiHidden="0" w:name="Colorful Grid Accent 5"/>
-    <w:lsdException w:unhideWhenUsed="0" w:uiPriority="60" w:semiHidden="0" w:name="Light Shading Accent 6"/>
-    <w:lsdException w:unhideWhenUsed="0" w:uiPriority="61" w:semiHidden="0" w:name="Light List Accent 6"/>
-    <w:lsdException w:unhideWhenUsed="0" w:uiPriority="62" w:semiHidden="0" w:name="Light Grid Accent 6"/>
-    <w:lsdException w:unhideWhenUsed="0" w:uiPriority="63" w:semiHidden="0" w:name="Medium Shading 1 Accent 6"/>
-    <w:lsdException w:unhideWhenUsed="0" w:uiPriority="64" w:semiHidden="0" w:name="Medium Shading 2 Accent 6"/>
-    <w:lsdException w:unhideWhenUsed="0" w:uiPriority="65" w:semiHidden="0" w:name="Medium List 1 Accent 6"/>
-    <w:lsdException w:unhideWhenUsed="0" w:uiPriority="66" w:semiHidden="0" w:name="Medium List 2 Accent 6"/>
-    <w:lsdException w:unhideWhenUsed="0" w:uiPriority="67" w:semiHidden="0" w:name="Medium Grid 1 Accent 6"/>
-    <w:lsdException w:unhideWhenUsed="0" w:uiPriority="68" w:semiHidden="0" w:name="Medium Grid 2 Accent 6"/>
-    <w:lsdException w:unhideWhenUsed="0" w:uiPriority="69" w:semiHidden="0" w:name="Medium Grid 3 Accent 6"/>
-    <w:lsdException w:unhideWhenUsed="0" w:uiPriority="70" w:semiHidden="0" w:name="Dark List Accent 6"/>
-    <w:lsdException w:unhideWhenUsed="0" w:uiPriority="71" w:semiHidden="0" w:name="Colorful Shading Accent 6"/>
-    <w:lsdException w:unhideWhenUsed="0" w:uiPriority="72" w:semiHidden="0" w:name="Colorful List Accent 6"/>
-    <w:lsdException w:unhideWhenUsed="0" w:uiPriority="73" w:semiHidden="0" w:name="Colorful Grid Accent 6"/>
+  <w:latentStyles w:defLockedState="0" w:defUIPriority="99" w:defSemiHidden="0" w:defUnhideWhenUsed="0" w:defQFormat="0" w:count="376">
+    <w:lsdException w:name="Normal" w:uiPriority="0" w:qFormat="1"/>
+    <w:lsdException w:name="heading 1" w:uiPriority="9" w:qFormat="1"/>
+    <w:lsdException w:name="heading 2" w:semiHidden="1" w:uiPriority="9" w:unhideWhenUsed="1" w:qFormat="1"/>
+    <w:lsdException w:name="heading 3" w:semiHidden="1" w:uiPriority="9" w:unhideWhenUsed="1" w:qFormat="1"/>
+    <w:lsdException w:name="heading 4" w:semiHidden="1" w:uiPriority="9" w:unhideWhenUsed="1" w:qFormat="1"/>
+    <w:lsdException w:name="heading 5" w:semiHidden="1" w:uiPriority="9" w:unhideWhenUsed="1" w:qFormat="1"/>
+    <w:lsdException w:name="heading 6" w:semiHidden="1" w:uiPriority="9" w:unhideWhenUsed="1" w:qFormat="1"/>
+    <w:lsdException w:name="heading 7" w:semiHidden="1" w:uiPriority="9" w:unhideWhenUsed="1" w:qFormat="1"/>
+    <w:lsdException w:name="heading 8" w:semiHidden="1" w:uiPriority="9" w:unhideWhenUsed="1" w:qFormat="1"/>
+    <w:lsdException w:name="heading 9" w:semiHidden="1" w:uiPriority="9" w:unhideWhenUsed="1" w:qFormat="1"/>
+    <w:lsdException w:name="index 1" w:semiHidden="1" w:unhideWhenUsed="1"/>
+    <w:lsdException w:name="index 2" w:semiHidden="1" w:unhideWhenUsed="1"/>
+    <w:lsdException w:name="index 3" w:semiHidden="1" w:unhideWhenUsed="1"/>
+    <w:lsdException w:name="index 4" w:semiHidden="1" w:unhideWhenUsed="1"/>
+    <w:lsdException w:name="index 5" w:semiHidden="1" w:unhideWhenUsed="1"/>
+    <w:lsdException w:name="index 6" w:semiHidden="1" w:unhideWhenUsed="1"/>
+    <w:lsdException w:name="index 7" w:semiHidden="1" w:unhideWhenUsed="1"/>
+    <w:lsdException w:name="index 8" w:semiHidden="1" w:unhideWhenUsed="1"/>
+    <w:lsdException w:name="index 9" w:semiHidden="1" w:unhideWhenUsed="1"/>
+    <w:lsdException w:name="toc 1" w:semiHidden="1" w:uiPriority="39" w:unhideWhenUsed="1"/>
+    <w:lsdException w:name="toc 2" w:semiHidden="1" w:uiPriority="39" w:unhideWhenUsed="1"/>
+    <w:lsdException w:name="toc 3" w:semiHidden="1" w:uiPriority="39" w:unhideWhenUsed="1"/>
+    <w:lsdException w:name="toc 4" w:semiHidden="1" w:uiPriority="39" w:unhideWhenUsed="1"/>
+    <w:lsdException w:name="toc 5" w:semiHidden="1" w:uiPriority="39" w:unhideWhenUsed="1"/>
+    <w:lsdException w:name="toc 6" w:semiHidden="1" w:uiPriority="39" w:unhideWhenUsed="1"/>
+    <w:lsdException w:name="toc 7" w:semiHidden="1" w:uiPriority="39" w:unhideWhenUsed="1"/>
+    <w:lsdException w:name="toc 8" w:semiHidden="1" w:uiPriority="39" w:unhideWhenUsed="1"/>
+    <w:lsdException w:name="toc 9" w:semiHidden="1" w:uiPriority="39" w:unhideWhenUsed="1"/>
+    <w:lsdException w:name="Normal Indent" w:semiHidden="1" w:unhideWhenUsed="1"/>
+    <w:lsdException w:name="footnote text" w:semiHidden="1" w:unhideWhenUsed="1"/>
+    <w:lsdException w:name="annotation text" w:semiHidden="1" w:unhideWhenUsed="1"/>
+    <w:lsdException w:name="header" w:unhideWhenUsed="1" w:qFormat="1"/>
+    <w:lsdException w:name="footer" w:unhideWhenUsed="1" w:qFormat="1"/>
+    <w:lsdException w:name="index heading" w:semiHidden="1" w:unhideWhenUsed="1"/>
+    <w:lsdException w:name="caption" w:semiHidden="1" w:uiPriority="35" w:unhideWhenUsed="1" w:qFormat="1"/>
+    <w:lsdException w:name="table of figures" w:semiHidden="1" w:unhideWhenUsed="1"/>
+    <w:lsdException w:name="envelope address" w:semiHidden="1" w:unhideWhenUsed="1"/>
+    <w:lsdException w:name="envelope return" w:semiHidden="1" w:unhideWhenUsed="1"/>
+    <w:lsdException w:name="footnote reference" w:semiHidden="1" w:unhideWhenUsed="1"/>
+    <w:lsdException w:name="annotation reference" w:semiHidden="1" w:unhideWhenUsed="1"/>
+    <w:lsdException w:name="line number" w:semiHidden="1" w:unhideWhenUsed="1"/>
+    <w:lsdException w:name="page number" w:semiHidden="1" w:unhideWhenUsed="1"/>
+    <w:lsdException w:name="endnote reference" w:semiHidden="1" w:unhideWhenUsed="1"/>
+    <w:lsdException w:name="endnote text" w:semiHidden="1" w:unhideWhenUsed="1"/>
+    <w:lsdException w:name="table of authorities" w:semiHidden="1" w:unhideWhenUsed="1"/>
+    <w:lsdException w:name="macro" w:semiHidden="1" w:unhideWhenUsed="1"/>
+    <w:lsdException w:name="toa heading" w:semiHidden="1" w:unhideWhenUsed="1"/>
+    <w:lsdException w:name="List" w:semiHidden="1" w:unhideWhenUsed="1"/>
+    <w:lsdException w:name="List Bullet" w:semiHidden="1" w:unhideWhenUsed="1"/>
+    <w:lsdException w:name="List Number" w:semiHidden="1" w:unhideWhenUsed="1"/>
+    <w:lsdException w:name="List 2" w:semiHidden="1" w:unhideWhenUsed="1"/>
+    <w:lsdException w:name="List 3" w:semiHidden="1" w:unhideWhenUsed="1"/>
+    <w:lsdException w:name="List 4" w:unhideWhenUsed="1" w:qFormat="1"/>
+    <w:lsdException w:name="List 5" w:semiHidden="1" w:unhideWhenUsed="1"/>
+    <w:lsdException w:name="List Bullet 2" w:semiHidden="1" w:unhideWhenUsed="1"/>
+    <w:lsdException w:name="List Bullet 3" w:semiHidden="1" w:unhideWhenUsed="1"/>
+    <w:lsdException w:name="List Bullet 4" w:semiHidden="1" w:unhideWhenUsed="1"/>
+    <w:lsdException w:name="List Bullet 5" w:semiHidden="1" w:unhideWhenUsed="1"/>
+    <w:lsdException w:name="List Number 2" w:semiHidden="1" w:unhideWhenUsed="1"/>
+    <w:lsdException w:name="List Number 3" w:semiHidden="1" w:unhideWhenUsed="1"/>
+    <w:lsdException w:name="List Number 4" w:semiHidden="1" w:unhideWhenUsed="1"/>
+    <w:lsdException w:name="List Number 5" w:semiHidden="1" w:unhideWhenUsed="1"/>
+    <w:lsdException w:name="Title" w:uiPriority="10" w:qFormat="1"/>
+    <w:lsdException w:name="Closing" w:semiHidden="1" w:unhideWhenUsed="1"/>
+    <w:lsdException w:name="Signature" w:semiHidden="1" w:unhideWhenUsed="1"/>
+    <w:lsdException w:name="Default Paragraph Font" w:semiHidden="1" w:uiPriority="1" w:unhideWhenUsed="1"/>
+    <w:lsdException w:name="Body Text" w:semiHidden="1" w:unhideWhenUsed="1"/>
+    <w:lsdException w:name="Body Text Indent" w:semiHidden="1" w:unhideWhenUsed="1"/>
+    <w:lsdException w:name="List Continue" w:semiHidden="1" w:unhideWhenUsed="1"/>
+    <w:lsdException w:name="List Continue 2" w:semiHidden="1" w:unhideWhenUsed="1"/>
+    <w:lsdException w:name="List Continue 3" w:semiHidden="1" w:unhideWhenUsed="1"/>
+    <w:lsdException w:name="List Continue 4" w:semiHidden="1" w:unhideWhenUsed="1"/>
+    <w:lsdException w:name="List Continue 5" w:semiHidden="1" w:unhideWhenUsed="1"/>
+    <w:lsdException w:name="Message Header" w:semiHidden="1" w:unhideWhenUsed="1"/>
+    <w:lsdException w:name="Subtitle" w:uiPriority="11" w:qFormat="1"/>
+    <w:lsdException w:name="Salutation" w:semiHidden="1" w:unhideWhenUsed="1"/>
+    <w:lsdException w:name="Date" w:semiHidden="1" w:unhideWhenUsed="1"/>
+    <w:lsdException w:name="Body Text First Indent" w:semiHidden="1" w:unhideWhenUsed="1"/>
+    <w:lsdException w:name="Body Text First Indent 2" w:semiHidden="1" w:unhideWhenUsed="1"/>
+    <w:lsdException w:name="Note Heading" w:semiHidden="1" w:unhideWhenUsed="1"/>
+    <w:lsdException w:name="Body Text 2" w:semiHidden="1" w:unhideWhenUsed="1"/>
+    <w:lsdException w:name="Body Text 3" w:semiHidden="1" w:unhideWhenUsed="1"/>
+    <w:lsdException w:name="Body Text Indent 2" w:semiHidden="1" w:unhideWhenUsed="1"/>
+    <w:lsdException w:name="Body Text Indent 3" w:semiHidden="1" w:unhideWhenUsed="1"/>
+    <w:lsdException w:name="Block Text" w:semiHidden="1" w:unhideWhenUsed="1"/>
+    <w:lsdException w:name="Hyperlink" w:semiHidden="1" w:unhideWhenUsed="1"/>
+    <w:lsdException w:name="FollowedHyperlink" w:semiHidden="1" w:unhideWhenUsed="1"/>
+    <w:lsdException w:name="Strong" w:uiPriority="22" w:qFormat="1"/>
+    <w:lsdException w:name="Emphasis" w:uiPriority="20" w:qFormat="1"/>
+    <w:lsdException w:name="Document Map" w:semiHidden="1" w:unhideWhenUsed="1"/>
+    <w:lsdException w:name="Plain Text" w:semiHidden="1" w:unhideWhenUsed="1"/>
+    <w:lsdException w:name="E-mail Signature" w:semiHidden="1" w:unhideWhenUsed="1"/>
+    <w:lsdException w:name="HTML Top of Form" w:semiHidden="1" w:unhideWhenUsed="1"/>
+    <w:lsdException w:name="HTML Bottom of Form" w:semiHidden="1" w:unhideWhenUsed="1"/>
+    <w:lsdException w:name="Normal (Web)" w:unhideWhenUsed="1" w:qFormat="1"/>
+    <w:lsdException w:name="HTML Acronym" w:semiHidden="1" w:unhideWhenUsed="1"/>
+    <w:lsdException w:name="HTML Address" w:semiHidden="1" w:unhideWhenUsed="1"/>
+    <w:lsdException w:name="HTML Cite" w:semiHidden="1" w:unhideWhenUsed="1"/>
+    <w:lsdException w:name="HTML Code" w:semiHidden="1" w:unhideWhenUsed="1"/>
+    <w:lsdException w:name="HTML Definition" w:semiHidden="1" w:unhideWhenUsed="1"/>
+    <w:lsdException w:name="HTML Keyboard" w:semiHidden="1" w:unhideWhenUsed="1"/>
+    <w:lsdException w:name="HTML Preformatted" w:semiHidden="1" w:unhideWhenUsed="1"/>
+    <w:lsdException w:name="HTML Sample" w:semiHidden="1" w:unhideWhenUsed="1"/>
+    <w:lsdException w:name="HTML Typewriter" w:semiHidden="1" w:unhideWhenUsed="1"/>
+    <w:lsdException w:name="HTML Variable" w:semiHidden="1" w:unhideWhenUsed="1"/>
+    <w:lsdException w:name="Normal Table" w:semiHidden="1" w:unhideWhenUsed="1"/>
+    <w:lsdException w:name="annotation subject" w:semiHidden="1" w:unhideWhenUsed="1"/>
+    <w:lsdException w:name="No List" w:semiHidden="1" w:unhideWhenUsed="1"/>
+    <w:lsdException w:name="Outline List 1" w:semiHidden="1" w:unhideWhenUsed="1"/>
+    <w:lsdException w:name="Outline List 2" w:semiHidden="1" w:unhideWhenUsed="1"/>
+    <w:lsdException w:name="Outline List 3" w:semiHidden="1" w:unhideWhenUsed="1"/>
+    <w:lsdException w:name="Table Simple 1" w:semiHidden="1" w:unhideWhenUsed="1"/>
+    <w:lsdException w:name="Table Simple 2" w:semiHidden="1" w:unhideWhenUsed="1"/>
+    <w:lsdException w:name="Table Simple 3" w:semiHidden="1" w:unhideWhenUsed="1"/>
+    <w:lsdException w:name="Table Classic 1" w:semiHidden="1" w:unhideWhenUsed="1"/>
+    <w:lsdException w:name="Table Classic 2" w:semiHidden="1" w:unhideWhenUsed="1"/>
+    <w:lsdException w:name="Table Classic 3" w:semiHidden="1" w:unhideWhenUsed="1"/>
+    <w:lsdException w:name="Table Classic 4" w:semiHidden="1" w:unhideWhenUsed="1"/>
+    <w:lsdException w:name="Table Colorful 1" w:semiHidden="1" w:unhideWhenUsed="1"/>
+    <w:lsdException w:name="Table Colorful 2" w:semiHidden="1" w:unhideWhenUsed="1"/>
+    <w:lsdException w:name="Table Colorful 3" w:semiHidden="1" w:unhideWhenUsed="1"/>
+    <w:lsdException w:name="Table Columns 1" w:semiHidden="1" w:unhideWhenUsed="1"/>
+    <w:lsdException w:name="Table Columns 2" w:semiHidden="1" w:unhideWhenUsed="1"/>
+    <w:lsdException w:name="Table Columns 3" w:semiHidden="1" w:unhideWhenUsed="1"/>
+    <w:lsdException w:name="Table Columns 4" w:semiHidden="1" w:unhideWhenUsed="1"/>
+    <w:lsdException w:name="Table Columns 5" w:semiHidden="1" w:unhideWhenUsed="1"/>
+    <w:lsdException w:name="Table Grid 1" w:semiHidden="1" w:unhideWhenUsed="1"/>
+    <w:lsdException w:name="Table Grid 2" w:semiHidden="1" w:unhideWhenUsed="1"/>
+    <w:lsdException w:name="Table Grid 3" w:semiHidden="1" w:unhideWhenUsed="1"/>
+    <w:lsdException w:name="Table Grid 4" w:semiHidden="1" w:unhideWhenUsed="1"/>
+    <w:lsdException w:name="Table Grid 5" w:semiHidden="1" w:unhideWhenUsed="1"/>
+    <w:lsdException w:name="Table Grid 6" w:semiHidden="1" w:unhideWhenUsed="1"/>
+    <w:lsdException w:name="Table Grid 7" w:semiHidden="1" w:unhideWhenUsed="1"/>
+    <w:lsdException w:name="Table Grid 8" w:semiHidden="1" w:unhideWhenUsed="1"/>
+    <w:lsdException w:name="Table List 1" w:semiHidden="1" w:unhideWhenUsed="1"/>
+    <w:lsdException w:name="Table List 2" w:semiHidden="1" w:unhideWhenUsed="1"/>
+    <w:lsdException w:name="Table List 3" w:semiHidden="1" w:unhideWhenUsed="1"/>
+    <w:lsdException w:name="Table List 4" w:semiHidden="1" w:unhideWhenUsed="1"/>
+    <w:lsdException w:name="Table List 5" w:semiHidden="1" w:unhideWhenUsed="1"/>
+    <w:lsdException w:name="Table List 6" w:semiHidden="1" w:unhideWhenUsed="1"/>
+    <w:lsdException w:name="Table List 7" w:semiHidden="1" w:unhideWhenUsed="1"/>
+    <w:lsdException w:name="Table List 8" w:semiHidden="1" w:unhideWhenUsed="1"/>
+    <w:lsdException w:name="Table 3D effects 1" w:semiHidden="1" w:unhideWhenUsed="1"/>
+    <w:lsdException w:name="Table 3D effects 2" w:semiHidden="1" w:unhideWhenUsed="1"/>
+    <w:lsdException w:name="Table 3D effects 3" w:semiHidden="1" w:unhideWhenUsed="1"/>
+    <w:lsdException w:name="Table Contemporary" w:semiHidden="1" w:unhideWhenUsed="1"/>
+    <w:lsdException w:name="Table Elegant" w:semiHidden="1" w:unhideWhenUsed="1"/>
+    <w:lsdException w:name="Table Professional" w:semiHidden="1" w:unhideWhenUsed="1"/>
+    <w:lsdException w:name="Table Subtle 1" w:semiHidden="1" w:unhideWhenUsed="1"/>
+    <w:lsdException w:name="Table Subtle 2" w:semiHidden="1" w:unhideWhenUsed="1"/>
+    <w:lsdException w:name="Table Web 1" w:semiHidden="1" w:unhideWhenUsed="1"/>
+    <w:lsdException w:name="Table Web 2" w:semiHidden="1" w:unhideWhenUsed="1"/>
+    <w:lsdException w:name="Table Web 3" w:semiHidden="1" w:unhideWhenUsed="1"/>
+    <w:lsdException w:name="Balloon Text" w:semiHidden="1" w:unhideWhenUsed="1"/>
+    <w:lsdException w:name="Table Grid" w:uiPriority="39" w:qFormat="1"/>
+    <w:lsdException w:name="Table Theme" w:semiHidden="1" w:unhideWhenUsed="1"/>
+    <w:lsdException w:name="Placeholder Text" w:semiHidden="1"/>
+    <w:lsdException w:name="Light Shading" w:uiPriority="60"/>
+    <w:lsdException w:name="Light List" w:uiPriority="61"/>
+    <w:lsdException w:name="Light Grid" w:uiPriority="62"/>
+    <w:lsdException w:name="Medium Shading 1" w:uiPriority="63"/>
+    <w:lsdException w:name="Medium Shading 2" w:uiPriority="64"/>
+    <w:lsdException w:name="Medium List 1" w:uiPriority="65"/>
+    <w:lsdException w:name="Medium List 2" w:uiPriority="66"/>
+    <w:lsdException w:name="Medium Grid 1" w:uiPriority="67"/>
+    <w:lsdException w:name="Medium Grid 2" w:uiPriority="68"/>
+    <w:lsdException w:name="Medium Grid 3" w:uiPriority="69"/>
+    <w:lsdException w:name="Dark List" w:uiPriority="70"/>
+    <w:lsdException w:name="Colorful Shading" w:uiPriority="71"/>
+    <w:lsdException w:name="Colorful List" w:uiPriority="72"/>
+    <w:lsdException w:name="Colorful Grid" w:uiPriority="73"/>
+    <w:lsdException w:name="Light Shading Accent 1" w:uiPriority="60"/>
+    <w:lsdException w:name="Light List Accent 1" w:uiPriority="61"/>
+    <w:lsdException w:name="Light Grid Accent 1" w:uiPriority="62"/>
+    <w:lsdException w:name="Medium Shading 1 Accent 1" w:uiPriority="63"/>
+    <w:lsdException w:name="Medium Shading 2 Accent 1" w:uiPriority="64"/>
+    <w:lsdException w:name="Medium List 1 Accent 1" w:uiPriority="65"/>
+    <w:lsdException w:name="Revision" w:semiHidden="1"/>
+    <w:lsdException w:name="List Paragraph" w:uiPriority="34" w:qFormat="1"/>
+    <w:lsdException w:name="Medium List 2 Accent 1" w:uiPriority="66"/>
+    <w:lsdException w:name="Medium Grid 1 Accent 1" w:uiPriority="67"/>
+    <w:lsdException w:name="Medium Grid 2 Accent 1" w:uiPriority="68"/>
+    <w:lsdException w:name="Medium Grid 3 Accent 1" w:uiPriority="69"/>
+    <w:lsdException w:name="Dark List Accent 1" w:uiPriority="70"/>
+    <w:lsdException w:name="Colorful Shading Accent 1" w:uiPriority="71"/>
+    <w:lsdException w:name="Colorful List Accent 1" w:uiPriority="72"/>
+    <w:lsdException w:name="Colorful Grid Accent 1" w:uiPriority="73"/>
+    <w:lsdException w:name="Light Shading Accent 2" w:uiPriority="60"/>
+    <w:lsdException w:name="Light List Accent 2" w:uiPriority="61"/>
+    <w:lsdException w:name="Light Grid Accent 2" w:uiPriority="62"/>
+    <w:lsdException w:name="Medium Shading 1 Accent 2" w:uiPriority="63"/>
+    <w:lsdException w:name="Medium Shading 2 Accent 2" w:uiPriority="64"/>
+    <w:lsdException w:name="Medium List 1 Accent 2" w:uiPriority="65"/>
+    <w:lsdException w:name="Medium List 2 Accent 2" w:uiPriority="66"/>
+    <w:lsdException w:name="Medium Grid 1 Accent 2" w:uiPriority="67"/>
+    <w:lsdException w:name="Medium Grid 2 Accent 2" w:uiPriority="68"/>
+    <w:lsdException w:name="Medium Grid 3 Accent 2" w:uiPriority="69"/>
+    <w:lsdException w:name="Dark List Accent 2" w:uiPriority="70"/>
+    <w:lsdException w:name="Colorful Shading Accent 2" w:uiPriority="71"/>
+    <w:lsdException w:name="Colorful List Accent 2" w:uiPriority="72"/>
+    <w:lsdException w:name="Colorful Grid Accent 2" w:uiPriority="73"/>
+    <w:lsdException w:name="Light Shading Accent 3" w:uiPriority="60"/>
+    <w:lsdException w:name="Light List Accent 3" w:uiPriority="61"/>
+    <w:lsdException w:name="Light Grid Accent 3" w:uiPriority="62"/>
+    <w:lsdException w:name="Medium Shading 1 Accent 3" w:uiPriority="63"/>
+    <w:lsdException w:name="Medium Shading 2 Accent 3" w:uiPriority="64"/>
+    <w:lsdException w:name="Medium List 1 Accent 3" w:uiPriority="65"/>
+    <w:lsdException w:name="Medium List 2 Accent 3" w:uiPriority="66"/>
+    <w:lsdException w:name="Medium Grid 1 Accent 3" w:uiPriority="67"/>
+    <w:lsdException w:name="Medium Grid 2 Accent 3" w:uiPriority="68"/>
+    <w:lsdException w:name="Medium Grid 3 Accent 3" w:uiPriority="69"/>
+    <w:lsdException w:name="Dark List Accent 3" w:uiPriority="70"/>
+    <w:lsdException w:name="Colorful Shading Accent 3" w:uiPriority="71"/>
+    <w:lsdException w:name="Colorful List Accent 3" w:uiPriority="72"/>
+    <w:lsdException w:name="Colorful Grid Accent 3" w:uiPriority="73"/>
+    <w:lsdException w:name="Light Shading Accent 4" w:uiPriority="60"/>
+    <w:lsdException w:name="Light List Accent 4" w:uiPriority="61"/>
+    <w:lsdException w:name="Light Grid Accent 4" w:uiPriority="62"/>
+    <w:lsdException w:name="Medium Shading 1 Accent 4" w:uiPriority="63"/>
+    <w:lsdException w:name="Medium Shading 2 Accent 4" w:uiPriority="64"/>
+    <w:lsdException w:name="Medium List 1 Accent 4" w:uiPriority="65"/>
+    <w:lsdException w:name="Medium List 2 Accent 4" w:uiPriority="66"/>
+    <w:lsdException w:name="Medium Grid 1 Accent 4" w:uiPriority="67"/>
+    <w:lsdException w:name="Medium Grid 2 Accent 4" w:uiPriority="68"/>
+    <w:lsdException w:name="Medium Grid 3 Accent 4" w:uiPriority="69"/>
+    <w:lsdException w:name="Dark List Accent 4" w:uiPriority="70"/>
+    <w:lsdException w:name="Colorful Shading Accent 4" w:uiPriority="71"/>
+    <w:lsdException w:name="Colorful List Accent 4" w:uiPriority="72"/>
+    <w:lsdException w:name="Colorful Grid Accent 4" w:uiPriority="73"/>
+    <w:lsdException w:name="Light Shading Accent 5" w:uiPriority="60"/>
+    <w:lsdException w:name="Light List Accent 5" w:uiPriority="61"/>
+    <w:lsdException w:name="Light Grid Accent 5" w:uiPriority="62"/>
+    <w:lsdException w:name="Medium Shading 1 Accent 5" w:uiPriority="63"/>
+    <w:lsdException w:name="Medium Shading 2 Accent 5" w:uiPriority="64"/>
+    <w:lsdException w:name="Medium List 1 Accent 5" w:uiPriority="65"/>
+    <w:lsdException w:name="Medium List 2 Accent 5" w:uiPriority="66"/>
+    <w:lsdException w:name="Medium Grid 1 Accent 5" w:uiPriority="67"/>
+    <w:lsdException w:name="Medium Grid 2 Accent 5" w:uiPriority="68"/>
+    <w:lsdException w:name="Medium Grid 3 Accent 5" w:uiPriority="69"/>
+    <w:lsdException w:name="Dark List Accent 5" w:uiPriority="70"/>
+    <w:lsdException w:name="Colorful Shading Accent 5" w:uiPriority="71"/>
+    <w:lsdException w:name="Colorful List Accent 5" w:uiPriority="72"/>
+    <w:lsdException w:name="Colorful Grid Accent 5" w:uiPriority="73"/>
+    <w:lsdException w:name="Light Shading Accent 6" w:uiPriority="60"/>
+    <w:lsdException w:name="Light List Accent 6" w:uiPriority="61"/>
+    <w:lsdException w:name="Light Grid Accent 6" w:uiPriority="62"/>
+    <w:lsdException w:name="Medium Shading 1 Accent 6" w:uiPriority="63"/>
+    <w:lsdException w:name="Medium Shading 2 Accent 6" w:uiPriority="64"/>
+    <w:lsdException w:name="Medium List 1 Accent 6" w:uiPriority="65"/>
+    <w:lsdException w:name="Medium List 2 Accent 6" w:uiPriority="66"/>
+    <w:lsdException w:name="Medium Grid 1 Accent 6" w:uiPriority="67"/>
+    <w:lsdException w:name="Medium Grid 2 Accent 6" w:uiPriority="68"/>
+    <w:lsdException w:name="Medium Grid 3 Accent 6" w:uiPriority="69"/>
+    <w:lsdException w:name="Dark List Accent 6" w:uiPriority="70"/>
+    <w:lsdException w:name="Colorful Shading Accent 6" w:uiPriority="71"/>
+    <w:lsdException w:name="Colorful List Accent 6" w:uiPriority="72"/>
+    <w:lsdException w:name="Colorful Grid Accent 6" w:uiPriority="73"/>
+    <w:lsdException w:name="Subtle Emphasis" w:uiPriority="19" w:qFormat="1"/>
+    <w:lsdException w:name="Intense Emphasis" w:uiPriority="21" w:qFormat="1"/>
+    <w:lsdException w:name="Subtle Reference" w:uiPriority="31" w:qFormat="1"/>
+    <w:lsdException w:name="Intense Reference" w:uiPriority="32" w:qFormat="1"/>
+    <w:lsdException w:name="Book Title" w:uiPriority="33" w:qFormat="1"/>
+    <w:lsdException w:name="Bibliography" w:semiHidden="1" w:uiPriority="37" w:unhideWhenUsed="1"/>
+    <w:lsdException w:name="TOC Heading" w:semiHidden="1" w:uiPriority="39" w:unhideWhenUsed="1" w:qFormat="1"/>
+    <w:lsdException w:name="Plain Table 1" w:uiPriority="41"/>
+    <w:lsdException w:name="Plain Table 2" w:uiPriority="42"/>
+    <w:lsdException w:name="Plain Table 3" w:uiPriority="43"/>
+    <w:lsdException w:name="Plain Table 4" w:uiPriority="44"/>
+    <w:lsdException w:name="Plain Table 5" w:uiPriority="45"/>
+    <w:lsdException w:name="Grid Table Light" w:uiPriority="40"/>
+    <w:lsdException w:name="Grid Table 1 Light" w:uiPriority="46"/>
+    <w:lsdException w:name="Grid Table 2" w:uiPriority="47"/>
+    <w:lsdException w:name="Grid Table 3" w:uiPriority="48"/>
+    <w:lsdException w:name="Grid Table 4" w:uiPriority="49"/>
+    <w:lsdException w:name="Grid Table 5 Dark" w:uiPriority="50"/>
+    <w:lsdException w:name="Grid Table 6 Colorful" w:uiPriority="51"/>
+    <w:lsdException w:name="Grid Table 7 Colorful" w:uiPriority="52"/>
+    <w:lsdException w:name="Grid Table 1 Light Accent 1" w:uiPriority="46"/>
+    <w:lsdException w:name="Grid Table 2 Accent 1" w:uiPriority="47"/>
+    <w:lsdException w:name="Grid Table 3 Accent 1" w:uiPriority="48"/>
+    <w:lsdException w:name="Grid Table 4 Accent 1" w:uiPriority="49"/>
+    <w:lsdException w:name="Grid Table 5 Dark Accent 1" w:uiPriority="50"/>
+    <w:lsdException w:name="Grid Table 6 Colorful Accent 1" w:uiPriority="51"/>
+    <w:lsdException w:name="Grid Table 7 Colorful Accent 1" w:uiPriority="52"/>
+    <w:lsdException w:name="Grid Table 1 Light Accent 2" w:uiPriority="46"/>
+    <w:lsdException w:name="Grid Table 2 Accent 2" w:uiPriority="47"/>
+    <w:lsdException w:name="Grid Table 3 Accent 2" w:uiPriority="48"/>
+    <w:lsdException w:name="Grid Table 4 Accent 2" w:uiPriority="49"/>
+    <w:lsdException w:name="Grid Table 5 Dark Accent 2" w:uiPriority="50"/>
+    <w:lsdException w:name="Grid Table 6 Colorful Accent 2" w:uiPriority="51"/>
+    <w:lsdException w:name="Grid Table 7 Colorful Accent 2" w:uiPriority="52"/>
+    <w:lsdException w:name="Grid Table 1 Light Accent 3" w:uiPriority="46"/>
+    <w:lsdException w:name="Grid Table 2 Accent 3" w:uiPriority="47"/>
+    <w:lsdException w:name="Grid Table 3 Accent 3" w:uiPriority="48"/>
+    <w:lsdException w:name="Grid Table 4 Accent 3" w:uiPriority="49"/>
+    <w:lsdException w:name="Grid Table 5 Dark Accent 3" w:uiPriority="50"/>
+    <w:lsdException w:name="Grid Table 6 Colorful Accent 3" w:uiPriority="51"/>
+    <w:lsdException w:name="Grid Table 7 Colorful Accent 3" w:uiPriority="52"/>
+    <w:lsdException w:name="Grid Table 1 Light Accent 4" w:uiPriority="46"/>
+    <w:lsdException w:name="Grid Table 2 Accent 4" w:uiPriority="47"/>
+    <w:lsdException w:name="Grid Table 3 Accent 4" w:uiPriority="48"/>
+    <w:lsdException w:name="Grid Table 4 Accent 4" w:uiPriority="49"/>
+    <w:lsdException w:name="Grid Table 5 Dark Accent 4" w:uiPriority="50"/>
+    <w:lsdException w:name="Grid Table 6 Colorful Accent 4" w:uiPriority="51"/>
+    <w:lsdException w:name="Grid Table 7 Colorful Accent 4" w:uiPriority="52"/>
+    <w:lsdException w:name="Grid Table 1 Light Accent 5" w:uiPriority="46"/>
+    <w:lsdException w:name="Grid Table 2 Accent 5" w:uiPriority="47"/>
+    <w:lsdException w:name="Grid Table 3 Accent 5" w:uiPriority="48"/>
+    <w:lsdException w:name="Grid Table 4 Accent 5" w:uiPriority="49"/>
+    <w:lsdException w:name="Grid Table 5 Dark Accent 5" w:uiPriority="50"/>
+    <w:lsdException w:name="Grid Table 6 Colorful Accent 5" w:uiPriority="51"/>
+    <w:lsdException w:name="Grid Table 7 Colorful Accent 5" w:uiPriority="52"/>
+    <w:lsdException w:name="Grid Table 1 Light Accent 6" w:uiPriority="46"/>
+    <w:lsdException w:name="Grid Table 2 Accent 6" w:uiPriority="47"/>
+    <w:lsdException w:name="Grid Table 3 Accent 6" w:uiPriority="48"/>
+    <w:lsdException w:name="Grid Table 4 Accent 6" w:uiPriority="49"/>
+    <w:lsdException w:name="Grid Table 5 Dark Accent 6" w:uiPriority="50"/>
+    <w:lsdException w:name="Grid Table 6 Colorful Accent 6" w:uiPriority="51"/>
+    <w:lsdException w:name="Grid Table 7 Colorful Accent 6" w:uiPriority="52"/>
+    <w:lsdException w:name="List Table 1 Light" w:uiPriority="46"/>
+    <w:lsdException w:name="List Table 2" w:uiPriority="47"/>
+    <w:lsdException w:name="List Table 3" w:uiPriority="48"/>
+    <w:lsdException w:name="List Table 4" w:uiPriority="49"/>
+    <w:lsdException w:name="List Table 5 Dark" w:uiPriority="50"/>
+    <w:lsdException w:name="List Table 6 Colorful" w:uiPriority="51"/>
+    <w:lsdException w:name="List Table 7 Colorful" w:uiPriority="52"/>
+    <w:lsdException w:name="List Table 1 Light Accent 1" w:uiPriority="46"/>
+    <w:lsdException w:name="List Table 2 Accent 1" w:uiPriority="47"/>
+    <w:lsdException w:name="List Table 3 Accent 1" w:uiPriority="48"/>
+    <w:lsdException w:name="List Table 4 Accent 1" w:uiPriority="49"/>
+    <w:lsdException w:name="List Table 5 Dark Accent 1" w:uiPriority="50"/>
+    <w:lsdException w:name="List Table 6 Colorful Accent 1" w:uiPriority="51"/>
+    <w:lsdException w:name="List Table 7 Colorful Accent 1" w:uiPriority="52"/>
+    <w:lsdException w:name="List Table 1 Light Accent 2" w:uiPriority="46"/>
+    <w:lsdException w:name="List Table 2 Accent 2" w:uiPriority="47"/>
+    <w:lsdException w:name="List Table 3 Accent 2" w:uiPriority="48"/>
+    <w:lsdException w:name="List Table 4 Accent 2" w:uiPriority="49"/>
+    <w:lsdException w:name="List Table 5 Dark Accent 2" w:uiPriority="50"/>
+    <w:lsdException w:name="List Table 6 Colorful Accent 2" w:uiPriority="51"/>
+    <w:lsdException w:name="List Table 7 Colorful Accent 2" w:uiPriority="52"/>
+    <w:lsdException w:name="List Table 1 Light Accent 3" w:uiPriority="46"/>
+    <w:lsdException w:name="List Table 2 Accent 3" w:uiPriority="47"/>
+    <w:lsdException w:name="List Table 3 Accent 3" w:uiPriority="48"/>
+    <w:lsdException w:name="List Table 4 Accent 3" w:uiPriority="49"/>
+    <w:lsdException w:name="List Table 5 Dark Accent 3" w:uiPriority="50"/>
+    <w:lsdException w:name="List Table 6 Colorful Accent 3" w:uiPriority="51"/>
+    <w:lsdException w:name="List Table 7 Colorful Accent 3" w:uiPriority="52"/>
+    <w:lsdException w:name="List Table 1 Light Accent 4" w:uiPriority="46"/>
+    <w:lsdException w:name="List Table 2 Accent 4" w:uiPriority="47"/>
+    <w:lsdException w:name="List Table 3 Accent 4" w:uiPriority="48"/>
+    <w:lsdException w:name="List Table 4 Accent 4" w:uiPriority="49"/>
+    <w:lsdException w:name="List Table 5 Dark Accent 4" w:uiPriority="50"/>
+    <w:lsdException w:name="List Table 6 Colorful Accent 4" w:uiPriority="51"/>
+    <w:lsdException w:name="List Table 7 Colorful Accent 4" w:uiPriority="52"/>
+    <w:lsdException w:name="List Table 1 Light Accent 5" w:uiPriority="46"/>
+    <w:lsdException w:name="List Table 2 Accent 5" w:uiPriority="47"/>
+    <w:lsdException w:name="List Table 3 Accent 5" w:uiPriority="48"/>
+    <w:lsdException w:name="List Table 4 Accent 5" w:uiPriority="49"/>
+    <w:lsdException w:name="List Table 5 Dark Accent 5" w:uiPriority="50"/>
+    <w:lsdException w:name="List Table 6 Colorful Accent 5" w:uiPriority="51"/>
+    <w:lsdException w:name="List Table 7 Colorful Accent 5" w:uiPriority="52"/>
+    <w:lsdException w:name="List Table 1 Light Accent 6" w:uiPriority="46"/>
+    <w:lsdException w:name="List Table 2 Accent 6" w:uiPriority="47"/>
+    <w:lsdException w:name="List Table 3 Accent 6" w:uiPriority="48"/>
+    <w:lsdException w:name="List Table 4 Accent 6" w:uiPriority="49"/>
+    <w:lsdException w:name="List Table 5 Dark Accent 6" w:uiPriority="50"/>
+    <w:lsdException w:name="List Table 6 Colorful Accent 6" w:uiPriority="51"/>
+    <w:lsdException w:name="List Table 7 Colorful Accent 6" w:uiPriority="52"/>
+    <w:lsdException w:name="Mention" w:semiHidden="1" w:unhideWhenUsed="1"/>
+    <w:lsdException w:name="Smart Hyperlink" w:semiHidden="1" w:unhideWhenUsed="1"/>
+    <w:lsdException w:name="Hashtag" w:semiHidden="1" w:unhideWhenUsed="1"/>
+    <w:lsdException w:name="Unresolved Mention" w:semiHidden="1" w:unhideWhenUsed="1"/>
+    <w:lsdException w:name="Smart Link" w:semiHidden="1" w:unhideWhenUsed="1"/>
   </w:latentStyles>
-  <w:style w:type="paragraph" w:default="1" w:styleId="1">
+  <w:style w:type="paragraph" w:default="1" w:styleId="Normal">
     <w:name w:val="Normal"/>
     <w:qFormat/>
-    <w:uiPriority w:val="0"/>
     <w:pPr>
       <w:spacing w:after="160" w:line="259" w:lineRule="auto"/>
     </w:pPr>
     <w:rPr>
-      <w:rFonts w:asciiTheme="minorHAnsi" w:hAnsiTheme="minorHAnsi" w:eastAsiaTheme="minorHAnsi" w:cstheme="minorBidi"/>
+      <w:rFonts w:asciiTheme="minorHAnsi" w:eastAsiaTheme="minorHAnsi" w:hAnsiTheme="minorHAnsi" w:cstheme="minorBidi"/>
       <w:sz w:val="22"/>
       <w:szCs w:val="22"/>
-      <w:lang w:val="en-US" w:eastAsia="en-US" w:bidi="ar-SA"/>
     </w:rPr>
   </w:style>
-  <w:style w:type="character" w:default="1" w:styleId="2">
+  <w:style w:type="character" w:default="1" w:styleId="DefaultParagraphFont">
     <w:name w:val="Default Paragraph Font"/>
+    <w:uiPriority w:val="1"/>
     <w:semiHidden/>
     <w:unhideWhenUsed/>
-    <w:uiPriority w:val="1"/>
   </w:style>
-  <w:style w:type="table" w:default="1" w:styleId="3">
+  <w:style w:type="table" w:default="1" w:styleId="TableNormal">
     <w:name w:val="Normal Table"/>
+    <w:uiPriority w:val="99"/>
     <w:semiHidden/>
     <w:unhideWhenUsed/>
-    <w:uiPriority w:val="99"/>
     <w:tblPr>
+      <w:tblInd w:w="0" w:type="dxa"/>
       <w:tblCellMar>
         <w:top w:w="0" w:type="dxa"/>
         <w:left w:w="108" w:type="dxa"/>
@@ -6871,13 +6062,19 @@
       </w:tblCellMar>
     </w:tblPr>
   </w:style>
-  <w:style w:type="paragraph" w:styleId="4">
+  <w:style w:type="numbering" w:default="1" w:styleId="NoList">
+    <w:name w:val="No List"/>
+    <w:uiPriority w:val="99"/>
+    <w:semiHidden/>
+    <w:unhideWhenUsed/>
+  </w:style>
+  <w:style w:type="paragraph" w:styleId="Footer">
     <w:name w:val="footer"/>
-    <w:basedOn w:val="1"/>
-    <w:link w:val="11"/>
+    <w:basedOn w:val="Normal"/>
+    <w:link w:val="FooterChar"/>
+    <w:uiPriority w:val="99"/>
     <w:unhideWhenUsed/>
     <w:qFormat/>
-    <w:uiPriority w:val="99"/>
     <w:pPr>
       <w:tabs>
         <w:tab w:val="center" w:pos="4680"/>
@@ -6886,13 +6083,13 @@
       <w:spacing w:after="0" w:line="240" w:lineRule="auto"/>
     </w:pPr>
   </w:style>
-  <w:style w:type="paragraph" w:styleId="5">
+  <w:style w:type="paragraph" w:styleId="Header">
     <w:name w:val="header"/>
-    <w:basedOn w:val="1"/>
-    <w:link w:val="10"/>
+    <w:basedOn w:val="Normal"/>
+    <w:link w:val="HeaderChar"/>
+    <w:uiPriority w:val="99"/>
     <w:unhideWhenUsed/>
     <w:qFormat/>
-    <w:uiPriority w:val="99"/>
     <w:pPr>
       <w:tabs>
         <w:tab w:val="center" w:pos="4680"/>
@@ -6901,70 +6098,70 @@
       <w:spacing w:after="0" w:line="240" w:lineRule="auto"/>
     </w:pPr>
   </w:style>
-  <w:style w:type="paragraph" w:styleId="6">
+  <w:style w:type="paragraph" w:styleId="NormalWeb">
     <w:name w:val="Normal (Web)"/>
-    <w:basedOn w:val="1"/>
+    <w:basedOn w:val="Normal"/>
+    <w:uiPriority w:val="99"/>
     <w:unhideWhenUsed/>
     <w:qFormat/>
-    <w:uiPriority w:val="99"/>
     <w:pPr>
       <w:spacing w:before="100" w:beforeAutospacing="1" w:after="100" w:afterAutospacing="1" w:line="240" w:lineRule="auto"/>
     </w:pPr>
     <w:rPr>
-      <w:rFonts w:ascii="Times New Roman" w:hAnsi="Times New Roman" w:eastAsia="Times New Roman" w:cs="Times New Roman"/>
+      <w:rFonts w:ascii="Times New Roman" w:eastAsia="Times New Roman" w:hAnsi="Times New Roman" w:cs="Times New Roman"/>
       <w:sz w:val="24"/>
       <w:szCs w:val="24"/>
     </w:rPr>
   </w:style>
-  <w:style w:type="character" w:styleId="7">
+  <w:style w:type="character" w:styleId="Strong">
     <w:name w:val="Strong"/>
-    <w:basedOn w:val="2"/>
+    <w:basedOn w:val="DefaultParagraphFont"/>
+    <w:uiPriority w:val="22"/>
     <w:qFormat/>
-    <w:uiPriority w:val="22"/>
     <w:rPr>
       <w:b/>
       <w:bCs/>
     </w:rPr>
   </w:style>
-  <w:style w:type="table" w:styleId="8">
+  <w:style w:type="table" w:styleId="TableGrid">
     <w:name w:val="Table Grid"/>
-    <w:basedOn w:val="3"/>
+    <w:basedOn w:val="TableNormal"/>
+    <w:uiPriority w:val="39"/>
     <w:qFormat/>
-    <w:uiPriority w:val="39"/>
     <w:tblPr>
       <w:tblBorders>
-        <w:top w:val="single" w:color="auto" w:sz="4" w:space="0"/>
-        <w:left w:val="single" w:color="auto" w:sz="4" w:space="0"/>
-        <w:bottom w:val="single" w:color="auto" w:sz="4" w:space="0"/>
-        <w:right w:val="single" w:color="auto" w:sz="4" w:space="0"/>
-        <w:insideH w:val="single" w:color="auto" w:sz="4" w:space="0"/>
-        <w:insideV w:val="single" w:color="auto" w:sz="4" w:space="0"/>
+        <w:top w:val="single" w:sz="4" w:space="0" w:color="auto"/>
+        <w:left w:val="single" w:sz="4" w:space="0" w:color="auto"/>
+        <w:bottom w:val="single" w:sz="4" w:space="0" w:color="auto"/>
+        <w:right w:val="single" w:sz="4" w:space="0" w:color="auto"/>
+        <w:insideH w:val="single" w:sz="4" w:space="0" w:color="auto"/>
+        <w:insideV w:val="single" w:sz="4" w:space="0" w:color="auto"/>
       </w:tblBorders>
     </w:tblPr>
   </w:style>
-  <w:style w:type="paragraph" w:styleId="9">
+  <w:style w:type="paragraph" w:styleId="ListParagraph">
     <w:name w:val="List Paragraph"/>
-    <w:basedOn w:val="1"/>
+    <w:basedOn w:val="Normal"/>
+    <w:uiPriority w:val="34"/>
     <w:qFormat/>
-    <w:uiPriority w:val="34"/>
     <w:pPr>
       <w:ind w:left="720"/>
       <w:contextualSpacing/>
     </w:pPr>
   </w:style>
-  <w:style w:type="character" w:customStyle="1" w:styleId="10">
+  <w:style w:type="character" w:customStyle="1" w:styleId="HeaderChar">
     <w:name w:val="Header Char"/>
-    <w:basedOn w:val="2"/>
-    <w:link w:val="5"/>
+    <w:basedOn w:val="DefaultParagraphFont"/>
+    <w:link w:val="Header"/>
+    <w:uiPriority w:val="99"/>
     <w:qFormat/>
+  </w:style>
+  <w:style w:type="character" w:customStyle="1" w:styleId="FooterChar">
+    <w:name w:val="Footer Char"/>
+    <w:basedOn w:val="DefaultParagraphFont"/>
+    <w:link w:val="Footer"/>
     <w:uiPriority w:val="99"/>
-  </w:style>
-  <w:style w:type="character" w:customStyle="1" w:styleId="11">
-    <w:name w:val="Footer Char"/>
-    <w:basedOn w:val="2"/>
-    <w:link w:val="4"/>
     <w:qFormat/>
-    <w:uiPriority w:val="99"/>
   </w:style>
 </w:styles>
 </file>
@@ -7221,6 +6418,7 @@
     </a:fmtScheme>
   </a:themeElements>
   <a:objectDefaults/>
+  <a:extraClrSchemeLst/>
 </a:theme>
 </file>
 

</xml_diff>